<commit_message>
REST - different style, static imports and rest constatnts
</commit_message>
<xml_diff>
--- a/Notes.docx
+++ b/Notes.docx
@@ -75,10 +75,15 @@
           <w:sz w:val="32"/>
           <w:szCs w:val="32"/>
         </w:rPr>
-        <w:t xml:space="preserve">2. </w:t>
-      </w:r>
-      <w:proofErr w:type="spellStart"/>
-      <w:r>
+        <w:t>2. WebServices and Why WS</w:t>
+      </w:r>
+    </w:p>
+    <w:p>
+      <w:pPr>
+        <w:autoSpaceDE w:val="0"/>
+        <w:autoSpaceDN w:val="0"/>
+        <w:adjustRightInd w:val="0"/>
+        <w:spacing w:after="0" w:line="240" w:lineRule="auto"/>
         <w:rPr>
           <w:rFonts w:cs="Bookman Old Style"/>
           <w:b/>
@@ -89,9 +94,7 @@
           <w:sz w:val="32"/>
           <w:szCs w:val="32"/>
         </w:rPr>
-        <w:t>WebServices</w:t>
-      </w:r>
-      <w:proofErr w:type="spellEnd"/>
+      </w:pPr>
       <w:r>
         <w:rPr>
           <w:rFonts w:cs="Bookman Old Style"/>
@@ -103,7 +106,7 @@
           <w:sz w:val="32"/>
           <w:szCs w:val="32"/>
         </w:rPr>
-        <w:t xml:space="preserve"> and Why WS</w:t>
+        <w:t>3. REST APIs and how to Automate</w:t>
       </w:r>
     </w:p>
     <w:p>
@@ -134,7 +137,7 @@
           <w:sz w:val="32"/>
           <w:szCs w:val="32"/>
         </w:rPr>
-        <w:t>3. REST APIs and how to Automate</w:t>
+        <w:t>4. Maven - Build Tool</w:t>
       </w:r>
     </w:p>
     <w:p>
@@ -165,7 +168,7 @@
           <w:sz w:val="32"/>
           <w:szCs w:val="32"/>
         </w:rPr>
-        <w:t>4. Maven - Build Tool</w:t>
+        <w:t>5. TestNG - Framework</w:t>
       </w:r>
     </w:p>
     <w:p>
@@ -196,122 +199,7 @@
           <w:sz w:val="32"/>
           <w:szCs w:val="32"/>
         </w:rPr>
-        <w:t xml:space="preserve">5. </w:t>
-      </w:r>
-      <w:proofErr w:type="spellStart"/>
-      <w:r>
-        <w:rPr>
-          <w:rFonts w:cs="Bookman Old Style"/>
-          <w:b/>
-          <w:bCs/>
-          <w:i/>
-          <w:iCs/>
-          <w:color w:val="3F48CC"/>
-          <w:sz w:val="32"/>
-          <w:szCs w:val="32"/>
-        </w:rPr>
-        <w:t>TestNG</w:t>
-      </w:r>
-      <w:proofErr w:type="spellEnd"/>
-      <w:r>
-        <w:rPr>
-          <w:rFonts w:cs="Bookman Old Style"/>
-          <w:b/>
-          <w:bCs/>
-          <w:i/>
-          <w:iCs/>
-          <w:color w:val="3F48CC"/>
-          <w:sz w:val="32"/>
-          <w:szCs w:val="32"/>
-        </w:rPr>
-        <w:t xml:space="preserve"> - Framework</w:t>
-      </w:r>
-    </w:p>
-    <w:p>
-      <w:pPr>
-        <w:autoSpaceDE w:val="0"/>
-        <w:autoSpaceDN w:val="0"/>
-        <w:adjustRightInd w:val="0"/>
-        <w:spacing w:after="0" w:line="240" w:lineRule="auto"/>
-        <w:rPr>
-          <w:rFonts w:cs="Bookman Old Style"/>
-          <w:b/>
-          <w:bCs/>
-          <w:i/>
-          <w:iCs/>
-          <w:color w:val="3F48CC"/>
-          <w:sz w:val="32"/>
-          <w:szCs w:val="32"/>
-        </w:rPr>
-      </w:pPr>
-      <w:r>
-        <w:rPr>
-          <w:rFonts w:cs="Bookman Old Style"/>
-          <w:b/>
-          <w:bCs/>
-          <w:i/>
-          <w:iCs/>
-          <w:color w:val="3F48CC"/>
-          <w:sz w:val="32"/>
-          <w:szCs w:val="32"/>
-        </w:rPr>
-        <w:t xml:space="preserve">6. APIs - </w:t>
-      </w:r>
-      <w:proofErr w:type="spellStart"/>
-      <w:r>
-        <w:rPr>
-          <w:rFonts w:cs="Bookman Old Style"/>
-          <w:b/>
-          <w:bCs/>
-          <w:i/>
-          <w:iCs/>
-          <w:color w:val="3F48CC"/>
-          <w:sz w:val="32"/>
-          <w:szCs w:val="32"/>
-        </w:rPr>
-        <w:t>Github</w:t>
-      </w:r>
-      <w:proofErr w:type="spellEnd"/>
-      <w:r>
-        <w:rPr>
-          <w:rFonts w:cs="Bookman Old Style"/>
-          <w:b/>
-          <w:bCs/>
-          <w:i/>
-          <w:iCs/>
-          <w:color w:val="3F48CC"/>
-          <w:sz w:val="32"/>
-          <w:szCs w:val="32"/>
-        </w:rPr>
-        <w:t xml:space="preserve">, </w:t>
-      </w:r>
-      <w:proofErr w:type="spellStart"/>
-      <w:r>
-        <w:rPr>
-          <w:rFonts w:cs="Bookman Old Style"/>
-          <w:b/>
-          <w:bCs/>
-          <w:i/>
-          <w:iCs/>
-          <w:color w:val="3F48CC"/>
-          <w:sz w:val="32"/>
-          <w:szCs w:val="32"/>
-        </w:rPr>
-        <w:t>Trello</w:t>
-      </w:r>
-      <w:proofErr w:type="spellEnd"/>
-      <w:r>
-        <w:rPr>
-          <w:rFonts w:cs="Bookman Old Style"/>
-          <w:b/>
-          <w:bCs/>
-          <w:i/>
-          <w:iCs/>
-          <w:color w:val="3F48CC"/>
-          <w:sz w:val="32"/>
-          <w:szCs w:val="32"/>
-        </w:rPr>
-        <w:t>, Twitter</w:t>
+        <w:t>6. APIs - Github, Trello, Twitter</w:t>
       </w:r>
     </w:p>
     <w:p>
@@ -606,15 +494,7 @@
       </w:pPr>
       <w:r>
         <w:lastRenderedPageBreak/>
-        <w:t xml:space="preserve">How WS </w:t>
-      </w:r>
-      <w:proofErr w:type="gramStart"/>
-      <w:r>
-        <w:t>Works ?</w:t>
-      </w:r>
-      <w:proofErr w:type="gramEnd"/>
-      <w:r>
-        <w:t xml:space="preserve"> Need of API in Software</w:t>
+        <w:t>How WS Works ? Need of API in Software</w:t>
       </w:r>
     </w:p>
     <w:p>
@@ -711,21 +591,7 @@
         <w:rPr>
           <w:lang w:val="en-IN"/>
         </w:rPr>
-        <w:t xml:space="preserve">Types of Web </w:t>
-      </w:r>
-      <w:proofErr w:type="gramStart"/>
-      <w:r>
-        <w:rPr>
-          <w:lang w:val="en-IN"/>
-        </w:rPr>
-        <w:t>Services :</w:t>
-      </w:r>
-      <w:proofErr w:type="gramEnd"/>
-      <w:r>
-        <w:rPr>
-          <w:lang w:val="en-IN"/>
-        </w:rPr>
-        <w:t xml:space="preserve"> </w:t>
+        <w:t xml:space="preserve">Types of Web Services : </w:t>
       </w:r>
     </w:p>
     <w:p>
@@ -875,16 +741,8 @@
         <w:rPr>
           <w:lang w:val="en-IN"/>
         </w:rPr>
-        <w:t xml:space="preserve">Sample SOAP </w:t>
-      </w:r>
-      <w:proofErr w:type="gramStart"/>
-      <w:r>
-        <w:rPr>
-          <w:lang w:val="en-IN"/>
-        </w:rPr>
-        <w:t>Message :</w:t>
-      </w:r>
-      <w:proofErr w:type="gramEnd"/>
+        <w:t>Sample SOAP Message :</w:t>
+      </w:r>
     </w:p>
     <w:p>
       <w:pPr>
@@ -973,20 +831,12 @@
           <w:lang w:val="en-IN"/>
         </w:rPr>
       </w:pPr>
-      <w:proofErr w:type="spellStart"/>
       <w:r>
         <w:rPr>
           <w:lang w:val="en-IN"/>
         </w:rPr>
         <w:lastRenderedPageBreak/>
-        <w:t>RESTful</w:t>
-      </w:r>
-      <w:proofErr w:type="spellEnd"/>
-      <w:r>
-        <w:rPr>
-          <w:lang w:val="en-IN"/>
-        </w:rPr>
-        <w:t xml:space="preserve"> Web Service</w:t>
+        <w:t>RESTful Web Service</w:t>
       </w:r>
     </w:p>
     <w:p>
@@ -1004,7 +854,6 @@
           <w:szCs w:val="24"/>
         </w:rPr>
       </w:pPr>
-      <w:proofErr w:type="gramStart"/>
       <w:r>
         <w:rPr>
           <w:rFonts w:cs="Bookman Old Style"/>
@@ -1014,10 +863,80 @@
           <w:color w:val="22B14C"/>
           <w:szCs w:val="24"/>
         </w:rPr>
-        <w:t>REST :</w:t>
-      </w:r>
-      <w:proofErr w:type="gramEnd"/>
-      <w:r>
+        <w:t xml:space="preserve">REST : </w:t>
+      </w:r>
+      <w:r>
+        <w:rPr>
+          <w:rFonts w:cs="Bookman Old Style"/>
+          <w:bCs/>
+          <w:i/>
+          <w:iCs/>
+          <w:color w:val="00A2E8"/>
+          <w:szCs w:val="24"/>
+        </w:rPr>
+        <w:t>WebService that communicates or Exchange the messages b/n 2 Application using REST Architecture</w:t>
+      </w:r>
+    </w:p>
+    <w:p>
+      <w:pPr>
+        <w:autoSpaceDE w:val="0"/>
+        <w:autoSpaceDN w:val="0"/>
+        <w:adjustRightInd w:val="0"/>
+        <w:spacing w:after="0" w:line="240" w:lineRule="auto"/>
+        <w:rPr>
+          <w:rFonts w:cs="Bookman Old Style"/>
+          <w:bCs/>
+          <w:i/>
+          <w:iCs/>
+          <w:color w:val="00A2E8"/>
+          <w:szCs w:val="24"/>
+        </w:rPr>
+      </w:pPr>
+      <w:r>
+        <w:rPr>
+          <w:rFonts w:cs="Bookman Old Style"/>
+          <w:bCs/>
+          <w:i/>
+          <w:iCs/>
+          <w:color w:val="00A2E8"/>
+          <w:szCs w:val="24"/>
+        </w:rPr>
+        <w:t>OR Rest Principles then we call the Service as RESTful WebServies</w:t>
+      </w:r>
+    </w:p>
+    <w:p>
+      <w:pPr>
+        <w:autoSpaceDE w:val="0"/>
+        <w:autoSpaceDN w:val="0"/>
+        <w:adjustRightInd w:val="0"/>
+        <w:spacing w:after="0" w:line="240" w:lineRule="auto"/>
+        <w:rPr>
+          <w:rFonts w:cs="Bookman Old Style"/>
+          <w:bCs/>
+          <w:i/>
+          <w:iCs/>
+          <w:color w:val="00A2E8"/>
+          <w:szCs w:val="24"/>
+        </w:rPr>
+      </w:pPr>
+      <w:r>
+        <w:rPr>
+          <w:rFonts w:cs="Bookman Old Style"/>
+          <w:bCs/>
+          <w:i/>
+          <w:iCs/>
+          <w:color w:val="00A2E8"/>
+          <w:szCs w:val="24"/>
+        </w:rPr>
+        <w:t xml:space="preserve"> - REST is nothing but Representational State Transfer its an Architecture style</w:t>
+      </w:r>
+    </w:p>
+    <w:p>
+      <w:pPr>
+        <w:autoSpaceDE w:val="0"/>
+        <w:autoSpaceDN w:val="0"/>
+        <w:adjustRightInd w:val="0"/>
+        <w:spacing w:after="0" w:line="240" w:lineRule="auto"/>
         <w:rPr>
           <w:rFonts w:cs="Bookman Old Style"/>
           <w:bCs/>
@@ -1026,154 +945,8 @@
           <w:color w:val="22B14C"/>
           <w:szCs w:val="24"/>
         </w:rPr>
-        <w:t xml:space="preserve"> </w:t>
-      </w:r>
-      <w:proofErr w:type="spellStart"/>
-      <w:r>
-        <w:rPr>
-          <w:rFonts w:cs="Bookman Old Style"/>
-          <w:bCs/>
-          <w:i/>
-          <w:iCs/>
-          <w:color w:val="00A2E8"/>
-          <w:szCs w:val="24"/>
-        </w:rPr>
-        <w:t>WebService</w:t>
-      </w:r>
-      <w:proofErr w:type="spellEnd"/>
-      <w:r>
-        <w:rPr>
-          <w:rFonts w:cs="Bookman Old Style"/>
-          <w:bCs/>
-          <w:i/>
-          <w:iCs/>
-          <w:color w:val="00A2E8"/>
-          <w:szCs w:val="24"/>
-        </w:rPr>
-        <w:t xml:space="preserve"> that communicates or Exchange the messages b/n 2 Application using REST Architecture</w:t>
-      </w:r>
-    </w:p>
-    <w:p>
-      <w:pPr>
-        <w:autoSpaceDE w:val="0"/>
-        <w:autoSpaceDN w:val="0"/>
-        <w:adjustRightInd w:val="0"/>
-        <w:spacing w:after="0" w:line="240" w:lineRule="auto"/>
-        <w:rPr>
-          <w:rFonts w:cs="Bookman Old Style"/>
-          <w:bCs/>
-          <w:i/>
-          <w:iCs/>
-          <w:color w:val="00A2E8"/>
-          <w:szCs w:val="24"/>
-        </w:rPr>
-      </w:pPr>
-      <w:r>
-        <w:rPr>
-          <w:rFonts w:cs="Bookman Old Style"/>
-          <w:bCs/>
-          <w:i/>
-          <w:iCs/>
-          <w:color w:val="00A2E8"/>
-          <w:szCs w:val="24"/>
-        </w:rPr>
-        <w:t xml:space="preserve">OR Rest Principles then we call the Service as </w:t>
-      </w:r>
-      <w:proofErr w:type="spellStart"/>
-      <w:r>
-        <w:rPr>
-          <w:rFonts w:cs="Bookman Old Style"/>
-          <w:bCs/>
-          <w:i/>
-          <w:iCs/>
-          <w:color w:val="00A2E8"/>
-          <w:szCs w:val="24"/>
-        </w:rPr>
-        <w:t>RESTful</w:t>
-      </w:r>
-      <w:proofErr w:type="spellEnd"/>
-      <w:r>
-        <w:rPr>
-          <w:rFonts w:cs="Bookman Old Style"/>
-          <w:bCs/>
-          <w:i/>
-          <w:iCs/>
-          <w:color w:val="00A2E8"/>
-          <w:szCs w:val="24"/>
-        </w:rPr>
-        <w:t xml:space="preserve"> </w:t>
-      </w:r>
-      <w:proofErr w:type="spellStart"/>
-      <w:r>
-        <w:rPr>
-          <w:rFonts w:cs="Bookman Old Style"/>
-          <w:bCs/>
-          <w:i/>
-          <w:iCs/>
-          <w:color w:val="00A2E8"/>
-          <w:szCs w:val="24"/>
-        </w:rPr>
-        <w:t>WebServies</w:t>
-      </w:r>
-      <w:proofErr w:type="spellEnd"/>
-    </w:p>
-    <w:p>
-      <w:pPr>
-        <w:autoSpaceDE w:val="0"/>
-        <w:autoSpaceDN w:val="0"/>
-        <w:adjustRightInd w:val="0"/>
-        <w:spacing w:after="0" w:line="240" w:lineRule="auto"/>
-        <w:rPr>
-          <w:rFonts w:cs="Bookman Old Style"/>
-          <w:bCs/>
-          <w:i/>
-          <w:iCs/>
-          <w:color w:val="00A2E8"/>
-          <w:szCs w:val="24"/>
-        </w:rPr>
-      </w:pPr>
-      <w:r>
-        <w:rPr>
-          <w:rFonts w:cs="Bookman Old Style"/>
-          <w:bCs/>
-          <w:i/>
-          <w:iCs/>
-          <w:color w:val="00A2E8"/>
-          <w:szCs w:val="24"/>
-        </w:rPr>
-        <w:t xml:space="preserve"> - REST is nothing but Representational State Transfer </w:t>
-      </w:r>
-      <w:proofErr w:type="gramStart"/>
-      <w:r>
-        <w:rPr>
-          <w:rFonts w:cs="Bookman Old Style"/>
-          <w:bCs/>
-          <w:i/>
-          <w:iCs/>
-          <w:color w:val="00A2E8"/>
-          <w:szCs w:val="24"/>
-        </w:rPr>
-        <w:t>its</w:t>
-      </w:r>
-      <w:proofErr w:type="gramEnd"/>
-      <w:r>
-        <w:rPr>
-          <w:rFonts w:cs="Bookman Old Style"/>
-          <w:bCs/>
-          <w:i/>
-          <w:iCs/>
-          <w:color w:val="00A2E8"/>
-          <w:szCs w:val="24"/>
-        </w:rPr>
-        <w:t xml:space="preserve"> an Architecture style</w:t>
-      </w:r>
-    </w:p>
-    <w:p>
-      <w:pPr>
-        <w:autoSpaceDE w:val="0"/>
-        <w:autoSpaceDN w:val="0"/>
-        <w:adjustRightInd w:val="0"/>
-        <w:spacing w:after="0" w:line="240" w:lineRule="auto"/>
+      </w:pPr>
+      <w:r>
         <w:rPr>
           <w:rFonts w:cs="Bookman Old Style"/>
           <w:bCs/>
@@ -1182,16 +955,6 @@
           <w:color w:val="22B14C"/>
           <w:szCs w:val="24"/>
         </w:rPr>
-      </w:pPr>
-      <w:r>
-        <w:rPr>
-          <w:rFonts w:cs="Bookman Old Style"/>
-          <w:bCs/>
-          <w:i/>
-          <w:iCs/>
-          <w:color w:val="22B14C"/>
-          <w:szCs w:val="24"/>
-        </w:rPr>
         <w:t xml:space="preserve"> - REST is not a protocol, there are no standard Rules, or no central body to define / control the rules</w:t>
       </w:r>
     </w:p>
@@ -1252,16 +1015,8 @@
         <w:rPr>
           <w:color w:val="FFC000"/>
         </w:rPr>
-        <w:t xml:space="preserve">What are the Design Principles or Constraints of </w:t>
-      </w:r>
-      <w:proofErr w:type="gramStart"/>
-      <w:r>
-        <w:rPr>
-          <w:color w:val="FFC000"/>
-        </w:rPr>
-        <w:t>REST :</w:t>
-      </w:r>
-      <w:proofErr w:type="gramEnd"/>
+        <w:t>What are the Design Principles or Constraints of REST :</w:t>
+      </w:r>
     </w:p>
     <w:p>
       <w:r>
@@ -1318,15 +1073,7 @@
     <w:p/>
     <w:p>
       <w:r>
-        <w:t xml:space="preserve">Example of REST </w:t>
-      </w:r>
-      <w:proofErr w:type="gramStart"/>
-      <w:r>
-        <w:t>API :</w:t>
-      </w:r>
-      <w:proofErr w:type="gramEnd"/>
-      <w:r>
-        <w:t xml:space="preserve"> </w:t>
+        <w:t xml:space="preserve">Example of REST API : </w:t>
       </w:r>
     </w:p>
     <w:p>
@@ -1413,54 +1160,19 @@
       <w:pPr>
         <w:pStyle w:val="Title"/>
       </w:pPr>
-      <w:proofErr w:type="spellStart"/>
       <w:r>
         <w:t>PostMan</w:t>
       </w:r>
-      <w:proofErr w:type="spellEnd"/>
-    </w:p>
-    <w:p>
-      <w:proofErr w:type="spellStart"/>
-      <w:proofErr w:type="gramStart"/>
-      <w:r>
-        <w:t>Its</w:t>
-      </w:r>
-      <w:proofErr w:type="spellEnd"/>
-      <w:proofErr w:type="gramEnd"/>
-      <w:r>
-        <w:t xml:space="preserve"> a third party software used to Test the REST </w:t>
-      </w:r>
-      <w:proofErr w:type="spellStart"/>
-      <w:r>
-        <w:t>Api’s</w:t>
-      </w:r>
-      <w:proofErr w:type="spellEnd"/>
-      <w:r>
-        <w:t xml:space="preserve">. POSTMAN can be </w:t>
-      </w:r>
-      <w:proofErr w:type="gramStart"/>
-      <w:r>
-        <w:t>download</w:t>
-      </w:r>
-      <w:proofErr w:type="gramEnd"/>
-      <w:r>
-        <w:t xml:space="preserve"> and installed on a machine or it can be used as a browser </w:t>
-      </w:r>
-      <w:proofErr w:type="spellStart"/>
-      <w:r>
-        <w:t>plugin</w:t>
-      </w:r>
-      <w:proofErr w:type="spellEnd"/>
-    </w:p>
-    <w:p>
-      <w:r>
-        <w:t xml:space="preserve">STEPS to use </w:t>
-      </w:r>
-      <w:proofErr w:type="spellStart"/>
-      <w:r>
-        <w:t>PostMan</w:t>
-      </w:r>
-      <w:proofErr w:type="spellEnd"/>
+    </w:p>
+    <w:p>
+      <w:r>
+        <w:t>Its a third party software used to Test the REST Api’s. POSTMAN can be download and installed on a machine or it can be used as a browser plugin</w:t>
+      </w:r>
+    </w:p>
+    <w:p>
+      <w:r>
+        <w:t>STEPS to use PostMan</w:t>
+      </w:r>
     </w:p>
     <w:p>
       <w:r>
@@ -1485,15 +1197,7 @@
     </w:p>
     <w:p>
       <w:r>
-        <w:t xml:space="preserve">3. Once the application is launched you have to register with POSTMAN, you have to signup (you can use your </w:t>
-      </w:r>
-      <w:proofErr w:type="spellStart"/>
-      <w:r>
-        <w:t>gmail</w:t>
-      </w:r>
-      <w:proofErr w:type="spellEnd"/>
-      <w:r>
-        <w:t xml:space="preserve"> account to login)</w:t>
+        <w:t>3. Once the application is launched you have to register with POSTMAN, you have to signup (you can use your gmail account to login)</w:t>
       </w:r>
     </w:p>
     <w:p/>
@@ -1504,19 +1208,9 @@
           <w:bottom w:val="single" w:sz="6" w:space="1" w:color="auto"/>
         </w:pBdr>
       </w:pPr>
-      <w:proofErr w:type="spellStart"/>
-      <w:r>
-        <w:t>RestAPI</w:t>
-      </w:r>
-      <w:proofErr w:type="spellEnd"/>
-      <w:r>
-        <w:t xml:space="preserve"> </w:t>
-      </w:r>
-      <w:proofErr w:type="gramStart"/>
-      <w:r>
-        <w:t>Elements :</w:t>
-      </w:r>
-      <w:proofErr w:type="gramEnd"/>
+      <w:r>
+        <w:t>RestAPI Elements :</w:t>
+      </w:r>
     </w:p>
     <w:p>
       <w:pPr>
@@ -1546,15 +1240,8 @@
       <w:pPr>
         <w:ind w:left="720"/>
       </w:pPr>
-      <w:proofErr w:type="spellStart"/>
-      <w:proofErr w:type="gramStart"/>
-      <w:r>
-        <w:t>Its</w:t>
-      </w:r>
-      <w:proofErr w:type="spellEnd"/>
-      <w:proofErr w:type="gramEnd"/>
-      <w:r>
-        <w:t xml:space="preserve"> a package of information requested by client to server</w:t>
+      <w:r>
+        <w:t>Its a package of information requested by client to server</w:t>
       </w:r>
     </w:p>
     <w:p>
@@ -1584,31 +1271,14 @@
           <w:color w:val="002060"/>
           <w:sz w:val="22"/>
         </w:rPr>
-        <w:t xml:space="preserve"> </w:t>
-      </w:r>
-      <w:proofErr w:type="gramStart"/>
-      <w:r>
-        <w:rPr>
-          <w:b/>
+        <w:t xml:space="preserve"> -  </w:t>
+      </w:r>
+      <w:r>
+        <w:rPr>
           <w:color w:val="002060"/>
           <w:sz w:val="22"/>
         </w:rPr>
-        <w:t xml:space="preserve">-  </w:t>
-      </w:r>
-      <w:r>
-        <w:rPr>
-          <w:color w:val="002060"/>
-          <w:sz w:val="22"/>
-        </w:rPr>
-        <w:t>specifies</w:t>
-      </w:r>
-      <w:proofErr w:type="gramEnd"/>
-      <w:r>
-        <w:rPr>
-          <w:color w:val="002060"/>
-          <w:sz w:val="22"/>
-        </w:rPr>
-        <w:t xml:space="preserve"> the method token ( GET, PUT, POST, DELETE, PATCH..)</w:t>
+        <w:t>specifies the method token ( GET, PUT, POST, DELETE, PATCH..)</w:t>
       </w:r>
     </w:p>
     <w:p>
@@ -1757,17 +1427,15 @@
           <w:color w:val="002060"/>
           <w:sz w:val="22"/>
         </w:rPr>
-        <w:t xml:space="preserve"> </w:t>
-      </w:r>
-      <w:proofErr w:type="spellStart"/>
+        <w:t xml:space="preserve"> facebook </w:t>
+      </w:r>
       <w:r>
         <w:rPr>
           <w:color w:val="002060"/>
           <w:sz w:val="22"/>
         </w:rPr>
-        <w:t>facebook</w:t>
-      </w:r>
-      <w:proofErr w:type="spellEnd"/>
+        <w:t>,like send request or send message to friend</w:t>
+      </w:r>
       <w:r>
         <w:rPr>
           <w:color w:val="002060"/>
@@ -1780,29 +1448,88 @@
           <w:color w:val="002060"/>
           <w:sz w:val="22"/>
         </w:rPr>
-        <w:t>,like send request or send message to friend</w:t>
-      </w:r>
-      <w:r>
-        <w:rPr>
+        <w:t>–</w:t>
+      </w:r>
+      <w:r>
+        <w:rPr>
+          <w:b/>
           <w:color w:val="002060"/>
           <w:sz w:val="22"/>
         </w:rPr>
-        <w:t xml:space="preserve"> </w:t>
-      </w:r>
-      <w:r>
-        <w:rPr>
+        <w:t xml:space="preserve"> additional headers</w:t>
+      </w:r>
+    </w:p>
+    <w:p>
+      <w:pPr>
+        <w:pStyle w:val="ListParagraph"/>
+        <w:numPr>
+          <w:ilvl w:val="1"/>
+          <w:numId w:val="1"/>
+        </w:numPr>
+        <w:rPr>
+          <w:b/>
           <w:color w:val="002060"/>
           <w:sz w:val="22"/>
         </w:rPr>
-        <w:t>–</w:t>
-      </w:r>
+      </w:pPr>
       <w:r>
         <w:rPr>
           <w:b/>
           <w:color w:val="002060"/>
           <w:sz w:val="22"/>
         </w:rPr>
-        <w:t xml:space="preserve"> additional headers</w:t>
+        <w:t>Request Body</w:t>
+      </w:r>
+      <w:r>
+        <w:rPr>
+          <w:b/>
+          <w:color w:val="002060"/>
+          <w:sz w:val="22"/>
+        </w:rPr>
+        <w:t xml:space="preserve"> – Optional, </w:t>
+      </w:r>
+      <w:r>
+        <w:rPr>
+          <w:color w:val="002060"/>
+          <w:sz w:val="22"/>
+        </w:rPr>
+        <w:t>it</w:t>
+      </w:r>
+      <w:r>
+        <w:rPr>
+          <w:b/>
+          <w:color w:val="002060"/>
+          <w:sz w:val="22"/>
+        </w:rPr>
+        <w:t xml:space="preserve"> </w:t>
+      </w:r>
+      <w:r>
+        <w:rPr>
+          <w:color w:val="002060"/>
+          <w:sz w:val="22"/>
+        </w:rPr>
+        <w:t xml:space="preserve">is used to </w:t>
+      </w:r>
+      <w:r>
+        <w:rPr>
+          <w:color w:val="002060"/>
+          <w:sz w:val="22"/>
+        </w:rPr>
+        <w:t xml:space="preserve">send </w:t>
+      </w:r>
+      <w:r>
+        <w:rPr>
+          <w:color w:val="002060"/>
+          <w:sz w:val="22"/>
+        </w:rPr>
+        <w:t xml:space="preserve">additional information </w:t>
+      </w:r>
+      <w:r>
+        <w:rPr>
+          <w:color w:val="002060"/>
+          <w:sz w:val="22"/>
+        </w:rPr>
+        <w:t>along with HTTP Request</w:t>
       </w:r>
     </w:p>
     <w:p>
@@ -1824,58 +1551,59 @@
           <w:color w:val="002060"/>
           <w:sz w:val="22"/>
         </w:rPr>
-        <w:t>Request Body</w:t>
-      </w:r>
-      <w:r>
-        <w:rPr>
-          <w:b/>
+        <w:t xml:space="preserve">Authorization – Optional, </w:t>
+      </w:r>
+      <w:r>
+        <w:rPr>
           <w:color w:val="002060"/>
           <w:sz w:val="22"/>
         </w:rPr>
-        <w:t xml:space="preserve"> – Optional, </w:t>
-      </w:r>
-      <w:r>
-        <w:rPr>
+        <w:t xml:space="preserve">if API needs </w:t>
+      </w:r>
+      <w:r>
+        <w:rPr>
+          <w:b/>
           <w:color w:val="002060"/>
           <w:sz w:val="22"/>
         </w:rPr>
-        <w:t>it</w:t>
-      </w:r>
-      <w:r>
-        <w:rPr>
-          <w:b/>
+        <w:t xml:space="preserve">Authorization </w:t>
+      </w:r>
+      <w:r>
+        <w:rPr>
           <w:color w:val="002060"/>
           <w:sz w:val="22"/>
         </w:rPr>
-        <w:t xml:space="preserve"> </w:t>
-      </w:r>
-      <w:r>
-        <w:rPr>
+        <w:t xml:space="preserve">to fulfill the request then we have to pass the </w:t>
+      </w:r>
+      <w:r>
+        <w:rPr>
+          <w:b/>
           <w:color w:val="002060"/>
           <w:sz w:val="22"/>
         </w:rPr>
-        <w:t xml:space="preserve">is used to </w:t>
+        <w:t>token</w:t>
       </w:r>
       <w:r>
         <w:rPr>
           <w:color w:val="002060"/>
           <w:sz w:val="22"/>
         </w:rPr>
-        <w:t xml:space="preserve">send </w:t>
-      </w:r>
-      <w:r>
-        <w:rPr>
+        <w:t xml:space="preserve"> or </w:t>
+      </w:r>
+      <w:r>
+        <w:rPr>
+          <w:b/>
           <w:color w:val="002060"/>
           <w:sz w:val="22"/>
         </w:rPr>
-        <w:t xml:space="preserve">additional information </w:t>
+        <w:t>key</w:t>
       </w:r>
       <w:r>
         <w:rPr>
           <w:color w:val="002060"/>
           <w:sz w:val="22"/>
         </w:rPr>
-        <w:t>along with HTTP Request</w:t>
+        <w:t xml:space="preserve"> provided by the Application developer </w:t>
       </w:r>
     </w:p>
     <w:p>
@@ -1897,29 +1625,83 @@
           <w:color w:val="002060"/>
           <w:sz w:val="22"/>
         </w:rPr>
-        <w:t xml:space="preserve">Authorization – Optional, </w:t>
+        <w:t xml:space="preserve">Pre-Request Script, Optional, </w:t>
       </w:r>
       <w:r>
         <w:rPr>
           <w:color w:val="002060"/>
           <w:sz w:val="22"/>
         </w:rPr>
-        <w:t xml:space="preserve">if API needs </w:t>
-      </w:r>
-      <w:r>
+        <w:t>Before sending a request if we want to execute some piece of code</w:t>
+      </w:r>
+    </w:p>
+    <w:p>
+      <w:pPr>
+        <w:pStyle w:val="ListParagraph"/>
+        <w:ind w:left="1440"/>
         <w:rPr>
           <w:b/>
           <w:color w:val="002060"/>
           <w:sz w:val="22"/>
         </w:rPr>
-        <w:t xml:space="preserve">Authorization </w:t>
-      </w:r>
-      <w:r>
-        <w:rPr>
+      </w:pPr>
+    </w:p>
+    <w:p>
+      <w:pPr>
+        <w:pStyle w:val="ListParagraph"/>
+        <w:numPr>
+          <w:ilvl w:val="0"/>
+          <w:numId w:val="1"/>
+        </w:numPr>
+        <w:rPr>
+          <w:b/>
+        </w:rPr>
+      </w:pPr>
+      <w:r>
+        <w:rPr>
+          <w:b/>
+        </w:rPr>
+        <w:t xml:space="preserve">HTTP </w:t>
+      </w:r>
+      <w:r>
+        <w:rPr>
+          <w:b/>
+        </w:rPr>
+        <w:t xml:space="preserve">Response : </w:t>
+      </w:r>
+    </w:p>
+    <w:p>
+      <w:pPr>
+        <w:ind w:firstLine="720"/>
+      </w:pPr>
+      <w:r>
+        <w:t xml:space="preserve">Its a package of information </w:t>
+      </w:r>
+      <w:r>
+        <w:t xml:space="preserve">sent </w:t>
+      </w:r>
+      <w:r>
+        <w:t>by server</w:t>
+      </w:r>
+      <w:r>
+        <w:t xml:space="preserve"> for the request made by client</w:t>
+      </w:r>
+    </w:p>
+    <w:p>
+      <w:pPr>
+        <w:pStyle w:val="ListParagraph"/>
+        <w:numPr>
+          <w:ilvl w:val="0"/>
+          <w:numId w:val="2"/>
+        </w:numPr>
+      </w:pPr>
+      <w:r>
+        <w:rPr>
+          <w:b/>
           <w:color w:val="002060"/>
           <w:sz w:val="22"/>
         </w:rPr>
-        <w:t xml:space="preserve">to fulfill the request then we have to pass the </w:t>
+        <w:t>Response</w:t>
       </w:r>
       <w:r>
         <w:rPr>
@@ -1927,29 +1709,207 @@
           <w:color w:val="002060"/>
           <w:sz w:val="22"/>
         </w:rPr>
-        <w:t>token</w:t>
-      </w:r>
-      <w:r>
-        <w:rPr>
+        <w:t xml:space="preserve"> Line</w:t>
+      </w:r>
+      <w:r>
+        <w:rPr>
+          <w:b/>
           <w:color w:val="002060"/>
           <w:sz w:val="22"/>
         </w:rPr>
-        <w:t xml:space="preserve"> or </w:t>
-      </w:r>
+        <w:t xml:space="preserve"> -  GET</w:t>
+      </w:r>
+    </w:p>
+    <w:p>
+      <w:pPr>
+        <w:pStyle w:val="ListParagraph"/>
+        <w:numPr>
+          <w:ilvl w:val="0"/>
+          <w:numId w:val="2"/>
+        </w:numPr>
+      </w:pPr>
       <w:r>
         <w:rPr>
           <w:b/>
           <w:color w:val="002060"/>
           <w:sz w:val="22"/>
         </w:rPr>
-        <w:t>key</w:t>
+        <w:t xml:space="preserve">Response Headers – </w:t>
       </w:r>
       <w:r>
         <w:rPr>
           <w:color w:val="002060"/>
           <w:sz w:val="22"/>
         </w:rPr>
-        <w:t xml:space="preserve"> provided by the Application developer </w:t>
+        <w:t>contains meta data like, date, server who processed the request etc</w:t>
+      </w:r>
+    </w:p>
+    <w:p>
+      <w:pPr>
+        <w:pStyle w:val="ListParagraph"/>
+        <w:numPr>
+          <w:ilvl w:val="0"/>
+          <w:numId w:val="2"/>
+        </w:numPr>
+      </w:pPr>
+      <w:r>
+        <w:rPr>
+          <w:b/>
+          <w:color w:val="002060"/>
+          <w:sz w:val="22"/>
+        </w:rPr>
+        <w:t xml:space="preserve">Optional Body – </w:t>
+      </w:r>
+      <w:r>
+        <w:rPr>
+          <w:color w:val="002060"/>
+          <w:sz w:val="22"/>
+        </w:rPr>
+        <w:t>Optional, based on the API</w:t>
+      </w:r>
+    </w:p>
+    <w:p>
+      <w:pPr>
+        <w:pStyle w:val="ListParagraph"/>
+        <w:numPr>
+          <w:ilvl w:val="0"/>
+          <w:numId w:val="2"/>
+        </w:numPr>
+      </w:pPr>
+      <w:r>
+        <w:rPr>
+          <w:b/>
+          <w:color w:val="002060"/>
+          <w:sz w:val="22"/>
+        </w:rPr>
+        <w:t xml:space="preserve">Status Code – </w:t>
+      </w:r>
+      <w:r>
+        <w:rPr>
+          <w:color w:val="002060"/>
+          <w:sz w:val="22"/>
+        </w:rPr>
+        <w:t>APIs are validated through status code</w:t>
+      </w:r>
+    </w:p>
+    <w:p>
+      <w:pPr>
+        <w:rPr>
+          <w:b/>
+        </w:rPr>
+      </w:pPr>
+    </w:p>
+    <w:p>
+      <w:pPr>
+        <w:pStyle w:val="ListParagraph"/>
+        <w:numPr>
+          <w:ilvl w:val="0"/>
+          <w:numId w:val="1"/>
+        </w:numPr>
+        <w:rPr>
+          <w:b/>
+        </w:rPr>
+      </w:pPr>
+      <w:r>
+        <w:rPr>
+          <w:b/>
+        </w:rPr>
+        <w:t xml:space="preserve">Resource </w:t>
+      </w:r>
+      <w:r>
+        <w:t>– Any information stored in server and requested by client</w:t>
+      </w:r>
+    </w:p>
+    <w:p>
+      <w:pPr>
+        <w:pStyle w:val="ListParagraph"/>
+        <w:numPr>
+          <w:ilvl w:val="0"/>
+          <w:numId w:val="1"/>
+        </w:numPr>
+        <w:rPr>
+          <w:b/>
+        </w:rPr>
+      </w:pPr>
+      <w:r>
+        <w:rPr>
+          <w:b/>
+        </w:rPr>
+        <w:t xml:space="preserve">Resource Identifier – </w:t>
+      </w:r>
+      <w:r>
+        <w:t>to identify the resource uniquely , its a complete URL in WebService we call it as URI</w:t>
+      </w:r>
+    </w:p>
+    <w:p>
+      <w:pPr>
+        <w:pStyle w:val="ListParagraph"/>
+        <w:numPr>
+          <w:ilvl w:val="0"/>
+          <w:numId w:val="1"/>
+        </w:numPr>
+        <w:rPr>
+          <w:b/>
+        </w:rPr>
+      </w:pPr>
+      <w:r>
+        <w:rPr>
+          <w:b/>
+        </w:rPr>
+        <w:t xml:space="preserve">Representation – </w:t>
+      </w:r>
+      <w:r>
+        <w:t>Actual data returned by the server – HTML, XML, JSON</w:t>
+      </w:r>
+    </w:p>
+    <w:p>
+      <w:pPr>
+        <w:pStyle w:val="ListParagraph"/>
+        <w:numPr>
+          <w:ilvl w:val="0"/>
+          <w:numId w:val="2"/>
+        </w:numPr>
+      </w:pPr>
+      <w:r>
+        <w:rPr>
+          <w:b/>
+        </w:rPr>
+        <w:t xml:space="preserve">Representation Metadata – </w:t>
+      </w:r>
+      <w:r>
+        <w:t>Extra information sent by the server for every request made,</w:t>
+      </w:r>
+      <w:r>
+        <w:rPr>
+          <w:color w:val="002060"/>
+          <w:sz w:val="22"/>
+        </w:rPr>
+        <w:t xml:space="preserve"> </w:t>
+      </w:r>
+      <w:r>
+        <w:rPr>
+          <w:color w:val="002060"/>
+          <w:sz w:val="22"/>
+        </w:rPr>
+        <w:t>date, server who processed the request etc</w:t>
+      </w:r>
+    </w:p>
+    <w:p>
+      <w:pPr>
+        <w:pStyle w:val="ListParagraph"/>
+        <w:numPr>
+          <w:ilvl w:val="0"/>
+          <w:numId w:val="1"/>
+        </w:numPr>
+        <w:rPr>
+          <w:b/>
+        </w:rPr>
+      </w:pPr>
+      <w:r>
+        <w:rPr>
+          <w:b/>
+        </w:rPr>
+        <w:t>URI ::</w:t>
       </w:r>
     </w:p>
     <w:p>
@@ -1961,324 +1921,13 @@
         </w:numPr>
         <w:rPr>
           <w:b/>
-          <w:color w:val="002060"/>
-          <w:sz w:val="22"/>
-        </w:rPr>
-      </w:pPr>
-      <w:r>
-        <w:rPr>
-          <w:b/>
-          <w:color w:val="002060"/>
-          <w:sz w:val="22"/>
-        </w:rPr>
-        <w:t xml:space="preserve">Pre-Request Script, Optional, </w:t>
-      </w:r>
-      <w:r>
-        <w:rPr>
-          <w:color w:val="002060"/>
-          <w:sz w:val="22"/>
-        </w:rPr>
-        <w:t>Before sending a request if we want to execute some piece of code</w:t>
-      </w:r>
-    </w:p>
-    <w:p>
-      <w:pPr>
-        <w:pStyle w:val="ListParagraph"/>
-        <w:ind w:left="1440"/>
-        <w:rPr>
-          <w:b/>
-          <w:color w:val="002060"/>
-          <w:sz w:val="22"/>
-        </w:rPr>
-      </w:pPr>
-    </w:p>
-    <w:p>
-      <w:pPr>
-        <w:pStyle w:val="ListParagraph"/>
-        <w:numPr>
-          <w:ilvl w:val="0"/>
-          <w:numId w:val="1"/>
-        </w:numPr>
-        <w:rPr>
-          <w:b/>
-        </w:rPr>
-      </w:pPr>
-      <w:r>
-        <w:rPr>
-          <w:b/>
-        </w:rPr>
-        <w:t xml:space="preserve">HTTP </w:t>
-      </w:r>
-      <w:r>
-        <w:rPr>
-          <w:b/>
-        </w:rPr>
-        <w:t xml:space="preserve">Response : </w:t>
-      </w:r>
-    </w:p>
-    <w:p>
-      <w:pPr>
-        <w:ind w:firstLine="720"/>
-      </w:pPr>
-      <w:proofErr w:type="spellStart"/>
-      <w:proofErr w:type="gramStart"/>
-      <w:r>
-        <w:t>Its</w:t>
-      </w:r>
-      <w:proofErr w:type="spellEnd"/>
-      <w:proofErr w:type="gramEnd"/>
-      <w:r>
-        <w:t xml:space="preserve"> a package of information </w:t>
-      </w:r>
-      <w:r>
-        <w:t xml:space="preserve">sent </w:t>
-      </w:r>
-      <w:r>
-        <w:t>by server</w:t>
-      </w:r>
-      <w:r>
-        <w:t xml:space="preserve"> for the request made by client</w:t>
-      </w:r>
-    </w:p>
-    <w:p>
-      <w:pPr>
-        <w:pStyle w:val="ListParagraph"/>
-        <w:numPr>
-          <w:ilvl w:val="0"/>
-          <w:numId w:val="2"/>
-        </w:numPr>
-      </w:pPr>
-      <w:r>
-        <w:rPr>
-          <w:b/>
-          <w:color w:val="002060"/>
-          <w:sz w:val="22"/>
-        </w:rPr>
-        <w:t>Response</w:t>
-      </w:r>
-      <w:r>
-        <w:rPr>
-          <w:b/>
-          <w:color w:val="002060"/>
-          <w:sz w:val="22"/>
-        </w:rPr>
-        <w:t xml:space="preserve"> Line</w:t>
-      </w:r>
-      <w:r>
-        <w:rPr>
-          <w:b/>
-          <w:color w:val="002060"/>
-          <w:sz w:val="22"/>
-        </w:rPr>
-        <w:t xml:space="preserve"> -  GET</w:t>
-      </w:r>
-    </w:p>
-    <w:p>
-      <w:pPr>
-        <w:pStyle w:val="ListParagraph"/>
-        <w:numPr>
-          <w:ilvl w:val="0"/>
-          <w:numId w:val="2"/>
-        </w:numPr>
-      </w:pPr>
-      <w:r>
-        <w:rPr>
-          <w:b/>
-          <w:color w:val="002060"/>
-          <w:sz w:val="22"/>
-        </w:rPr>
-        <w:t xml:space="preserve">Response Headers – </w:t>
-      </w:r>
-      <w:r>
-        <w:rPr>
-          <w:color w:val="002060"/>
-          <w:sz w:val="22"/>
-        </w:rPr>
-        <w:t>contains meta data like, date, server who processed the request etc</w:t>
-      </w:r>
-    </w:p>
-    <w:p>
-      <w:pPr>
-        <w:pStyle w:val="ListParagraph"/>
-        <w:numPr>
-          <w:ilvl w:val="0"/>
-          <w:numId w:val="2"/>
-        </w:numPr>
-      </w:pPr>
-      <w:r>
-        <w:rPr>
-          <w:b/>
-          <w:color w:val="002060"/>
-          <w:sz w:val="22"/>
-        </w:rPr>
-        <w:t xml:space="preserve">Optional Body – </w:t>
-      </w:r>
-      <w:r>
-        <w:rPr>
-          <w:color w:val="002060"/>
-          <w:sz w:val="22"/>
-        </w:rPr>
-        <w:t>Optional, based on the API</w:t>
-      </w:r>
-    </w:p>
-    <w:p>
-      <w:pPr>
-        <w:pStyle w:val="ListParagraph"/>
-        <w:numPr>
-          <w:ilvl w:val="0"/>
-          <w:numId w:val="2"/>
-        </w:numPr>
-      </w:pPr>
-      <w:r>
-        <w:rPr>
-          <w:b/>
-          <w:color w:val="002060"/>
-          <w:sz w:val="22"/>
-        </w:rPr>
-        <w:t xml:space="preserve">Status Code – </w:t>
-      </w:r>
-      <w:r>
-        <w:rPr>
-          <w:color w:val="002060"/>
-          <w:sz w:val="22"/>
-        </w:rPr>
-        <w:t>APIs are validated through status code</w:t>
-      </w:r>
-    </w:p>
-    <w:p>
-      <w:pPr>
-        <w:rPr>
-          <w:b/>
-        </w:rPr>
-      </w:pPr>
-    </w:p>
-    <w:p>
-      <w:pPr>
-        <w:pStyle w:val="ListParagraph"/>
-        <w:numPr>
-          <w:ilvl w:val="0"/>
-          <w:numId w:val="1"/>
-        </w:numPr>
-        <w:rPr>
-          <w:b/>
-        </w:rPr>
-      </w:pPr>
-      <w:r>
-        <w:rPr>
-          <w:b/>
-        </w:rPr>
-        <w:t xml:space="preserve">Resource </w:t>
-      </w:r>
-      <w:r>
-        <w:t>– Any information stored in server and requested by client</w:t>
-      </w:r>
-    </w:p>
-    <w:p>
-      <w:pPr>
-        <w:pStyle w:val="ListParagraph"/>
-        <w:numPr>
-          <w:ilvl w:val="0"/>
-          <w:numId w:val="1"/>
-        </w:numPr>
-        <w:rPr>
-          <w:b/>
-        </w:rPr>
-      </w:pPr>
-      <w:r>
-        <w:rPr>
-          <w:b/>
-        </w:rPr>
-        <w:t xml:space="preserve">Resource Identifier – </w:t>
-      </w:r>
-      <w:r>
-        <w:t xml:space="preserve">to identify the resource uniquely , </w:t>
-      </w:r>
-      <w:proofErr w:type="spellStart"/>
-      <w:r>
-        <w:t>its</w:t>
-      </w:r>
-      <w:proofErr w:type="spellEnd"/>
-      <w:r>
-        <w:t xml:space="preserve"> a complete URL in </w:t>
-      </w:r>
-      <w:proofErr w:type="spellStart"/>
-      <w:r>
-        <w:t>WebService</w:t>
-      </w:r>
-      <w:proofErr w:type="spellEnd"/>
-      <w:r>
-        <w:t xml:space="preserve"> we call it as URI</w:t>
-      </w:r>
-    </w:p>
-    <w:p>
-      <w:pPr>
-        <w:pStyle w:val="ListParagraph"/>
-        <w:numPr>
-          <w:ilvl w:val="0"/>
-          <w:numId w:val="1"/>
-        </w:numPr>
-        <w:rPr>
-          <w:b/>
-        </w:rPr>
-      </w:pPr>
-      <w:r>
-        <w:rPr>
-          <w:b/>
-        </w:rPr>
-        <w:t xml:space="preserve">Representation – </w:t>
-      </w:r>
-      <w:r>
-        <w:t>Actual data returned by the server – HTML, XML, JSON</w:t>
-      </w:r>
-    </w:p>
-    <w:p>
-      <w:pPr>
-        <w:pStyle w:val="ListParagraph"/>
-        <w:numPr>
-          <w:ilvl w:val="0"/>
-          <w:numId w:val="2"/>
-        </w:numPr>
-      </w:pPr>
-      <w:r>
-        <w:rPr>
-          <w:b/>
-        </w:rPr>
-        <w:t xml:space="preserve">Representation Metadata – </w:t>
-      </w:r>
-      <w:r>
-        <w:t>Extra information sent by the server for every request made,</w:t>
-      </w:r>
-      <w:r>
-        <w:rPr>
-          <w:color w:val="002060"/>
-          <w:sz w:val="22"/>
-        </w:rPr>
-        <w:t xml:space="preserve"> </w:t>
-      </w:r>
-      <w:r>
-        <w:rPr>
-          <w:color w:val="002060"/>
-          <w:sz w:val="22"/>
-        </w:rPr>
-        <w:t>date, server who processed the request etc</w:t>
-      </w:r>
-    </w:p>
-    <w:p>
-      <w:pPr>
-        <w:pStyle w:val="ListParagraph"/>
-        <w:numPr>
-          <w:ilvl w:val="0"/>
-          <w:numId w:val="1"/>
-        </w:numPr>
-        <w:rPr>
-          <w:b/>
-        </w:rPr>
-      </w:pPr>
-      <w:r>
-        <w:rPr>
-          <w:b/>
-        </w:rPr>
-        <w:t>URI ::</w:t>
+        </w:rPr>
+      </w:pPr>
+      <w:r>
+        <w:rPr>
+          <w:b/>
+        </w:rPr>
+        <w:t>scheme://domain/pathparameter</w:t>
       </w:r>
     </w:p>
     <w:p>
@@ -2296,24 +1945,6 @@
         <w:rPr>
           <w:b/>
         </w:rPr>
-        <w:t>scheme://domain/pathparameter</w:t>
-      </w:r>
-    </w:p>
-    <w:p>
-      <w:pPr>
-        <w:pStyle w:val="ListParagraph"/>
-        <w:numPr>
-          <w:ilvl w:val="1"/>
-          <w:numId w:val="1"/>
-        </w:numPr>
-        <w:rPr>
-          <w:b/>
-        </w:rPr>
-      </w:pPr>
-      <w:r>
-        <w:rPr>
-          <w:b/>
-        </w:rPr>
         <w:t>scheme://domain/queryparameter</w:t>
       </w:r>
     </w:p>
@@ -2323,90 +1954,46 @@
           <w:b/>
         </w:rPr>
       </w:pPr>
-      <w:proofErr w:type="gramStart"/>
-      <w:r>
-        <w:rPr>
-          <w:b/>
-        </w:rPr>
-        <w:t>scheme :</w:t>
-      </w:r>
-      <w:proofErr w:type="gramEnd"/>
-      <w:r>
-        <w:rPr>
-          <w:b/>
-        </w:rPr>
-        <w:t xml:space="preserve"> http / https/ ftp ...</w:t>
-      </w:r>
-    </w:p>
-    <w:p>
-      <w:pPr>
-        <w:rPr>
-          <w:b/>
-        </w:rPr>
-      </w:pPr>
-      <w:proofErr w:type="gramStart"/>
-      <w:r>
-        <w:rPr>
-          <w:b/>
-        </w:rPr>
-        <w:t>domain</w:t>
-      </w:r>
-      <w:proofErr w:type="gramEnd"/>
-      <w:r>
-        <w:rPr>
-          <w:b/>
-        </w:rPr>
-        <w:t>: name where the application is hosted or accessed</w:t>
-      </w:r>
-    </w:p>
-    <w:p>
-      <w:proofErr w:type="spellStart"/>
-      <w:proofErr w:type="gramStart"/>
-      <w:r>
-        <w:rPr>
-          <w:b/>
-        </w:rPr>
-        <w:t>pathparameter</w:t>
-      </w:r>
-      <w:proofErr w:type="spellEnd"/>
-      <w:proofErr w:type="gramEnd"/>
-      <w:r>
-        <w:rPr>
-          <w:b/>
-        </w:rPr>
-        <w:t xml:space="preserve">: </w:t>
+      <w:r>
+        <w:rPr>
+          <w:b/>
+        </w:rPr>
+        <w:t>scheme : http / https/ ftp ...</w:t>
+      </w:r>
+    </w:p>
+    <w:p>
+      <w:pPr>
+        <w:rPr>
+          <w:b/>
+        </w:rPr>
+      </w:pPr>
+      <w:r>
+        <w:rPr>
+          <w:b/>
+        </w:rPr>
+        <w:t>domain: name where the application is hosted or accessed</w:t>
+      </w:r>
+    </w:p>
+    <w:p>
+      <w:r>
+        <w:rPr>
+          <w:b/>
+        </w:rPr>
+        <w:t xml:space="preserve">pathparameter: </w:t>
       </w:r>
       <w:r>
         <w:t>separated by / it is the actual location of  the resource</w:t>
       </w:r>
     </w:p>
     <w:p>
-      <w:proofErr w:type="spellStart"/>
-      <w:proofErr w:type="gramStart"/>
-      <w:r>
-        <w:rPr>
-          <w:b/>
-        </w:rPr>
-        <w:t>queryparameter</w:t>
-      </w:r>
-      <w:proofErr w:type="spellEnd"/>
-      <w:proofErr w:type="gramEnd"/>
-      <w:r>
-        <w:rPr>
-          <w:b/>
-        </w:rPr>
-        <w:t xml:space="preserve">: </w:t>
-      </w:r>
-      <w:r>
-        <w:t xml:space="preserve">separated by ? </w:t>
-      </w:r>
-      <w:proofErr w:type="gramStart"/>
-      <w:r>
-        <w:t>it</w:t>
-      </w:r>
-      <w:proofErr w:type="gramEnd"/>
-      <w:r>
-        <w:t xml:space="preserve"> is the data sent to server</w:t>
+      <w:r>
+        <w:rPr>
+          <w:b/>
+        </w:rPr>
+        <w:t xml:space="preserve">queryparameter: </w:t>
+      </w:r>
+      <w:r>
+        <w:t>separated by ? it is the data sent to server</w:t>
       </w:r>
     </w:p>
     <w:p/>
@@ -2478,21 +2065,8 @@
           <w:b/>
         </w:rPr>
       </w:pPr>
-      <w:proofErr w:type="spellStart"/>
-      <w:r>
-        <w:t>pm.globals.set</w:t>
-      </w:r>
-      <w:proofErr w:type="spellEnd"/>
-      <w:r>
-        <w:t>(“</w:t>
-      </w:r>
-      <w:proofErr w:type="spellStart"/>
-      <w:r>
-        <w:t>key”,”value</w:t>
-      </w:r>
-      <w:proofErr w:type="spellEnd"/>
-      <w:r>
-        <w:t>”)</w:t>
+      <w:r>
+        <w:t>pm.globals.set(“key”,”value”)</w:t>
       </w:r>
     </w:p>
     <w:p>
@@ -2695,21 +2269,8 @@
           <w:b/>
         </w:rPr>
       </w:pPr>
-      <w:proofErr w:type="spellStart"/>
-      <w:r>
-        <w:t>pm.environment.set</w:t>
-      </w:r>
-      <w:proofErr w:type="spellEnd"/>
-      <w:r>
-        <w:t>(“</w:t>
-      </w:r>
-      <w:proofErr w:type="spellStart"/>
-      <w:r>
-        <w:t>key”,”value</w:t>
-      </w:r>
-      <w:proofErr w:type="spellEnd"/>
-      <w:r>
-        <w:t>”)</w:t>
+      <w:r>
+        <w:t>pm.environment.set(“key”,”value”)</w:t>
       </w:r>
     </w:p>
     <w:p>
@@ -3096,15 +2657,7 @@
     </w:p>
     <w:p>
       <w:r>
-        <w:t xml:space="preserve">In a parameter Value use the global variable value in a double flower bracket </w:t>
-      </w:r>
-      <w:proofErr w:type="gramStart"/>
-      <w:r>
-        <w:t>EX :</w:t>
-      </w:r>
-      <w:proofErr w:type="gramEnd"/>
-      <w:r>
-        <w:t xml:space="preserve"> {{Global Data}}</w:t>
+        <w:t>In a parameter Value use the global variable value in a double flower bracket EX : {{Global Data}}</w:t>
       </w:r>
     </w:p>
     <w:p/>
@@ -3120,33 +2673,15 @@
           <w:b/>
           <w:color w:val="002060"/>
         </w:rPr>
-        <w:t xml:space="preserve">Syntax of TEST in </w:t>
-      </w:r>
-      <w:proofErr w:type="spellStart"/>
-      <w:proofErr w:type="gramStart"/>
+        <w:t>Syntax of TEST in postMa</w:t>
+      </w:r>
       <w:r>
         <w:rPr>
           <w:b/>
           <w:color w:val="002060"/>
         </w:rPr>
-        <w:t>postMa</w:t>
-      </w:r>
-      <w:r>
-        <w:rPr>
-          <w:b/>
-          <w:color w:val="002060"/>
-        </w:rPr>
-        <w:t>n</w:t>
-      </w:r>
-      <w:proofErr w:type="spellEnd"/>
-      <w:r>
-        <w:rPr>
-          <w:b/>
-          <w:color w:val="002060"/>
-        </w:rPr>
-        <w:t xml:space="preserve"> :</w:t>
-      </w:r>
-      <w:proofErr w:type="gramEnd"/>
+        <w:t>n :</w:t>
+      </w:r>
       <w:r>
         <w:rPr>
           <w:b/>
@@ -3213,13 +2748,8 @@
         <w:pStyle w:val="Title"/>
       </w:pPr>
       <w:r>
-        <w:t xml:space="preserve">HTTP </w:t>
-      </w:r>
-      <w:proofErr w:type="gramStart"/>
-      <w:r>
-        <w:t>Methods :</w:t>
-      </w:r>
-      <w:proofErr w:type="gramEnd"/>
+        <w:t>HTTP Methods :</w:t>
+      </w:r>
     </w:p>
     <w:p>
       <w:pPr>
@@ -3254,15 +2784,7 @@
         <w:t>POST</w:t>
       </w:r>
       <w:r>
-        <w:t xml:space="preserve"> – is used to create OR insert the record in the application or </w:t>
-      </w:r>
-      <w:proofErr w:type="spellStart"/>
-      <w:r>
-        <w:t>DB,usually</w:t>
-      </w:r>
-      <w:proofErr w:type="spellEnd"/>
-      <w:r>
-        <w:t xml:space="preserve"> we will get 201 on successful execution of API and we may get an error code 401, 404,500 …</w:t>
+        <w:t xml:space="preserve"> – is used to create OR insert the record in the application or DB,usually we will get 201 on successful execution of API and we may get an error code 401, 404,500 …</w:t>
       </w:r>
     </w:p>
     <w:p>
@@ -3331,14 +2853,9 @@
       <w:pPr>
         <w:pStyle w:val="Title"/>
       </w:pPr>
-      <w:proofErr w:type="spellStart"/>
       <w:r>
         <w:lastRenderedPageBreak/>
-        <w:t>Trello</w:t>
-      </w:r>
-      <w:proofErr w:type="spellEnd"/>
-      <w:r>
-        <w:t xml:space="preserve"> API</w:t>
+        <w:t>Trello API</w:t>
       </w:r>
     </w:p>
     <w:p>
@@ -3356,21 +2873,7 @@
         <w:rPr>
           <w:lang w:val="en-IN"/>
         </w:rPr>
-        <w:t xml:space="preserve">Register to </w:t>
-      </w:r>
-      <w:proofErr w:type="spellStart"/>
-      <w:r>
-        <w:rPr>
-          <w:lang w:val="en-IN"/>
-        </w:rPr>
-        <w:t>Trello</w:t>
-      </w:r>
-      <w:proofErr w:type="spellEnd"/>
-      <w:r>
-        <w:rPr>
-          <w:lang w:val="en-IN"/>
-        </w:rPr>
-        <w:t xml:space="preserve"> :  </w:t>
+        <w:t xml:space="preserve">Register to Trello :  </w:t>
       </w:r>
       <w:hyperlink r:id="rId25" w:history="1">
         <w:r>
@@ -3442,21 +2945,7 @@
         <w:rPr>
           <w:lang w:val="en-IN"/>
         </w:rPr>
-        <w:t xml:space="preserve">To use the APIs from </w:t>
-      </w:r>
-      <w:proofErr w:type="spellStart"/>
-      <w:r>
-        <w:rPr>
-          <w:lang w:val="en-IN"/>
-        </w:rPr>
-        <w:t>trello</w:t>
-      </w:r>
-      <w:proofErr w:type="spellEnd"/>
-      <w:r>
-        <w:rPr>
-          <w:lang w:val="en-IN"/>
-        </w:rPr>
-        <w:t xml:space="preserve"> we need to get authentication token from the Service provider</w:t>
+        <w:t>To use the APIs from trello we need to get authentication token from the Service provider</w:t>
       </w:r>
     </w:p>
     <w:p>
@@ -3519,21 +3008,7 @@
         <w:rPr>
           <w:lang w:val="en-IN"/>
         </w:rPr>
-        <w:t xml:space="preserve">Scroll down and click on </w:t>
-      </w:r>
-      <w:proofErr w:type="spellStart"/>
-      <w:r>
-        <w:rPr>
-          <w:lang w:val="en-IN"/>
-        </w:rPr>
-        <w:t>trello</w:t>
-      </w:r>
-      <w:proofErr w:type="spellEnd"/>
-      <w:r>
-        <w:rPr>
-          <w:lang w:val="en-IN"/>
-        </w:rPr>
-        <w:t xml:space="preserve"> REST APIs</w:t>
+        <w:t>Scroll down and click on trello REST APIs</w:t>
       </w:r>
     </w:p>
     <w:p>
@@ -4038,21 +3513,7 @@
         <w:rPr>
           <w:lang w:val="en-IN"/>
         </w:rPr>
-        <w:t xml:space="preserve">Create  a </w:t>
-      </w:r>
-      <w:proofErr w:type="spellStart"/>
-      <w:r>
-        <w:rPr>
-          <w:lang w:val="en-IN"/>
-        </w:rPr>
-        <w:t>github</w:t>
-      </w:r>
-      <w:proofErr w:type="spellEnd"/>
-      <w:r>
-        <w:rPr>
-          <w:lang w:val="en-IN"/>
-        </w:rPr>
-        <w:t xml:space="preserve"> Account</w:t>
+        <w:t>Create  a github Account</w:t>
       </w:r>
       <w:r>
         <w:rPr>
@@ -4091,44 +3552,8 @@
         <w:rPr>
           <w:lang w:val="en-IN"/>
         </w:rPr>
-        <w:t xml:space="preserve">go to </w:t>
-      </w:r>
-      <w:proofErr w:type="spellStart"/>
-      <w:r>
-        <w:rPr>
-          <w:lang w:val="en-IN"/>
-        </w:rPr>
-        <w:t>google</w:t>
-      </w:r>
-      <w:proofErr w:type="spellEnd"/>
-      <w:r>
-        <w:rPr>
-          <w:lang w:val="en-IN"/>
-        </w:rPr>
-        <w:t xml:space="preserve"> and search for </w:t>
-      </w:r>
-      <w:proofErr w:type="spellStart"/>
-      <w:r>
-        <w:rPr>
-          <w:lang w:val="en-IN"/>
-        </w:rPr>
-        <w:t>github</w:t>
-      </w:r>
-      <w:proofErr w:type="spellEnd"/>
-      <w:r>
-        <w:rPr>
-          <w:lang w:val="en-IN"/>
-        </w:rPr>
-        <w:t xml:space="preserve"> developer </w:t>
-      </w:r>
-      <w:proofErr w:type="spellStart"/>
-      <w:r>
-        <w:rPr>
-          <w:lang w:val="en-IN"/>
-        </w:rPr>
-        <w:t>api</w:t>
-      </w:r>
-      <w:proofErr w:type="spellEnd"/>
+        <w:t>go to google and search for github developer api</w:t>
+      </w:r>
     </w:p>
     <w:p>
       <w:pPr>
@@ -4369,30 +3794,8 @@
         <w:rPr>
           <w:lang w:val="en-IN"/>
         </w:rPr>
-        <w:t xml:space="preserve">Rest Assured is a java library built on top of HTTP Builder, all the HTTP Methods like, get, post, put, patch, delete are available inside REST Assured library. We </w:t>
-      </w:r>
-      <w:proofErr w:type="spellStart"/>
-      <w:r>
-        <w:rPr>
-          <w:lang w:val="en-IN"/>
-        </w:rPr>
-        <w:t>cn</w:t>
-      </w:r>
-      <w:proofErr w:type="spellEnd"/>
-      <w:r>
-        <w:rPr>
-          <w:lang w:val="en-IN"/>
-        </w:rPr>
-        <w:t xml:space="preserve"> easily automate the Request and </w:t>
-      </w:r>
-      <w:proofErr w:type="spellStart"/>
-      <w:r>
-        <w:rPr>
-          <w:lang w:val="en-IN"/>
-        </w:rPr>
-        <w:t>Respose</w:t>
-      </w:r>
-      <w:proofErr w:type="spellEnd"/>
+        <w:t>Rest Assured is a java library built on top of HTTP Builder, all the HTTP Methods like, get, post, put, patch, delete are available inside REST Assured library. We cn easily automate the Request and Respose</w:t>
+      </w:r>
     </w:p>
     <w:p>
       <w:pPr>
@@ -4411,16 +3814,8 @@
         <w:rPr>
           <w:rStyle w:val="IntenseReference"/>
         </w:rPr>
-        <w:t xml:space="preserve">Setup of Rest </w:t>
-      </w:r>
-      <w:proofErr w:type="gramStart"/>
-      <w:r>
-        <w:rPr>
-          <w:rStyle w:val="IntenseReference"/>
-        </w:rPr>
-        <w:t>assured :</w:t>
-      </w:r>
-      <w:proofErr w:type="gramEnd"/>
+        <w:t>Setup of Rest assured :</w:t>
+      </w:r>
     </w:p>
     <w:p>
       <w:pPr>
@@ -4984,7 +4379,6 @@
           <w:lang w:val="en-IN"/>
         </w:rPr>
       </w:pPr>
-      <w:proofErr w:type="spellStart"/>
       <w:r>
         <w:rPr>
           <w:rStyle w:val="IntenseEmphasis"/>
@@ -4993,53 +4387,41 @@
         </w:rPr>
         <w:t>Ope</w:t>
       </w:r>
-      <w:proofErr w:type="spellEnd"/>
       <w:r>
         <w:rPr>
           <w:rStyle w:val="IntenseEmphasis"/>
           <w:b w:val="0"/>
         </w:rPr>
-        <w:t xml:space="preserve">n command prompt and execute </w:t>
-      </w:r>
-      <w:proofErr w:type="spellStart"/>
+        <w:t>n command prompt and execute mvn</w:t>
+      </w:r>
       <w:r>
         <w:rPr>
           <w:rStyle w:val="IntenseEmphasis"/>
           <w:b w:val="0"/>
         </w:rPr>
-        <w:t>mvn</w:t>
-      </w:r>
-      <w:proofErr w:type="spellEnd"/>
+        <w:softHyphen/>
+      </w:r>
       <w:r>
         <w:rPr>
           <w:rStyle w:val="IntenseEmphasis"/>
           <w:b w:val="0"/>
         </w:rPr>
-        <w:softHyphen/>
+        <w:t xml:space="preserve"> </w:t>
       </w:r>
       <w:r>
         <w:rPr>
           <w:rStyle w:val="IntenseEmphasis"/>
           <w:b w:val="0"/>
         </w:rPr>
-        <w:t xml:space="preserve"> </w:t>
+        <w:t>–</w:t>
       </w:r>
       <w:r>
         <w:rPr>
           <w:rStyle w:val="IntenseEmphasis"/>
           <w:b w:val="0"/>
         </w:rPr>
-        <w:t>–</w:t>
-      </w:r>
-      <w:proofErr w:type="spellStart"/>
-      <w:r>
-        <w:rPr>
-          <w:rStyle w:val="IntenseEmphasis"/>
-          <w:b w:val="0"/>
-        </w:rPr>
         <w:t>verison</w:t>
       </w:r>
-      <w:proofErr w:type="spellEnd"/>
     </w:p>
     <w:p>
       <w:pPr>
@@ -5174,39 +4556,7 @@
           <w:rStyle w:val="IntenseEmphasis"/>
           <w:b w:val="0"/>
         </w:rPr>
-        <w:t xml:space="preserve">Select </w:t>
-      </w:r>
-      <w:proofErr w:type="spellStart"/>
-      <w:r>
-        <w:rPr>
-          <w:rStyle w:val="IntenseEmphasis"/>
-          <w:b w:val="0"/>
-        </w:rPr>
-        <w:t>groupID</w:t>
-      </w:r>
-      <w:proofErr w:type="spellEnd"/>
-      <w:r>
-        <w:rPr>
-          <w:rStyle w:val="IntenseEmphasis"/>
-          <w:b w:val="0"/>
-        </w:rPr>
-        <w:t xml:space="preserve"> and </w:t>
-      </w:r>
-      <w:proofErr w:type="spellStart"/>
-      <w:r>
-        <w:rPr>
-          <w:rStyle w:val="IntenseEmphasis"/>
-          <w:b w:val="0"/>
-        </w:rPr>
-        <w:t>artifactID</w:t>
-      </w:r>
-      <w:proofErr w:type="spellEnd"/>
-      <w:r>
-        <w:rPr>
-          <w:rStyle w:val="IntenseEmphasis"/>
-          <w:b w:val="0"/>
-        </w:rPr>
-        <w:t xml:space="preserve"> to be used and click on next</w:t>
+        <w:t>Select groupID and artifactID to be used and click on next</w:t>
       </w:r>
     </w:p>
     <w:p>
@@ -5306,39 +4656,7 @@
           <w:rStyle w:val="IntenseEmphasis"/>
           <w:b w:val="0"/>
         </w:rPr>
-        <w:t xml:space="preserve">provide </w:t>
-      </w:r>
-      <w:proofErr w:type="spellStart"/>
-      <w:r>
-        <w:rPr>
-          <w:rStyle w:val="IntenseEmphasis"/>
-          <w:b w:val="0"/>
-        </w:rPr>
-        <w:t>groupid</w:t>
-      </w:r>
-      <w:proofErr w:type="spellEnd"/>
-      <w:r>
-        <w:rPr>
-          <w:rStyle w:val="IntenseEmphasis"/>
-          <w:b w:val="0"/>
-        </w:rPr>
-        <w:t xml:space="preserve"> and </w:t>
-      </w:r>
-      <w:proofErr w:type="spellStart"/>
-      <w:r>
-        <w:rPr>
-          <w:rStyle w:val="IntenseEmphasis"/>
-          <w:b w:val="0"/>
-        </w:rPr>
-        <w:t>artifactid</w:t>
-      </w:r>
-      <w:proofErr w:type="spellEnd"/>
-      <w:r>
-        <w:rPr>
-          <w:rStyle w:val="IntenseEmphasis"/>
-          <w:b w:val="0"/>
-        </w:rPr>
-        <w:t xml:space="preserve"> for your project</w:t>
+        <w:t>provide groupid and artifactid for your project</w:t>
       </w:r>
     </w:p>
     <w:p>
@@ -5788,39 +5106,7 @@
           <w:rStyle w:val="IntenseEmphasis"/>
           <w:b w:val="0"/>
         </w:rPr>
-        <w:t xml:space="preserve">Select the </w:t>
-      </w:r>
-      <w:proofErr w:type="spellStart"/>
-      <w:r>
-        <w:rPr>
-          <w:rStyle w:val="IntenseEmphasis"/>
-          <w:b w:val="0"/>
-        </w:rPr>
-        <w:t>jre</w:t>
-      </w:r>
-      <w:proofErr w:type="spellEnd"/>
-      <w:r>
-        <w:rPr>
-          <w:rStyle w:val="IntenseEmphasis"/>
-          <w:b w:val="0"/>
-        </w:rPr>
-        <w:t xml:space="preserve"> from </w:t>
-      </w:r>
-      <w:proofErr w:type="spellStart"/>
-      <w:r>
-        <w:rPr>
-          <w:rStyle w:val="IntenseEmphasis"/>
-          <w:b w:val="0"/>
-        </w:rPr>
-        <w:t>jdk</w:t>
-      </w:r>
-      <w:proofErr w:type="spellEnd"/>
-      <w:r>
-        <w:rPr>
-          <w:rStyle w:val="IntenseEmphasis"/>
-          <w:b w:val="0"/>
-        </w:rPr>
-        <w:t xml:space="preserve"> location</w:t>
+        <w:t>Select the jre from jdk location</w:t>
       </w:r>
     </w:p>
     <w:p>
@@ -5919,7 +5205,6 @@
           <w:lang w:val="en-IN"/>
         </w:rPr>
       </w:pPr>
-      <w:proofErr w:type="gramStart"/>
       <w:r>
         <w:rPr>
           <w:rStyle w:val="IntenseEmphasis"/>
@@ -5928,7 +5213,6 @@
         </w:rPr>
         <w:t>Maven :</w:t>
       </w:r>
-      <w:proofErr w:type="gramEnd"/>
     </w:p>
     <w:p>
       <w:pPr>
@@ -6037,11 +5321,783 @@
     </w:p>
     <w:p>
       <w:pPr>
-        <w:pStyle w:val="ListParagraph"/>
-        <w:ind w:left="2880"/>
+        <w:pStyle w:val="Title"/>
         <w:rPr>
           <w:rStyle w:val="IntenseReference"/>
           <w:b w:val="0"/>
+          <w:lang w:val="en-IN"/>
+        </w:rPr>
+      </w:pPr>
+      <w:r>
+        <w:rPr>
+          <w:rStyle w:val="IntenseReference"/>
+          <w:b w:val="0"/>
+          <w:lang w:val="en-IN"/>
+        </w:rPr>
+        <w:lastRenderedPageBreak/>
+        <w:t>First Test on Rest Assured</w:t>
+      </w:r>
+    </w:p>
+    <w:p>
+      <w:pPr>
+        <w:rPr>
+          <w:lang w:val="en-IN"/>
+        </w:rPr>
+      </w:pPr>
+      <w:r>
+        <w:rPr>
+          <w:lang w:val="en-IN"/>
+        </w:rPr>
+        <w:t>a</w:t>
+      </w:r>
+    </w:p>
+    <w:p>
+      <w:pPr>
+        <w:rPr>
+          <w:lang w:val="en-IN"/>
+        </w:rPr>
+      </w:pPr>
+    </w:p>
+    <w:p>
+      <w:pPr>
+        <w:pStyle w:val="Title"/>
+        <w:rPr>
+          <w:lang w:val="en-IN"/>
+        </w:rPr>
+      </w:pPr>
+      <w:r>
+        <w:rPr>
+          <w:lang w:val="en-IN"/>
+        </w:rPr>
+        <w:t>TestNG</w:t>
+      </w:r>
+    </w:p>
+    <w:p>
+      <w:pPr>
+        <w:pStyle w:val="ListParagraph"/>
+        <w:numPr>
+          <w:ilvl w:val="0"/>
+          <w:numId w:val="2"/>
+        </w:numPr>
+        <w:rPr>
+          <w:lang w:val="en-IN"/>
+        </w:rPr>
+      </w:pPr>
+      <w:r>
+        <w:rPr>
+          <w:lang w:val="en-IN"/>
+        </w:rPr>
+        <w:t>TestNG is  a framework which can be used to execute Regression Tests</w:t>
+      </w:r>
+    </w:p>
+    <w:p>
+      <w:pPr>
+        <w:pStyle w:val="ListParagraph"/>
+        <w:numPr>
+          <w:ilvl w:val="0"/>
+          <w:numId w:val="2"/>
+        </w:numPr>
+        <w:rPr>
+          <w:lang w:val="en-IN"/>
+        </w:rPr>
+      </w:pPr>
+      <w:r>
+        <w:rPr>
+          <w:lang w:val="en-IN"/>
+        </w:rPr>
+        <w:t>To execute the tests we will be using TestNG Runtime Environment</w:t>
+      </w:r>
+    </w:p>
+    <w:p>
+      <w:pPr>
+        <w:pStyle w:val="ListParagraph"/>
+        <w:numPr>
+          <w:ilvl w:val="0"/>
+          <w:numId w:val="2"/>
+        </w:numPr>
+        <w:rPr>
+          <w:lang w:val="en-IN"/>
+        </w:rPr>
+      </w:pPr>
+      <w:r>
+        <w:rPr>
+          <w:b/>
+          <w:lang w:val="en-IN"/>
+        </w:rPr>
+        <w:t>Annotations</w:t>
+      </w:r>
+      <w:r>
+        <w:rPr>
+          <w:lang w:val="en-IN"/>
+        </w:rPr>
+        <w:t xml:space="preserve"> to identify the methods</w:t>
+      </w:r>
+    </w:p>
+    <w:p>
+      <w:pPr>
+        <w:rPr>
+          <w:rStyle w:val="IntenseReference"/>
+        </w:rPr>
+      </w:pPr>
+      <w:r>
+        <w:rPr>
+          <w:rStyle w:val="IntenseReference"/>
+        </w:rPr>
+        <w:t>Configuring TestNG Library</w:t>
+      </w:r>
+    </w:p>
+    <w:p>
+      <w:pPr>
+        <w:pStyle w:val="ListParagraph"/>
+        <w:numPr>
+          <w:ilvl w:val="0"/>
+          <w:numId w:val="10"/>
+        </w:numPr>
+        <w:rPr>
+          <w:rStyle w:val="Emphasis"/>
+          <w:b/>
+          <w:bCs/>
+          <w:i w:val="0"/>
+          <w:iCs w:val="0"/>
+          <w:smallCaps/>
+          <w:color w:val="C0504D" w:themeColor="accent2"/>
+          <w:spacing w:val="5"/>
+          <w:u w:val="single"/>
+          <w:lang w:val="en-IN"/>
+        </w:rPr>
+      </w:pPr>
+      <w:r>
+        <w:rPr>
+          <w:rStyle w:val="Emphasis"/>
+        </w:rPr>
+        <w:t>In Eclipse Help -&gt; Eclipse Market place -&gt; Search for testing and install the plugin</w:t>
+      </w:r>
+    </w:p>
+    <w:p>
+      <w:pPr>
+        <w:pStyle w:val="ListParagraph"/>
+        <w:numPr>
+          <w:ilvl w:val="0"/>
+          <w:numId w:val="10"/>
+        </w:numPr>
+        <w:rPr>
+          <w:rStyle w:val="Emphasis"/>
+          <w:b/>
+          <w:bCs/>
+          <w:i w:val="0"/>
+          <w:iCs w:val="0"/>
+          <w:smallCaps/>
+          <w:color w:val="C0504D" w:themeColor="accent2"/>
+          <w:spacing w:val="5"/>
+          <w:u w:val="single"/>
+          <w:lang w:val="en-IN"/>
+        </w:rPr>
+      </w:pPr>
+      <w:r>
+        <w:rPr>
+          <w:rStyle w:val="Emphasis"/>
+        </w:rPr>
+        <w:t>RC on the project -&gt; properties -&gt;  Libraries -&gt; Add library -&gt; TestNG</w:t>
+      </w:r>
+    </w:p>
+    <w:p>
+      <w:pPr>
+        <w:pStyle w:val="ListParagraph"/>
+        <w:numPr>
+          <w:ilvl w:val="0"/>
+          <w:numId w:val="10"/>
+        </w:numPr>
+        <w:rPr>
+          <w:rStyle w:val="Emphasis"/>
+          <w:b/>
+          <w:bCs/>
+          <w:i w:val="0"/>
+          <w:iCs w:val="0"/>
+          <w:smallCaps/>
+          <w:color w:val="C0504D" w:themeColor="accent2"/>
+          <w:spacing w:val="5"/>
+          <w:u w:val="single"/>
+          <w:lang w:val="en-IN"/>
+        </w:rPr>
+      </w:pPr>
+      <w:r>
+        <w:rPr>
+          <w:rStyle w:val="Emphasis"/>
+        </w:rPr>
+        <w:t>go to mvnrepository.com -&gt; search for testing  and update TestNG Dependencies</w:t>
+      </w:r>
+    </w:p>
+    <w:p>
+      <w:pPr>
+        <w:pStyle w:val="ListParagraph"/>
+        <w:numPr>
+          <w:ilvl w:val="0"/>
+          <w:numId w:val="10"/>
+        </w:numPr>
+        <w:rPr>
+          <w:rStyle w:val="Emphasis"/>
+          <w:b/>
+          <w:bCs/>
+          <w:i w:val="0"/>
+          <w:iCs w:val="0"/>
+          <w:smallCaps/>
+          <w:color w:val="C0504D" w:themeColor="accent2"/>
+          <w:spacing w:val="5"/>
+          <w:u w:val="single"/>
+          <w:lang w:val="en-IN"/>
+        </w:rPr>
+      </w:pPr>
+      <w:r>
+        <w:rPr>
+          <w:rStyle w:val="Emphasis"/>
+        </w:rPr>
+        <w:t xml:space="preserve">Write a TestNG Class </w:t>
+      </w:r>
+    </w:p>
+    <w:p>
+      <w:pPr>
+        <w:rPr>
+          <w:rStyle w:val="IntenseReference"/>
+        </w:rPr>
+      </w:pPr>
+      <w:r>
+        <w:rPr>
+          <w:rStyle w:val="IntenseReference"/>
+        </w:rPr>
+        <w:t>annotations  in  testng</w:t>
+      </w:r>
+    </w:p>
+    <w:p>
+      <w:pPr>
+        <w:rPr>
+          <w:rStyle w:val="IntenseReference"/>
+          <w:lang w:val="en-IN"/>
+        </w:rPr>
+      </w:pPr>
+      <w:r>
+        <w:rPr>
+          <w:b/>
+          <w:bCs/>
+          <w:smallCaps/>
+          <w:noProof/>
+          <w:color w:val="C0504D" w:themeColor="accent2"/>
+          <w:spacing w:val="5"/>
+          <w:u w:val="single"/>
+        </w:rPr>
+        <w:drawing>
+          <wp:inline distT="0" distB="0" distL="0" distR="0">
+            <wp:extent cx="5943600" cy="1327150"/>
+            <wp:effectExtent l="19050" t="0" r="0" b="0"/>
+            <wp:docPr id="17" name="Picture 2"/>
+            <wp:cNvGraphicFramePr>
+              <a:graphicFrameLocks xmlns:a="http://schemas.openxmlformats.org/drawingml/2006/main" noChangeAspect="1"/>
+            </wp:cNvGraphicFramePr>
+            <a:graphic xmlns:a="http://schemas.openxmlformats.org/drawingml/2006/main">
+              <a:graphicData uri="http://schemas.openxmlformats.org/drawingml/2006/picture">
+                <pic:pic xmlns:pic="http://schemas.openxmlformats.org/drawingml/2006/picture">
+                  <pic:nvPicPr>
+                    <pic:cNvPr id="0" name="Picture 2"/>
+                    <pic:cNvPicPr>
+                      <a:picLocks noChangeAspect="1" noChangeArrowheads="1"/>
+                    </pic:cNvPicPr>
+                  </pic:nvPicPr>
+                  <pic:blipFill>
+                    <a:blip r:embed="rId44"/>
+                    <a:srcRect/>
+                    <a:stretch>
+                      <a:fillRect/>
+                    </a:stretch>
+                  </pic:blipFill>
+                  <pic:spPr bwMode="auto">
+                    <a:xfrm>
+                      <a:off x="0" y="0"/>
+                      <a:ext cx="5943600" cy="1327150"/>
+                    </a:xfrm>
+                    <a:prstGeom prst="rect">
+                      <a:avLst/>
+                    </a:prstGeom>
+                    <a:noFill/>
+                    <a:ln w="9525">
+                      <a:noFill/>
+                      <a:miter lim="800000"/>
+                      <a:headEnd/>
+                      <a:tailEnd/>
+                    </a:ln>
+                  </pic:spPr>
+                </pic:pic>
+              </a:graphicData>
+            </a:graphic>
+          </wp:inline>
+        </w:drawing>
+      </w:r>
+    </w:p>
+    <w:p>
+      <w:pPr>
+        <w:rPr>
+          <w:rStyle w:val="IntenseReference"/>
+          <w:lang w:val="en-IN"/>
+        </w:rPr>
+      </w:pPr>
+    </w:p>
+    <w:p>
+      <w:pPr>
+        <w:rPr>
+          <w:rStyle w:val="IntenseReference"/>
+          <w:lang w:val="en-IN"/>
+        </w:rPr>
+      </w:pPr>
+    </w:p>
+    <w:p>
+      <w:pPr>
+        <w:rPr>
+          <w:rStyle w:val="IntenseReference"/>
+          <w:lang w:val="en-IN"/>
+        </w:rPr>
+      </w:pPr>
+    </w:p>
+    <w:p>
+      <w:pPr>
+        <w:rPr>
+          <w:rStyle w:val="IntenseReference"/>
+          <w:lang w:val="en-IN"/>
+        </w:rPr>
+      </w:pPr>
+    </w:p>
+    <w:p>
+      <w:pPr>
+        <w:rPr>
+          <w:rStyle w:val="IntenseReference"/>
+          <w:lang w:val="en-IN"/>
+        </w:rPr>
+      </w:pPr>
+    </w:p>
+    <w:p>
+      <w:pPr>
+        <w:pBdr>
+          <w:bottom w:val="single" w:sz="6" w:space="1" w:color="auto"/>
+        </w:pBdr>
+        <w:rPr>
+          <w:rStyle w:val="IntenseEmphasis"/>
+        </w:rPr>
+      </w:pPr>
+      <w:r>
+        <w:rPr>
+          <w:rStyle w:val="IntenseEmphasis"/>
+        </w:rPr>
+        <w:lastRenderedPageBreak/>
+        <w:t>Rest Assured Test Form</w:t>
+      </w:r>
+      <w:r>
+        <w:rPr>
+          <w:rStyle w:val="IntenseEmphasis"/>
+        </w:rPr>
+        <w:t>a</w:t>
+      </w:r>
+      <w:r>
+        <w:rPr>
+          <w:rStyle w:val="IntenseEmphasis"/>
+        </w:rPr>
+        <w:t>t</w:t>
+      </w:r>
+    </w:p>
+    <w:p>
+      <w:pPr>
+        <w:pStyle w:val="ListParagraph"/>
+        <w:numPr>
+          <w:ilvl w:val="0"/>
+          <w:numId w:val="11"/>
+        </w:numPr>
+        <w:rPr>
+          <w:rStyle w:val="IntenseEmphasis"/>
+          <w:lang w:val="en-IN"/>
+        </w:rPr>
+      </w:pPr>
+      <w:r>
+        <w:rPr>
+          <w:rStyle w:val="IntenseEmphasis"/>
+          <w:lang w:val="en-IN"/>
+        </w:rPr>
+        <w:t>Given When Then (BDD Format) Format</w:t>
+      </w:r>
+    </w:p>
+    <w:p>
+      <w:pPr>
+        <w:rPr>
+          <w:rStyle w:val="IntenseEmphasis"/>
+          <w:lang w:val="en-IN"/>
+        </w:rPr>
+      </w:pPr>
+      <w:r>
+        <w:rPr>
+          <w:noProof/>
+          <w:color w:val="4F81BD" w:themeColor="accent1"/>
+        </w:rPr>
+        <w:drawing>
+          <wp:inline distT="0" distB="0" distL="0" distR="0">
+            <wp:extent cx="5943600" cy="2694894"/>
+            <wp:effectExtent l="19050" t="0" r="0" b="0"/>
+            <wp:docPr id="18" name="Picture 3"/>
+            <wp:cNvGraphicFramePr>
+              <a:graphicFrameLocks xmlns:a="http://schemas.openxmlformats.org/drawingml/2006/main" noChangeAspect="1"/>
+            </wp:cNvGraphicFramePr>
+            <a:graphic xmlns:a="http://schemas.openxmlformats.org/drawingml/2006/main">
+              <a:graphicData uri="http://schemas.openxmlformats.org/drawingml/2006/picture">
+                <pic:pic xmlns:pic="http://schemas.openxmlformats.org/drawingml/2006/picture">
+                  <pic:nvPicPr>
+                    <pic:cNvPr id="0" name="Picture 3"/>
+                    <pic:cNvPicPr>
+                      <a:picLocks noChangeAspect="1" noChangeArrowheads="1"/>
+                    </pic:cNvPicPr>
+                  </pic:nvPicPr>
+                  <pic:blipFill>
+                    <a:blip r:embed="rId45"/>
+                    <a:srcRect/>
+                    <a:stretch>
+                      <a:fillRect/>
+                    </a:stretch>
+                  </pic:blipFill>
+                  <pic:spPr bwMode="auto">
+                    <a:xfrm>
+                      <a:off x="0" y="0"/>
+                      <a:ext cx="5943600" cy="2694894"/>
+                    </a:xfrm>
+                    <a:prstGeom prst="rect">
+                      <a:avLst/>
+                    </a:prstGeom>
+                    <a:noFill/>
+                    <a:ln w="9525">
+                      <a:noFill/>
+                      <a:miter lim="800000"/>
+                      <a:headEnd/>
+                      <a:tailEnd/>
+                    </a:ln>
+                  </pic:spPr>
+                </pic:pic>
+              </a:graphicData>
+            </a:graphic>
+          </wp:inline>
+        </w:drawing>
+      </w:r>
+    </w:p>
+    <w:p>
+      <w:pPr>
+        <w:pStyle w:val="ListParagraph"/>
+        <w:numPr>
+          <w:ilvl w:val="0"/>
+          <w:numId w:val="11"/>
+        </w:numPr>
+        <w:rPr>
+          <w:rStyle w:val="IntenseEmphasis"/>
+          <w:lang w:val="en-IN"/>
+        </w:rPr>
+      </w:pPr>
+      <w:r>
+        <w:rPr>
+          <w:rStyle w:val="IntenseEmphasis"/>
+          <w:lang w:val="en-IN"/>
+        </w:rPr>
+        <w:t>Given expect When Format</w:t>
+      </w:r>
+    </w:p>
+    <w:p>
+      <w:pPr>
+        <w:rPr>
+          <w:rStyle w:val="IntenseEmphasis"/>
+          <w:lang w:val="en-IN"/>
+        </w:rPr>
+      </w:pPr>
+      <w:r>
+        <w:rPr>
+          <w:noProof/>
+          <w:color w:val="4F81BD" w:themeColor="accent1"/>
+        </w:rPr>
+        <w:drawing>
+          <wp:inline distT="0" distB="0" distL="0" distR="0">
+            <wp:extent cx="5943600" cy="2243323"/>
+            <wp:effectExtent l="19050" t="0" r="0" b="0"/>
+            <wp:docPr id="20" name="Picture 6"/>
+            <wp:cNvGraphicFramePr>
+              <a:graphicFrameLocks xmlns:a="http://schemas.openxmlformats.org/drawingml/2006/main" noChangeAspect="1"/>
+            </wp:cNvGraphicFramePr>
+            <a:graphic xmlns:a="http://schemas.openxmlformats.org/drawingml/2006/main">
+              <a:graphicData uri="http://schemas.openxmlformats.org/drawingml/2006/picture">
+                <pic:pic xmlns:pic="http://schemas.openxmlformats.org/drawingml/2006/picture">
+                  <pic:nvPicPr>
+                    <pic:cNvPr id="0" name="Picture 6"/>
+                    <pic:cNvPicPr>
+                      <a:picLocks noChangeAspect="1" noChangeArrowheads="1"/>
+                    </pic:cNvPicPr>
+                  </pic:nvPicPr>
+                  <pic:blipFill>
+                    <a:blip r:embed="rId46"/>
+                    <a:srcRect/>
+                    <a:stretch>
+                      <a:fillRect/>
+                    </a:stretch>
+                  </pic:blipFill>
+                  <pic:spPr bwMode="auto">
+                    <a:xfrm>
+                      <a:off x="0" y="0"/>
+                      <a:ext cx="5943600" cy="2243323"/>
+                    </a:xfrm>
+                    <a:prstGeom prst="rect">
+                      <a:avLst/>
+                    </a:prstGeom>
+                    <a:noFill/>
+                    <a:ln w="9525">
+                      <a:noFill/>
+                      <a:miter lim="800000"/>
+                      <a:headEnd/>
+                      <a:tailEnd/>
+                    </a:ln>
+                  </pic:spPr>
+                </pic:pic>
+              </a:graphicData>
+            </a:graphic>
+          </wp:inline>
+        </w:drawing>
+      </w:r>
+    </w:p>
+    <w:p>
+      <w:pPr>
+        <w:rPr>
+          <w:rStyle w:val="IntenseEmphasis"/>
+          <w:lang w:val="en-IN"/>
+        </w:rPr>
+      </w:pPr>
+    </w:p>
+    <w:p>
+      <w:pPr>
+        <w:rPr>
+          <w:rStyle w:val="IntenseEmphasis"/>
+          <w:lang w:val="en-IN"/>
+        </w:rPr>
+      </w:pPr>
+    </w:p>
+    <w:p>
+      <w:pPr>
+        <w:rPr>
+          <w:rStyle w:val="IntenseEmphasis"/>
+          <w:lang w:val="en-IN"/>
+        </w:rPr>
+      </w:pPr>
+    </w:p>
+    <w:p>
+      <w:pPr>
+        <w:rPr>
+          <w:rStyle w:val="IntenseEmphasis"/>
+          <w:lang w:val="en-IN"/>
+        </w:rPr>
+      </w:pPr>
+    </w:p>
+    <w:p>
+      <w:pPr>
+        <w:rPr>
+          <w:rStyle w:val="IntenseEmphasis"/>
+          <w:lang w:val="en-IN"/>
+        </w:rPr>
+      </w:pPr>
+    </w:p>
+    <w:p>
+      <w:pPr>
+        <w:rPr>
+          <w:rStyle w:val="IntenseEmphasis"/>
+          <w:lang w:val="en-IN"/>
+        </w:rPr>
+      </w:pPr>
+    </w:p>
+    <w:p>
+      <w:pPr>
+        <w:pStyle w:val="ListParagraph"/>
+        <w:numPr>
+          <w:ilvl w:val="0"/>
+          <w:numId w:val="11"/>
+        </w:numPr>
+        <w:rPr>
+          <w:rStyle w:val="IntenseEmphasis"/>
+          <w:lang w:val="en-IN"/>
+        </w:rPr>
+      </w:pPr>
+      <w:r>
+        <w:rPr>
+          <w:rStyle w:val="IntenseEmphasis"/>
+          <w:lang w:val="en-IN"/>
+        </w:rPr>
+        <w:lastRenderedPageBreak/>
+        <w:t>RestAssured Class Format</w:t>
+      </w:r>
+    </w:p>
+    <w:p>
+      <w:pPr>
+        <w:rPr>
+          <w:rStyle w:val="IntenseEmphasis"/>
+          <w:lang w:val="en-IN"/>
+        </w:rPr>
+      </w:pPr>
+      <w:r>
+        <w:rPr>
+          <w:noProof/>
+          <w:color w:val="4F81BD" w:themeColor="accent1"/>
+        </w:rPr>
+        <w:drawing>
+          <wp:inline distT="0" distB="0" distL="0" distR="0">
+            <wp:extent cx="5943600" cy="3080359"/>
+            <wp:effectExtent l="19050" t="0" r="0" b="0"/>
+            <wp:docPr id="21" name="Picture 9"/>
+            <wp:cNvGraphicFramePr>
+              <a:graphicFrameLocks xmlns:a="http://schemas.openxmlformats.org/drawingml/2006/main" noChangeAspect="1"/>
+            </wp:cNvGraphicFramePr>
+            <a:graphic xmlns:a="http://schemas.openxmlformats.org/drawingml/2006/main">
+              <a:graphicData uri="http://schemas.openxmlformats.org/drawingml/2006/picture">
+                <pic:pic xmlns:pic="http://schemas.openxmlformats.org/drawingml/2006/picture">
+                  <pic:nvPicPr>
+                    <pic:cNvPr id="0" name="Picture 9"/>
+                    <pic:cNvPicPr>
+                      <a:picLocks noChangeAspect="1" noChangeArrowheads="1"/>
+                    </pic:cNvPicPr>
+                  </pic:nvPicPr>
+                  <pic:blipFill>
+                    <a:blip r:embed="rId47"/>
+                    <a:srcRect/>
+                    <a:stretch>
+                      <a:fillRect/>
+                    </a:stretch>
+                  </pic:blipFill>
+                  <pic:spPr bwMode="auto">
+                    <a:xfrm>
+                      <a:off x="0" y="0"/>
+                      <a:ext cx="5943600" cy="3080359"/>
+                    </a:xfrm>
+                    <a:prstGeom prst="rect">
+                      <a:avLst/>
+                    </a:prstGeom>
+                    <a:noFill/>
+                    <a:ln w="9525">
+                      <a:noFill/>
+                      <a:miter lim="800000"/>
+                      <a:headEnd/>
+                      <a:tailEnd/>
+                    </a:ln>
+                  </pic:spPr>
+                </pic:pic>
+              </a:graphicData>
+            </a:graphic>
+          </wp:inline>
+        </w:drawing>
+      </w:r>
+    </w:p>
+    <w:p>
+      <w:pPr>
+        <w:rPr>
+          <w:rStyle w:val="IntenseReference"/>
+        </w:rPr>
+      </w:pPr>
+      <w:r>
+        <w:rPr>
+          <w:rStyle w:val="IntenseReference"/>
+        </w:rPr>
+        <w:t>verification of test output using hamcrest packge</w:t>
+      </w:r>
+      <w:r>
+        <w:rPr>
+          <w:rStyle w:val="IntenseReference"/>
+        </w:rPr>
+        <w:t xml:space="preserve"> : </w:t>
+      </w:r>
+    </w:p>
+    <w:p>
+      <w:pPr>
+        <w:rPr>
+          <w:rStyle w:val="IntenseReference"/>
+          <w:lang w:val="en-IN"/>
+        </w:rPr>
+      </w:pPr>
+      <w:r>
+        <w:rPr>
+          <w:noProof/>
+          <w:color w:val="C0504D" w:themeColor="accent2"/>
+          <w:spacing w:val="5"/>
+          <w:u w:val="single"/>
+        </w:rPr>
+        <w:drawing>
+          <wp:inline distT="0" distB="0" distL="0" distR="0">
+            <wp:extent cx="5943600" cy="2303600"/>
+            <wp:effectExtent l="19050" t="0" r="0" b="0"/>
+            <wp:docPr id="23" name="Picture 12"/>
+            <wp:cNvGraphicFramePr>
+              <a:graphicFrameLocks xmlns:a="http://schemas.openxmlformats.org/drawingml/2006/main" noChangeAspect="1"/>
+            </wp:cNvGraphicFramePr>
+            <a:graphic xmlns:a="http://schemas.openxmlformats.org/drawingml/2006/main">
+              <a:graphicData uri="http://schemas.openxmlformats.org/drawingml/2006/picture">
+                <pic:pic xmlns:pic="http://schemas.openxmlformats.org/drawingml/2006/picture">
+                  <pic:nvPicPr>
+                    <pic:cNvPr id="0" name="Picture 12"/>
+                    <pic:cNvPicPr>
+                      <a:picLocks noChangeAspect="1" noChangeArrowheads="1"/>
+                    </pic:cNvPicPr>
+                  </pic:nvPicPr>
+                  <pic:blipFill>
+                    <a:blip r:embed="rId48"/>
+                    <a:srcRect/>
+                    <a:stretch>
+                      <a:fillRect/>
+                    </a:stretch>
+                  </pic:blipFill>
+                  <pic:spPr bwMode="auto">
+                    <a:xfrm>
+                      <a:off x="0" y="0"/>
+                      <a:ext cx="5943600" cy="2303600"/>
+                    </a:xfrm>
+                    <a:prstGeom prst="rect">
+                      <a:avLst/>
+                    </a:prstGeom>
+                    <a:noFill/>
+                    <a:ln w="9525">
+                      <a:noFill/>
+                      <a:miter lim="800000"/>
+                      <a:headEnd/>
+                      <a:tailEnd/>
+                    </a:ln>
+                  </pic:spPr>
+                </pic:pic>
+              </a:graphicData>
+            </a:graphic>
+          </wp:inline>
+        </w:drawing>
+      </w:r>
+    </w:p>
+    <w:p>
+      <w:pPr>
+        <w:rPr>
+          <w:rStyle w:val="IntenseReference"/>
+        </w:rPr>
+      </w:pPr>
+      <w:r>
+        <w:rPr>
+          <w:rStyle w:val="IntenseReference"/>
+        </w:rPr>
+        <w:t>static imports in java :</w:t>
+      </w:r>
+    </w:p>
+    <w:p>
+      <w:pPr>
+        <w:rPr>
+          <w:rStyle w:val="IntenseReference"/>
+          <w:lang w:val="en-IN"/>
+        </w:rPr>
+      </w:pPr>
+    </w:p>
+    <w:p>
+      <w:pPr>
+        <w:rPr>
+          <w:rStyle w:val="IntenseReference"/>
+          <w:lang w:val="en-IN"/>
+        </w:rPr>
+      </w:pPr>
+    </w:p>
+    <w:p>
+      <w:pPr>
+        <w:rPr>
           <w:lang w:val="en-IN"/>
         </w:rPr>
       </w:pPr>
@@ -6086,7 +6142,7 @@
         <v:path o:extrusionok="f" gradientshapeok="t" o:connecttype="rect"/>
         <o:lock v:ext="edit" aspectratio="t"/>
       </v:shapetype>
-      <v:shape id="_x0000_i1091" type="#_x0000_t75" style="width:11.5pt;height:11.5pt" o:bullet="t">
+      <v:shape id="_x0000_i1071" type="#_x0000_t75" style="width:11.5pt;height:11.5pt" o:bullet="t">
         <v:imagedata r:id="rId1" o:title="mso3071"/>
       </v:shape>
     </w:pict>
@@ -6491,6 +6547,206 @@
     </w:lvl>
   </w:abstractNum>
   <w:abstractNum w:abstractNumId="4">
+    <w:nsid w:val="11B327E9"/>
+    <w:multiLevelType w:val="hybridMultilevel"/>
+    <w:tmpl w:val="7FB01228"/>
+    <w:lvl w:ilvl="0" w:tplc="0409000F">
+      <w:start w:val="1"/>
+      <w:numFmt w:val="decimal"/>
+      <w:lvlText w:val="%1."/>
+      <w:lvlJc w:val="left"/>
+      <w:pPr>
+        <w:ind w:left="720" w:hanging="360"/>
+      </w:pPr>
+    </w:lvl>
+    <w:lvl w:ilvl="1" w:tplc="04090019" w:tentative="1">
+      <w:start w:val="1"/>
+      <w:numFmt w:val="lowerLetter"/>
+      <w:lvlText w:val="%2."/>
+      <w:lvlJc w:val="left"/>
+      <w:pPr>
+        <w:ind w:left="1440" w:hanging="360"/>
+      </w:pPr>
+    </w:lvl>
+    <w:lvl w:ilvl="2" w:tplc="0409001B" w:tentative="1">
+      <w:start w:val="1"/>
+      <w:numFmt w:val="lowerRoman"/>
+      <w:lvlText w:val="%3."/>
+      <w:lvlJc w:val="right"/>
+      <w:pPr>
+        <w:ind w:left="2160" w:hanging="180"/>
+      </w:pPr>
+    </w:lvl>
+    <w:lvl w:ilvl="3" w:tplc="0409000F" w:tentative="1">
+      <w:start w:val="1"/>
+      <w:numFmt w:val="decimal"/>
+      <w:lvlText w:val="%4."/>
+      <w:lvlJc w:val="left"/>
+      <w:pPr>
+        <w:ind w:left="2880" w:hanging="360"/>
+      </w:pPr>
+    </w:lvl>
+    <w:lvl w:ilvl="4" w:tplc="04090019" w:tentative="1">
+      <w:start w:val="1"/>
+      <w:numFmt w:val="lowerLetter"/>
+      <w:lvlText w:val="%5."/>
+      <w:lvlJc w:val="left"/>
+      <w:pPr>
+        <w:ind w:left="3600" w:hanging="360"/>
+      </w:pPr>
+    </w:lvl>
+    <w:lvl w:ilvl="5" w:tplc="0409001B" w:tentative="1">
+      <w:start w:val="1"/>
+      <w:numFmt w:val="lowerRoman"/>
+      <w:lvlText w:val="%6."/>
+      <w:lvlJc w:val="right"/>
+      <w:pPr>
+        <w:ind w:left="4320" w:hanging="180"/>
+      </w:pPr>
+    </w:lvl>
+    <w:lvl w:ilvl="6" w:tplc="0409000F" w:tentative="1">
+      <w:start w:val="1"/>
+      <w:numFmt w:val="decimal"/>
+      <w:lvlText w:val="%7."/>
+      <w:lvlJc w:val="left"/>
+      <w:pPr>
+        <w:ind w:left="5040" w:hanging="360"/>
+      </w:pPr>
+    </w:lvl>
+    <w:lvl w:ilvl="7" w:tplc="04090019" w:tentative="1">
+      <w:start w:val="1"/>
+      <w:numFmt w:val="lowerLetter"/>
+      <w:lvlText w:val="%8."/>
+      <w:lvlJc w:val="left"/>
+      <w:pPr>
+        <w:ind w:left="5760" w:hanging="360"/>
+      </w:pPr>
+    </w:lvl>
+    <w:lvl w:ilvl="8" w:tplc="0409001B" w:tentative="1">
+      <w:start w:val="1"/>
+      <w:numFmt w:val="lowerRoman"/>
+      <w:lvlText w:val="%9."/>
+      <w:lvlJc w:val="right"/>
+      <w:pPr>
+        <w:ind w:left="6480" w:hanging="180"/>
+      </w:pPr>
+    </w:lvl>
+  </w:abstractNum>
+  <w:abstractNum w:abstractNumId="5">
+    <w:nsid w:val="23C876AD"/>
+    <w:multiLevelType w:val="hybridMultilevel"/>
+    <w:tmpl w:val="24EE0BEC"/>
+    <w:lvl w:ilvl="0" w:tplc="04090007">
+      <w:start w:val="1"/>
+      <w:numFmt w:val="bullet"/>
+      <w:lvlText w:val=""/>
+      <w:lvlPicBulletId w:val="0"/>
+      <w:lvlJc w:val="left"/>
+      <w:pPr>
+        <w:ind w:left="720" w:hanging="360"/>
+      </w:pPr>
+      <w:rPr>
+        <w:rFonts w:ascii="Symbol" w:hAnsi="Symbol" w:hint="default"/>
+      </w:rPr>
+    </w:lvl>
+    <w:lvl w:ilvl="1" w:tplc="04090003" w:tentative="1">
+      <w:start w:val="1"/>
+      <w:numFmt w:val="bullet"/>
+      <w:lvlText w:val="o"/>
+      <w:lvlJc w:val="left"/>
+      <w:pPr>
+        <w:ind w:left="1440" w:hanging="360"/>
+      </w:pPr>
+      <w:rPr>
+        <w:rFonts w:ascii="Courier New" w:hAnsi="Courier New" w:cs="Courier New" w:hint="default"/>
+      </w:rPr>
+    </w:lvl>
+    <w:lvl w:ilvl="2" w:tplc="04090005" w:tentative="1">
+      <w:start w:val="1"/>
+      <w:numFmt w:val="bullet"/>
+      <w:lvlText w:val=""/>
+      <w:lvlJc w:val="left"/>
+      <w:pPr>
+        <w:ind w:left="2160" w:hanging="360"/>
+      </w:pPr>
+      <w:rPr>
+        <w:rFonts w:ascii="Wingdings" w:hAnsi="Wingdings" w:hint="default"/>
+      </w:rPr>
+    </w:lvl>
+    <w:lvl w:ilvl="3" w:tplc="04090001" w:tentative="1">
+      <w:start w:val="1"/>
+      <w:numFmt w:val="bullet"/>
+      <w:lvlText w:val=""/>
+      <w:lvlJc w:val="left"/>
+      <w:pPr>
+        <w:ind w:left="2880" w:hanging="360"/>
+      </w:pPr>
+      <w:rPr>
+        <w:rFonts w:ascii="Symbol" w:hAnsi="Symbol" w:hint="default"/>
+      </w:rPr>
+    </w:lvl>
+    <w:lvl w:ilvl="4" w:tplc="04090003" w:tentative="1">
+      <w:start w:val="1"/>
+      <w:numFmt w:val="bullet"/>
+      <w:lvlText w:val="o"/>
+      <w:lvlJc w:val="left"/>
+      <w:pPr>
+        <w:ind w:left="3600" w:hanging="360"/>
+      </w:pPr>
+      <w:rPr>
+        <w:rFonts w:ascii="Courier New" w:hAnsi="Courier New" w:cs="Courier New" w:hint="default"/>
+      </w:rPr>
+    </w:lvl>
+    <w:lvl w:ilvl="5" w:tplc="04090005" w:tentative="1">
+      <w:start w:val="1"/>
+      <w:numFmt w:val="bullet"/>
+      <w:lvlText w:val=""/>
+      <w:lvlJc w:val="left"/>
+      <w:pPr>
+        <w:ind w:left="4320" w:hanging="360"/>
+      </w:pPr>
+      <w:rPr>
+        <w:rFonts w:ascii="Wingdings" w:hAnsi="Wingdings" w:hint="default"/>
+      </w:rPr>
+    </w:lvl>
+    <w:lvl w:ilvl="6" w:tplc="04090001" w:tentative="1">
+      <w:start w:val="1"/>
+      <w:numFmt w:val="bullet"/>
+      <w:lvlText w:val=""/>
+      <w:lvlJc w:val="left"/>
+      <w:pPr>
+        <w:ind w:left="5040" w:hanging="360"/>
+      </w:pPr>
+      <w:rPr>
+        <w:rFonts w:ascii="Symbol" w:hAnsi="Symbol" w:hint="default"/>
+      </w:rPr>
+    </w:lvl>
+    <w:lvl w:ilvl="7" w:tplc="04090003" w:tentative="1">
+      <w:start w:val="1"/>
+      <w:numFmt w:val="bullet"/>
+      <w:lvlText w:val="o"/>
+      <w:lvlJc w:val="left"/>
+      <w:pPr>
+        <w:ind w:left="5760" w:hanging="360"/>
+      </w:pPr>
+      <w:rPr>
+        <w:rFonts w:ascii="Courier New" w:hAnsi="Courier New" w:cs="Courier New" w:hint="default"/>
+      </w:rPr>
+    </w:lvl>
+    <w:lvl w:ilvl="8" w:tplc="04090005" w:tentative="1">
+      <w:start w:val="1"/>
+      <w:numFmt w:val="bullet"/>
+      <w:lvlText w:val=""/>
+      <w:lvlJc w:val="left"/>
+      <w:pPr>
+        <w:ind w:left="6480" w:hanging="360"/>
+      </w:pPr>
+      <w:rPr>
+        <w:rFonts w:ascii="Wingdings" w:hAnsi="Wingdings" w:hint="default"/>
+      </w:rPr>
+    </w:lvl>
+  </w:abstractNum>
+  <w:abstractNum w:abstractNumId="6">
     <w:nsid w:val="451A3647"/>
     <w:multiLevelType w:val="hybridMultilevel"/>
     <w:tmpl w:val="E31642B6"/>
@@ -6576,7 +6832,7 @@
       </w:pPr>
     </w:lvl>
   </w:abstractNum>
-  <w:abstractNum w:abstractNumId="5">
+  <w:abstractNum w:abstractNumId="7">
     <w:nsid w:val="4BB05AEA"/>
     <w:multiLevelType w:val="hybridMultilevel"/>
     <w:tmpl w:val="0E0AF804"/>
@@ -6688,7 +6944,7 @@
       </w:rPr>
     </w:lvl>
   </w:abstractNum>
-  <w:abstractNum w:abstractNumId="6">
+  <w:abstractNum w:abstractNumId="8">
     <w:nsid w:val="4BD868C9"/>
     <w:multiLevelType w:val="hybridMultilevel"/>
     <w:tmpl w:val="5BC2870A"/>
@@ -6802,10 +7058,10 @@
       </w:rPr>
     </w:lvl>
   </w:abstractNum>
-  <w:abstractNum w:abstractNumId="7">
+  <w:abstractNum w:abstractNumId="9">
     <w:nsid w:val="6A7F5339"/>
     <w:multiLevelType w:val="hybridMultilevel"/>
-    <w:tmpl w:val="D702FC58"/>
+    <w:tmpl w:val="2DF8FB00"/>
     <w:lvl w:ilvl="0" w:tplc="04090001">
       <w:start w:val="1"/>
       <w:numFmt w:val="bullet"/>
@@ -6915,7 +7171,7 @@
       </w:rPr>
     </w:lvl>
   </w:abstractNum>
-  <w:abstractNum w:abstractNumId="8">
+  <w:abstractNum w:abstractNumId="10">
     <w:nsid w:val="7E3E52B5"/>
     <w:multiLevelType w:val="hybridMultilevel"/>
     <w:tmpl w:val="7E900080"/>
@@ -7005,28 +7261,34 @@
     <w:abstractNumId w:val="2"/>
   </w:num>
   <w:num w:numId="2">
+    <w:abstractNumId w:val="9"/>
+  </w:num>
+  <w:num w:numId="3">
     <w:abstractNumId w:val="7"/>
   </w:num>
-  <w:num w:numId="3">
-    <w:abstractNumId w:val="5"/>
-  </w:num>
   <w:num w:numId="4">
-    <w:abstractNumId w:val="6"/>
+    <w:abstractNumId w:val="8"/>
   </w:num>
   <w:num w:numId="5">
     <w:abstractNumId w:val="0"/>
   </w:num>
   <w:num w:numId="6">
-    <w:abstractNumId w:val="8"/>
+    <w:abstractNumId w:val="10"/>
   </w:num>
   <w:num w:numId="7">
-    <w:abstractNumId w:val="4"/>
+    <w:abstractNumId w:val="6"/>
   </w:num>
   <w:num w:numId="8">
     <w:abstractNumId w:val="3"/>
   </w:num>
   <w:num w:numId="9">
     <w:abstractNumId w:val="1"/>
+  </w:num>
+  <w:num w:numId="10">
+    <w:abstractNumId w:val="5"/>
+  </w:num>
+  <w:num w:numId="11">
+    <w:abstractNumId w:val="4"/>
   </w:num>
 </w:numbering>
 </file>
@@ -7429,6 +7691,17 @@
       <w:color w:val="4F81BD" w:themeColor="accent1"/>
     </w:rPr>
   </w:style>
+  <w:style w:type="character" w:styleId="Emphasis">
+    <w:name w:val="Emphasis"/>
+    <w:basedOn w:val="DefaultParagraphFont"/>
+    <w:uiPriority w:val="20"/>
+    <w:qFormat/>
+    <w:rsid w:val="00D95CBF"/>
+    <w:rPr>
+      <w:i/>
+      <w:iCs/>
+    </w:rPr>
+  </w:style>
 </w:styles>
 </file>
 
@@ -7720,7 +7993,7 @@
 </file>
 
 <file path=customXml/itemProps1.xml><?xml version="1.0" encoding="utf-8"?>
-<ds:datastoreItem xmlns:ds="http://schemas.openxmlformats.org/officeDocument/2006/customXml" ds:itemID="{55F3DCC1-4328-4B69-8B26-71973A1E2740}">
+<ds:datastoreItem xmlns:ds="http://schemas.openxmlformats.org/officeDocument/2006/customXml" ds:itemID="{CB724A29-2A10-4A8E-8CD5-B06D8BACC6C1}">
   <ds:schemaRefs>
     <ds:schemaRef ds:uri="http://schemas.openxmlformats.org/officeDocument/2006/bibliography"/>
   </ds:schemaRefs>

</xml_diff>

<commit_message>
jsonSlurper - gson Expression
</commit_message>
<xml_diff>
--- a/Notes.docx
+++ b/Notes.docx
@@ -75,10 +75,15 @@
           <w:sz w:val="32"/>
           <w:szCs w:val="32"/>
         </w:rPr>
-        <w:t xml:space="preserve">2. </w:t>
-      </w:r>
-      <w:proofErr w:type="spellStart"/>
-      <w:r>
+        <w:t>2. WebServices and Why WS</w:t>
+      </w:r>
+    </w:p>
+    <w:p>
+      <w:pPr>
+        <w:autoSpaceDE w:val="0"/>
+        <w:autoSpaceDN w:val="0"/>
+        <w:adjustRightInd w:val="0"/>
+        <w:spacing w:after="0" w:line="240" w:lineRule="auto"/>
         <w:rPr>
           <w:rFonts w:cs="Bookman Old Style"/>
           <w:b/>
@@ -89,9 +94,7 @@
           <w:sz w:val="32"/>
           <w:szCs w:val="32"/>
         </w:rPr>
-        <w:t>WebServices</w:t>
-      </w:r>
-      <w:proofErr w:type="spellEnd"/>
+      </w:pPr>
       <w:r>
         <w:rPr>
           <w:rFonts w:cs="Bookman Old Style"/>
@@ -103,7 +106,7 @@
           <w:sz w:val="32"/>
           <w:szCs w:val="32"/>
         </w:rPr>
-        <w:t xml:space="preserve"> and Why WS</w:t>
+        <w:t>3. REST APIs and how to Automate</w:t>
       </w:r>
     </w:p>
     <w:p>
@@ -134,7 +137,7 @@
           <w:sz w:val="32"/>
           <w:szCs w:val="32"/>
         </w:rPr>
-        <w:t>3. REST APIs and how to Automate</w:t>
+        <w:t>4. Maven - Build Tool</w:t>
       </w:r>
     </w:p>
     <w:p>
@@ -165,7 +168,7 @@
           <w:sz w:val="32"/>
           <w:szCs w:val="32"/>
         </w:rPr>
-        <w:t>4. Maven - Build Tool</w:t>
+        <w:t>5. TestNG - Framework</w:t>
       </w:r>
     </w:p>
     <w:p>
@@ -196,122 +199,7 @@
           <w:sz w:val="32"/>
           <w:szCs w:val="32"/>
         </w:rPr>
-        <w:t xml:space="preserve">5. </w:t>
-      </w:r>
-      <w:proofErr w:type="spellStart"/>
-      <w:r>
-        <w:rPr>
-          <w:rFonts w:cs="Bookman Old Style"/>
-          <w:b/>
-          <w:bCs/>
-          <w:i/>
-          <w:iCs/>
-          <w:color w:val="3F48CC"/>
-          <w:sz w:val="32"/>
-          <w:szCs w:val="32"/>
-        </w:rPr>
-        <w:t>TestNG</w:t>
-      </w:r>
-      <w:proofErr w:type="spellEnd"/>
-      <w:r>
-        <w:rPr>
-          <w:rFonts w:cs="Bookman Old Style"/>
-          <w:b/>
-          <w:bCs/>
-          <w:i/>
-          <w:iCs/>
-          <w:color w:val="3F48CC"/>
-          <w:sz w:val="32"/>
-          <w:szCs w:val="32"/>
-        </w:rPr>
-        <w:t xml:space="preserve"> - Framework</w:t>
-      </w:r>
-    </w:p>
-    <w:p>
-      <w:pPr>
-        <w:autoSpaceDE w:val="0"/>
-        <w:autoSpaceDN w:val="0"/>
-        <w:adjustRightInd w:val="0"/>
-        <w:spacing w:after="0" w:line="240" w:lineRule="auto"/>
-        <w:rPr>
-          <w:rFonts w:cs="Bookman Old Style"/>
-          <w:b/>
-          <w:bCs/>
-          <w:i/>
-          <w:iCs/>
-          <w:color w:val="3F48CC"/>
-          <w:sz w:val="32"/>
-          <w:szCs w:val="32"/>
-        </w:rPr>
-      </w:pPr>
-      <w:r>
-        <w:rPr>
-          <w:rFonts w:cs="Bookman Old Style"/>
-          <w:b/>
-          <w:bCs/>
-          <w:i/>
-          <w:iCs/>
-          <w:color w:val="3F48CC"/>
-          <w:sz w:val="32"/>
-          <w:szCs w:val="32"/>
-        </w:rPr>
-        <w:t xml:space="preserve">6. APIs - </w:t>
-      </w:r>
-      <w:proofErr w:type="spellStart"/>
-      <w:r>
-        <w:rPr>
-          <w:rFonts w:cs="Bookman Old Style"/>
-          <w:b/>
-          <w:bCs/>
-          <w:i/>
-          <w:iCs/>
-          <w:color w:val="3F48CC"/>
-          <w:sz w:val="32"/>
-          <w:szCs w:val="32"/>
-        </w:rPr>
-        <w:t>Github</w:t>
-      </w:r>
-      <w:proofErr w:type="spellEnd"/>
-      <w:r>
-        <w:rPr>
-          <w:rFonts w:cs="Bookman Old Style"/>
-          <w:b/>
-          <w:bCs/>
-          <w:i/>
-          <w:iCs/>
-          <w:color w:val="3F48CC"/>
-          <w:sz w:val="32"/>
-          <w:szCs w:val="32"/>
-        </w:rPr>
-        <w:t xml:space="preserve">, </w:t>
-      </w:r>
-      <w:proofErr w:type="spellStart"/>
-      <w:r>
-        <w:rPr>
-          <w:rFonts w:cs="Bookman Old Style"/>
-          <w:b/>
-          <w:bCs/>
-          <w:i/>
-          <w:iCs/>
-          <w:color w:val="3F48CC"/>
-          <w:sz w:val="32"/>
-          <w:szCs w:val="32"/>
-        </w:rPr>
-        <w:t>Trello</w:t>
-      </w:r>
-      <w:proofErr w:type="spellEnd"/>
-      <w:r>
-        <w:rPr>
-          <w:rFonts w:cs="Bookman Old Style"/>
-          <w:b/>
-          <w:bCs/>
-          <w:i/>
-          <w:iCs/>
-          <w:color w:val="3F48CC"/>
-          <w:sz w:val="32"/>
-          <w:szCs w:val="32"/>
-        </w:rPr>
-        <w:t>, Twitter</w:t>
+        <w:t>6. APIs - Github, Trello, Twitter</w:t>
       </w:r>
     </w:p>
     <w:p>
@@ -606,15 +494,7 @@
       </w:pPr>
       <w:r>
         <w:lastRenderedPageBreak/>
-        <w:t xml:space="preserve">How WS </w:t>
-      </w:r>
-      <w:proofErr w:type="gramStart"/>
-      <w:r>
-        <w:t>Works ?</w:t>
-      </w:r>
-      <w:proofErr w:type="gramEnd"/>
-      <w:r>
-        <w:t xml:space="preserve"> Need of API in Software</w:t>
+        <w:t>How WS Works ? Need of API in Software</w:t>
       </w:r>
     </w:p>
     <w:p>
@@ -711,21 +591,7 @@
         <w:rPr>
           <w:lang w:val="en-IN"/>
         </w:rPr>
-        <w:t xml:space="preserve">Types of Web </w:t>
-      </w:r>
-      <w:proofErr w:type="gramStart"/>
-      <w:r>
-        <w:rPr>
-          <w:lang w:val="en-IN"/>
-        </w:rPr>
-        <w:t>Services :</w:t>
-      </w:r>
-      <w:proofErr w:type="gramEnd"/>
-      <w:r>
-        <w:rPr>
-          <w:lang w:val="en-IN"/>
-        </w:rPr>
-        <w:t xml:space="preserve"> </w:t>
+        <w:t xml:space="preserve">Types of Web Services : </w:t>
       </w:r>
     </w:p>
     <w:p>
@@ -875,16 +741,8 @@
         <w:rPr>
           <w:lang w:val="en-IN"/>
         </w:rPr>
-        <w:t xml:space="preserve">Sample SOAP </w:t>
-      </w:r>
-      <w:proofErr w:type="gramStart"/>
-      <w:r>
-        <w:rPr>
-          <w:lang w:val="en-IN"/>
-        </w:rPr>
-        <w:t>Message :</w:t>
-      </w:r>
-      <w:proofErr w:type="gramEnd"/>
+        <w:t>Sample SOAP Message :</w:t>
+      </w:r>
     </w:p>
     <w:p>
       <w:pPr>
@@ -973,20 +831,12 @@
           <w:lang w:val="en-IN"/>
         </w:rPr>
       </w:pPr>
-      <w:proofErr w:type="spellStart"/>
       <w:r>
         <w:rPr>
           <w:lang w:val="en-IN"/>
         </w:rPr>
         <w:lastRenderedPageBreak/>
-        <w:t>RESTful</w:t>
-      </w:r>
-      <w:proofErr w:type="spellEnd"/>
-      <w:r>
-        <w:rPr>
-          <w:lang w:val="en-IN"/>
-        </w:rPr>
-        <w:t xml:space="preserve"> Web Service</w:t>
+        <w:t>RESTful Web Service</w:t>
       </w:r>
     </w:p>
     <w:p>
@@ -1004,7 +854,6 @@
           <w:szCs w:val="24"/>
         </w:rPr>
       </w:pPr>
-      <w:proofErr w:type="gramStart"/>
       <w:r>
         <w:rPr>
           <w:rFonts w:cs="Bookman Old Style"/>
@@ -1014,10 +863,80 @@
           <w:color w:val="22B14C"/>
           <w:szCs w:val="24"/>
         </w:rPr>
-        <w:t>REST :</w:t>
-      </w:r>
-      <w:proofErr w:type="gramEnd"/>
-      <w:r>
+        <w:t xml:space="preserve">REST : </w:t>
+      </w:r>
+      <w:r>
+        <w:rPr>
+          <w:rFonts w:cs="Bookman Old Style"/>
+          <w:bCs/>
+          <w:i/>
+          <w:iCs/>
+          <w:color w:val="00A2E8"/>
+          <w:szCs w:val="24"/>
+        </w:rPr>
+        <w:t>WebService that communicates or Exchange the messages b/n 2 Application using REST Architecture</w:t>
+      </w:r>
+    </w:p>
+    <w:p>
+      <w:pPr>
+        <w:autoSpaceDE w:val="0"/>
+        <w:autoSpaceDN w:val="0"/>
+        <w:adjustRightInd w:val="0"/>
+        <w:spacing w:after="0" w:line="240" w:lineRule="auto"/>
+        <w:rPr>
+          <w:rFonts w:cs="Bookman Old Style"/>
+          <w:bCs/>
+          <w:i/>
+          <w:iCs/>
+          <w:color w:val="00A2E8"/>
+          <w:szCs w:val="24"/>
+        </w:rPr>
+      </w:pPr>
+      <w:r>
+        <w:rPr>
+          <w:rFonts w:cs="Bookman Old Style"/>
+          <w:bCs/>
+          <w:i/>
+          <w:iCs/>
+          <w:color w:val="00A2E8"/>
+          <w:szCs w:val="24"/>
+        </w:rPr>
+        <w:t>OR Rest Principles then we call the Service as RESTful WebServies</w:t>
+      </w:r>
+    </w:p>
+    <w:p>
+      <w:pPr>
+        <w:autoSpaceDE w:val="0"/>
+        <w:autoSpaceDN w:val="0"/>
+        <w:adjustRightInd w:val="0"/>
+        <w:spacing w:after="0" w:line="240" w:lineRule="auto"/>
+        <w:rPr>
+          <w:rFonts w:cs="Bookman Old Style"/>
+          <w:bCs/>
+          <w:i/>
+          <w:iCs/>
+          <w:color w:val="00A2E8"/>
+          <w:szCs w:val="24"/>
+        </w:rPr>
+      </w:pPr>
+      <w:r>
+        <w:rPr>
+          <w:rFonts w:cs="Bookman Old Style"/>
+          <w:bCs/>
+          <w:i/>
+          <w:iCs/>
+          <w:color w:val="00A2E8"/>
+          <w:szCs w:val="24"/>
+        </w:rPr>
+        <w:t xml:space="preserve"> - REST is nothing but Representational State Transfer its an Architecture style</w:t>
+      </w:r>
+    </w:p>
+    <w:p>
+      <w:pPr>
+        <w:autoSpaceDE w:val="0"/>
+        <w:autoSpaceDN w:val="0"/>
+        <w:adjustRightInd w:val="0"/>
+        <w:spacing w:after="0" w:line="240" w:lineRule="auto"/>
         <w:rPr>
           <w:rFonts w:cs="Bookman Old Style"/>
           <w:bCs/>
@@ -1026,154 +945,8 @@
           <w:color w:val="22B14C"/>
           <w:szCs w:val="24"/>
         </w:rPr>
-        <w:t xml:space="preserve"> </w:t>
-      </w:r>
-      <w:proofErr w:type="spellStart"/>
-      <w:r>
-        <w:rPr>
-          <w:rFonts w:cs="Bookman Old Style"/>
-          <w:bCs/>
-          <w:i/>
-          <w:iCs/>
-          <w:color w:val="00A2E8"/>
-          <w:szCs w:val="24"/>
-        </w:rPr>
-        <w:t>WebService</w:t>
-      </w:r>
-      <w:proofErr w:type="spellEnd"/>
-      <w:r>
-        <w:rPr>
-          <w:rFonts w:cs="Bookman Old Style"/>
-          <w:bCs/>
-          <w:i/>
-          <w:iCs/>
-          <w:color w:val="00A2E8"/>
-          <w:szCs w:val="24"/>
-        </w:rPr>
-        <w:t xml:space="preserve"> that communicates or Exchange the messages b/n 2 Application using REST Architecture</w:t>
-      </w:r>
-    </w:p>
-    <w:p>
-      <w:pPr>
-        <w:autoSpaceDE w:val="0"/>
-        <w:autoSpaceDN w:val="0"/>
-        <w:adjustRightInd w:val="0"/>
-        <w:spacing w:after="0" w:line="240" w:lineRule="auto"/>
-        <w:rPr>
-          <w:rFonts w:cs="Bookman Old Style"/>
-          <w:bCs/>
-          <w:i/>
-          <w:iCs/>
-          <w:color w:val="00A2E8"/>
-          <w:szCs w:val="24"/>
-        </w:rPr>
-      </w:pPr>
-      <w:r>
-        <w:rPr>
-          <w:rFonts w:cs="Bookman Old Style"/>
-          <w:bCs/>
-          <w:i/>
-          <w:iCs/>
-          <w:color w:val="00A2E8"/>
-          <w:szCs w:val="24"/>
-        </w:rPr>
-        <w:t xml:space="preserve">OR Rest Principles then we call the Service as </w:t>
-      </w:r>
-      <w:proofErr w:type="spellStart"/>
-      <w:r>
-        <w:rPr>
-          <w:rFonts w:cs="Bookman Old Style"/>
-          <w:bCs/>
-          <w:i/>
-          <w:iCs/>
-          <w:color w:val="00A2E8"/>
-          <w:szCs w:val="24"/>
-        </w:rPr>
-        <w:t>RESTful</w:t>
-      </w:r>
-      <w:proofErr w:type="spellEnd"/>
-      <w:r>
-        <w:rPr>
-          <w:rFonts w:cs="Bookman Old Style"/>
-          <w:bCs/>
-          <w:i/>
-          <w:iCs/>
-          <w:color w:val="00A2E8"/>
-          <w:szCs w:val="24"/>
-        </w:rPr>
-        <w:t xml:space="preserve"> </w:t>
-      </w:r>
-      <w:proofErr w:type="spellStart"/>
-      <w:r>
-        <w:rPr>
-          <w:rFonts w:cs="Bookman Old Style"/>
-          <w:bCs/>
-          <w:i/>
-          <w:iCs/>
-          <w:color w:val="00A2E8"/>
-          <w:szCs w:val="24"/>
-        </w:rPr>
-        <w:t>WebServies</w:t>
-      </w:r>
-      <w:proofErr w:type="spellEnd"/>
-    </w:p>
-    <w:p>
-      <w:pPr>
-        <w:autoSpaceDE w:val="0"/>
-        <w:autoSpaceDN w:val="0"/>
-        <w:adjustRightInd w:val="0"/>
-        <w:spacing w:after="0" w:line="240" w:lineRule="auto"/>
-        <w:rPr>
-          <w:rFonts w:cs="Bookman Old Style"/>
-          <w:bCs/>
-          <w:i/>
-          <w:iCs/>
-          <w:color w:val="00A2E8"/>
-          <w:szCs w:val="24"/>
-        </w:rPr>
-      </w:pPr>
-      <w:r>
-        <w:rPr>
-          <w:rFonts w:cs="Bookman Old Style"/>
-          <w:bCs/>
-          <w:i/>
-          <w:iCs/>
-          <w:color w:val="00A2E8"/>
-          <w:szCs w:val="24"/>
-        </w:rPr>
-        <w:t xml:space="preserve"> - REST is nothing but Representational State Transfer </w:t>
-      </w:r>
-      <w:proofErr w:type="gramStart"/>
-      <w:r>
-        <w:rPr>
-          <w:rFonts w:cs="Bookman Old Style"/>
-          <w:bCs/>
-          <w:i/>
-          <w:iCs/>
-          <w:color w:val="00A2E8"/>
-          <w:szCs w:val="24"/>
-        </w:rPr>
-        <w:t>its</w:t>
-      </w:r>
-      <w:proofErr w:type="gramEnd"/>
-      <w:r>
-        <w:rPr>
-          <w:rFonts w:cs="Bookman Old Style"/>
-          <w:bCs/>
-          <w:i/>
-          <w:iCs/>
-          <w:color w:val="00A2E8"/>
-          <w:szCs w:val="24"/>
-        </w:rPr>
-        <w:t xml:space="preserve"> an Architecture style</w:t>
-      </w:r>
-    </w:p>
-    <w:p>
-      <w:pPr>
-        <w:autoSpaceDE w:val="0"/>
-        <w:autoSpaceDN w:val="0"/>
-        <w:adjustRightInd w:val="0"/>
-        <w:spacing w:after="0" w:line="240" w:lineRule="auto"/>
+      </w:pPr>
+      <w:r>
         <w:rPr>
           <w:rFonts w:cs="Bookman Old Style"/>
           <w:bCs/>
@@ -1182,16 +955,6 @@
           <w:color w:val="22B14C"/>
           <w:szCs w:val="24"/>
         </w:rPr>
-      </w:pPr>
-      <w:r>
-        <w:rPr>
-          <w:rFonts w:cs="Bookman Old Style"/>
-          <w:bCs/>
-          <w:i/>
-          <w:iCs/>
-          <w:color w:val="22B14C"/>
-          <w:szCs w:val="24"/>
-        </w:rPr>
         <w:t xml:space="preserve"> - REST is not a protocol, there are no standard Rules, or no central body to define / control the rules</w:t>
       </w:r>
     </w:p>
@@ -1252,16 +1015,8 @@
         <w:rPr>
           <w:color w:val="FFC000"/>
         </w:rPr>
-        <w:t xml:space="preserve">What are the Design Principles or Constraints of </w:t>
-      </w:r>
-      <w:proofErr w:type="gramStart"/>
-      <w:r>
-        <w:rPr>
-          <w:color w:val="FFC000"/>
-        </w:rPr>
-        <w:t>REST :</w:t>
-      </w:r>
-      <w:proofErr w:type="gramEnd"/>
+        <w:t>What are the Design Principles or Constraints of REST :</w:t>
+      </w:r>
     </w:p>
     <w:p>
       <w:r>
@@ -1318,15 +1073,7 @@
     <w:p/>
     <w:p>
       <w:r>
-        <w:t xml:space="preserve">Example of REST </w:t>
-      </w:r>
-      <w:proofErr w:type="gramStart"/>
-      <w:r>
-        <w:t>API :</w:t>
-      </w:r>
-      <w:proofErr w:type="gramEnd"/>
-      <w:r>
-        <w:t xml:space="preserve"> </w:t>
+        <w:t xml:space="preserve">Example of REST API : </w:t>
       </w:r>
     </w:p>
     <w:p>
@@ -1413,54 +1160,19 @@
       <w:pPr>
         <w:pStyle w:val="Title"/>
       </w:pPr>
-      <w:proofErr w:type="spellStart"/>
       <w:r>
         <w:t>PostMan</w:t>
       </w:r>
-      <w:proofErr w:type="spellEnd"/>
-    </w:p>
-    <w:p>
-      <w:proofErr w:type="spellStart"/>
-      <w:proofErr w:type="gramStart"/>
-      <w:r>
-        <w:t>Its</w:t>
-      </w:r>
-      <w:proofErr w:type="spellEnd"/>
-      <w:proofErr w:type="gramEnd"/>
-      <w:r>
-        <w:t xml:space="preserve"> a third party software used to Test the REST </w:t>
-      </w:r>
-      <w:proofErr w:type="spellStart"/>
-      <w:r>
-        <w:t>Api’s</w:t>
-      </w:r>
-      <w:proofErr w:type="spellEnd"/>
-      <w:r>
-        <w:t xml:space="preserve">. POSTMAN can be </w:t>
-      </w:r>
-      <w:proofErr w:type="gramStart"/>
-      <w:r>
-        <w:t>download</w:t>
-      </w:r>
-      <w:proofErr w:type="gramEnd"/>
-      <w:r>
-        <w:t xml:space="preserve"> and installed on a machine or it can be used as a browser </w:t>
-      </w:r>
-      <w:proofErr w:type="spellStart"/>
-      <w:r>
-        <w:t>plugin</w:t>
-      </w:r>
-      <w:proofErr w:type="spellEnd"/>
-    </w:p>
-    <w:p>
-      <w:r>
-        <w:t xml:space="preserve">STEPS to use </w:t>
-      </w:r>
-      <w:proofErr w:type="spellStart"/>
-      <w:r>
-        <w:t>PostMan</w:t>
-      </w:r>
-      <w:proofErr w:type="spellEnd"/>
+    </w:p>
+    <w:p>
+      <w:r>
+        <w:t>Its a third party software used to Test the REST Api’s. POSTMAN can be download and installed on a machine or it can be used as a browser plugin</w:t>
+      </w:r>
+    </w:p>
+    <w:p>
+      <w:r>
+        <w:t>STEPS to use PostMan</w:t>
+      </w:r>
     </w:p>
     <w:p>
       <w:r>
@@ -1485,15 +1197,7 @@
     </w:p>
     <w:p>
       <w:r>
-        <w:t xml:space="preserve">3. Once the application is launched you have to register with POSTMAN, you have to signup (you can use your </w:t>
-      </w:r>
-      <w:proofErr w:type="spellStart"/>
-      <w:r>
-        <w:t>gmail</w:t>
-      </w:r>
-      <w:proofErr w:type="spellEnd"/>
-      <w:r>
-        <w:t xml:space="preserve"> account to login)</w:t>
+        <w:t>3. Once the application is launched you have to register with POSTMAN, you have to signup (you can use your gmail account to login)</w:t>
       </w:r>
     </w:p>
     <w:p/>
@@ -1504,19 +1208,9 @@
           <w:bottom w:val="single" w:sz="6" w:space="1" w:color="auto"/>
         </w:pBdr>
       </w:pPr>
-      <w:proofErr w:type="spellStart"/>
-      <w:r>
-        <w:t>RestAPI</w:t>
-      </w:r>
-      <w:proofErr w:type="spellEnd"/>
-      <w:r>
-        <w:t xml:space="preserve"> </w:t>
-      </w:r>
-      <w:proofErr w:type="gramStart"/>
-      <w:r>
-        <w:t>Elements :</w:t>
-      </w:r>
-      <w:proofErr w:type="gramEnd"/>
+      <w:r>
+        <w:t>RestAPI Elements :</w:t>
+      </w:r>
     </w:p>
     <w:p>
       <w:pPr>
@@ -1546,15 +1240,8 @@
       <w:pPr>
         <w:ind w:left="720"/>
       </w:pPr>
-      <w:proofErr w:type="spellStart"/>
-      <w:proofErr w:type="gramStart"/>
-      <w:r>
-        <w:t>Its</w:t>
-      </w:r>
-      <w:proofErr w:type="spellEnd"/>
-      <w:proofErr w:type="gramEnd"/>
-      <w:r>
-        <w:t xml:space="preserve"> a package of information requested by client to server</w:t>
+      <w:r>
+        <w:t>Its a package of information requested by client to server</w:t>
       </w:r>
     </w:p>
     <w:p>
@@ -1584,31 +1271,14 @@
           <w:color w:val="002060"/>
           <w:sz w:val="22"/>
         </w:rPr>
-        <w:t xml:space="preserve"> </w:t>
-      </w:r>
-      <w:proofErr w:type="gramStart"/>
-      <w:r>
-        <w:rPr>
-          <w:b/>
+        <w:t xml:space="preserve"> -  </w:t>
+      </w:r>
+      <w:r>
+        <w:rPr>
           <w:color w:val="002060"/>
           <w:sz w:val="22"/>
         </w:rPr>
-        <w:t xml:space="preserve">-  </w:t>
-      </w:r>
-      <w:r>
-        <w:rPr>
-          <w:color w:val="002060"/>
-          <w:sz w:val="22"/>
-        </w:rPr>
-        <w:t>specifies</w:t>
-      </w:r>
-      <w:proofErr w:type="gramEnd"/>
-      <w:r>
-        <w:rPr>
-          <w:color w:val="002060"/>
-          <w:sz w:val="22"/>
-        </w:rPr>
-        <w:t xml:space="preserve"> the method token ( GET, PUT, POST, DELETE, PATCH..)</w:t>
+        <w:t>specifies the method token ( GET, PUT, POST, DELETE, PATCH..)</w:t>
       </w:r>
     </w:p>
     <w:p>
@@ -1757,17 +1427,15 @@
           <w:color w:val="002060"/>
           <w:sz w:val="22"/>
         </w:rPr>
-        <w:t xml:space="preserve"> </w:t>
-      </w:r>
-      <w:proofErr w:type="spellStart"/>
+        <w:t xml:space="preserve"> facebook </w:t>
+      </w:r>
       <w:r>
         <w:rPr>
           <w:color w:val="002060"/>
           <w:sz w:val="22"/>
         </w:rPr>
-        <w:t>facebook</w:t>
-      </w:r>
-      <w:proofErr w:type="spellEnd"/>
+        <w:t>,like send request or send message to friend</w:t>
+      </w:r>
       <w:r>
         <w:rPr>
           <w:color w:val="002060"/>
@@ -1780,29 +1448,88 @@
           <w:color w:val="002060"/>
           <w:sz w:val="22"/>
         </w:rPr>
-        <w:t>,like send request or send message to friend</w:t>
-      </w:r>
-      <w:r>
-        <w:rPr>
+        <w:t>–</w:t>
+      </w:r>
+      <w:r>
+        <w:rPr>
+          <w:b/>
           <w:color w:val="002060"/>
           <w:sz w:val="22"/>
         </w:rPr>
-        <w:t xml:space="preserve"> </w:t>
-      </w:r>
-      <w:r>
-        <w:rPr>
+        <w:t xml:space="preserve"> additional headers</w:t>
+      </w:r>
+    </w:p>
+    <w:p>
+      <w:pPr>
+        <w:pStyle w:val="ListParagraph"/>
+        <w:numPr>
+          <w:ilvl w:val="1"/>
+          <w:numId w:val="1"/>
+        </w:numPr>
+        <w:rPr>
+          <w:b/>
           <w:color w:val="002060"/>
           <w:sz w:val="22"/>
         </w:rPr>
-        <w:t>–</w:t>
-      </w:r>
+      </w:pPr>
       <w:r>
         <w:rPr>
           <w:b/>
           <w:color w:val="002060"/>
           <w:sz w:val="22"/>
         </w:rPr>
-        <w:t xml:space="preserve"> additional headers</w:t>
+        <w:t>Request Body</w:t>
+      </w:r>
+      <w:r>
+        <w:rPr>
+          <w:b/>
+          <w:color w:val="002060"/>
+          <w:sz w:val="22"/>
+        </w:rPr>
+        <w:t xml:space="preserve"> – Optional, </w:t>
+      </w:r>
+      <w:r>
+        <w:rPr>
+          <w:color w:val="002060"/>
+          <w:sz w:val="22"/>
+        </w:rPr>
+        <w:t>it</w:t>
+      </w:r>
+      <w:r>
+        <w:rPr>
+          <w:b/>
+          <w:color w:val="002060"/>
+          <w:sz w:val="22"/>
+        </w:rPr>
+        <w:t xml:space="preserve"> </w:t>
+      </w:r>
+      <w:r>
+        <w:rPr>
+          <w:color w:val="002060"/>
+          <w:sz w:val="22"/>
+        </w:rPr>
+        <w:t xml:space="preserve">is used to </w:t>
+      </w:r>
+      <w:r>
+        <w:rPr>
+          <w:color w:val="002060"/>
+          <w:sz w:val="22"/>
+        </w:rPr>
+        <w:t xml:space="preserve">send </w:t>
+      </w:r>
+      <w:r>
+        <w:rPr>
+          <w:color w:val="002060"/>
+          <w:sz w:val="22"/>
+        </w:rPr>
+        <w:t xml:space="preserve">additional information </w:t>
+      </w:r>
+      <w:r>
+        <w:rPr>
+          <w:color w:val="002060"/>
+          <w:sz w:val="22"/>
+        </w:rPr>
+        <w:t>along with HTTP Request</w:t>
       </w:r>
     </w:p>
     <w:p>
@@ -1824,58 +1551,59 @@
           <w:color w:val="002060"/>
           <w:sz w:val="22"/>
         </w:rPr>
-        <w:t>Request Body</w:t>
-      </w:r>
-      <w:r>
-        <w:rPr>
-          <w:b/>
+        <w:t xml:space="preserve">Authorization – Optional, </w:t>
+      </w:r>
+      <w:r>
+        <w:rPr>
           <w:color w:val="002060"/>
           <w:sz w:val="22"/>
         </w:rPr>
-        <w:t xml:space="preserve"> – Optional, </w:t>
-      </w:r>
-      <w:r>
-        <w:rPr>
+        <w:t xml:space="preserve">if API needs </w:t>
+      </w:r>
+      <w:r>
+        <w:rPr>
+          <w:b/>
           <w:color w:val="002060"/>
           <w:sz w:val="22"/>
         </w:rPr>
-        <w:t>it</w:t>
-      </w:r>
-      <w:r>
-        <w:rPr>
-          <w:b/>
+        <w:t xml:space="preserve">Authorization </w:t>
+      </w:r>
+      <w:r>
+        <w:rPr>
           <w:color w:val="002060"/>
           <w:sz w:val="22"/>
         </w:rPr>
-        <w:t xml:space="preserve"> </w:t>
-      </w:r>
-      <w:r>
-        <w:rPr>
+        <w:t xml:space="preserve">to fulfill the request then we have to pass the </w:t>
+      </w:r>
+      <w:r>
+        <w:rPr>
+          <w:b/>
           <w:color w:val="002060"/>
           <w:sz w:val="22"/>
         </w:rPr>
-        <w:t xml:space="preserve">is used to </w:t>
+        <w:t>token</w:t>
       </w:r>
       <w:r>
         <w:rPr>
           <w:color w:val="002060"/>
           <w:sz w:val="22"/>
         </w:rPr>
-        <w:t xml:space="preserve">send </w:t>
-      </w:r>
-      <w:r>
-        <w:rPr>
+        <w:t xml:space="preserve"> or </w:t>
+      </w:r>
+      <w:r>
+        <w:rPr>
+          <w:b/>
           <w:color w:val="002060"/>
           <w:sz w:val="22"/>
         </w:rPr>
-        <w:t xml:space="preserve">additional information </w:t>
+        <w:t>key</w:t>
       </w:r>
       <w:r>
         <w:rPr>
           <w:color w:val="002060"/>
           <w:sz w:val="22"/>
         </w:rPr>
-        <w:t>along with HTTP Request</w:t>
+        <w:t xml:space="preserve"> provided by the Application developer </w:t>
       </w:r>
     </w:p>
     <w:p>
@@ -1897,29 +1625,83 @@
           <w:color w:val="002060"/>
           <w:sz w:val="22"/>
         </w:rPr>
-        <w:t xml:space="preserve">Authorization – Optional, </w:t>
+        <w:t xml:space="preserve">Pre-Request Script, Optional, </w:t>
       </w:r>
       <w:r>
         <w:rPr>
           <w:color w:val="002060"/>
           <w:sz w:val="22"/>
         </w:rPr>
-        <w:t xml:space="preserve">if API needs </w:t>
-      </w:r>
-      <w:r>
+        <w:t>Before sending a request if we want to execute some piece of code</w:t>
+      </w:r>
+    </w:p>
+    <w:p>
+      <w:pPr>
+        <w:pStyle w:val="ListParagraph"/>
+        <w:ind w:left="1440"/>
         <w:rPr>
           <w:b/>
           <w:color w:val="002060"/>
           <w:sz w:val="22"/>
         </w:rPr>
-        <w:t xml:space="preserve">Authorization </w:t>
-      </w:r>
-      <w:r>
-        <w:rPr>
+      </w:pPr>
+    </w:p>
+    <w:p>
+      <w:pPr>
+        <w:pStyle w:val="ListParagraph"/>
+        <w:numPr>
+          <w:ilvl w:val="0"/>
+          <w:numId w:val="1"/>
+        </w:numPr>
+        <w:rPr>
+          <w:b/>
+        </w:rPr>
+      </w:pPr>
+      <w:r>
+        <w:rPr>
+          <w:b/>
+        </w:rPr>
+        <w:t xml:space="preserve">HTTP </w:t>
+      </w:r>
+      <w:r>
+        <w:rPr>
+          <w:b/>
+        </w:rPr>
+        <w:t xml:space="preserve">Response : </w:t>
+      </w:r>
+    </w:p>
+    <w:p>
+      <w:pPr>
+        <w:ind w:firstLine="720"/>
+      </w:pPr>
+      <w:r>
+        <w:t xml:space="preserve">Its a package of information </w:t>
+      </w:r>
+      <w:r>
+        <w:t xml:space="preserve">sent </w:t>
+      </w:r>
+      <w:r>
+        <w:t>by server</w:t>
+      </w:r>
+      <w:r>
+        <w:t xml:space="preserve"> for the request made by client</w:t>
+      </w:r>
+    </w:p>
+    <w:p>
+      <w:pPr>
+        <w:pStyle w:val="ListParagraph"/>
+        <w:numPr>
+          <w:ilvl w:val="0"/>
+          <w:numId w:val="2"/>
+        </w:numPr>
+      </w:pPr>
+      <w:r>
+        <w:rPr>
+          <w:b/>
           <w:color w:val="002060"/>
           <w:sz w:val="22"/>
         </w:rPr>
-        <w:t xml:space="preserve">to fulfill the request then we have to pass the </w:t>
+        <w:t>Response</w:t>
       </w:r>
       <w:r>
         <w:rPr>
@@ -1927,29 +1709,207 @@
           <w:color w:val="002060"/>
           <w:sz w:val="22"/>
         </w:rPr>
-        <w:t>token</w:t>
-      </w:r>
-      <w:r>
-        <w:rPr>
+        <w:t xml:space="preserve"> Line</w:t>
+      </w:r>
+      <w:r>
+        <w:rPr>
+          <w:b/>
           <w:color w:val="002060"/>
           <w:sz w:val="22"/>
         </w:rPr>
-        <w:t xml:space="preserve"> or </w:t>
-      </w:r>
+        <w:t xml:space="preserve"> -  GET</w:t>
+      </w:r>
+    </w:p>
+    <w:p>
+      <w:pPr>
+        <w:pStyle w:val="ListParagraph"/>
+        <w:numPr>
+          <w:ilvl w:val="0"/>
+          <w:numId w:val="2"/>
+        </w:numPr>
+      </w:pPr>
       <w:r>
         <w:rPr>
           <w:b/>
           <w:color w:val="002060"/>
           <w:sz w:val="22"/>
         </w:rPr>
-        <w:t>key</w:t>
+        <w:t xml:space="preserve">Response Headers – </w:t>
       </w:r>
       <w:r>
         <w:rPr>
           <w:color w:val="002060"/>
           <w:sz w:val="22"/>
         </w:rPr>
-        <w:t xml:space="preserve"> provided by the Application developer </w:t>
+        <w:t>contains meta data like, date, server who processed the request etc</w:t>
+      </w:r>
+    </w:p>
+    <w:p>
+      <w:pPr>
+        <w:pStyle w:val="ListParagraph"/>
+        <w:numPr>
+          <w:ilvl w:val="0"/>
+          <w:numId w:val="2"/>
+        </w:numPr>
+      </w:pPr>
+      <w:r>
+        <w:rPr>
+          <w:b/>
+          <w:color w:val="002060"/>
+          <w:sz w:val="22"/>
+        </w:rPr>
+        <w:t xml:space="preserve">Optional Body – </w:t>
+      </w:r>
+      <w:r>
+        <w:rPr>
+          <w:color w:val="002060"/>
+          <w:sz w:val="22"/>
+        </w:rPr>
+        <w:t>Optional, based on the API</w:t>
+      </w:r>
+    </w:p>
+    <w:p>
+      <w:pPr>
+        <w:pStyle w:val="ListParagraph"/>
+        <w:numPr>
+          <w:ilvl w:val="0"/>
+          <w:numId w:val="2"/>
+        </w:numPr>
+      </w:pPr>
+      <w:r>
+        <w:rPr>
+          <w:b/>
+          <w:color w:val="002060"/>
+          <w:sz w:val="22"/>
+        </w:rPr>
+        <w:t xml:space="preserve">Status Code – </w:t>
+      </w:r>
+      <w:r>
+        <w:rPr>
+          <w:color w:val="002060"/>
+          <w:sz w:val="22"/>
+        </w:rPr>
+        <w:t>APIs are validated through status code</w:t>
+      </w:r>
+    </w:p>
+    <w:p>
+      <w:pPr>
+        <w:rPr>
+          <w:b/>
+        </w:rPr>
+      </w:pPr>
+    </w:p>
+    <w:p>
+      <w:pPr>
+        <w:pStyle w:val="ListParagraph"/>
+        <w:numPr>
+          <w:ilvl w:val="0"/>
+          <w:numId w:val="1"/>
+        </w:numPr>
+        <w:rPr>
+          <w:b/>
+        </w:rPr>
+      </w:pPr>
+      <w:r>
+        <w:rPr>
+          <w:b/>
+        </w:rPr>
+        <w:t xml:space="preserve">Resource </w:t>
+      </w:r>
+      <w:r>
+        <w:t>– Any information stored in server and requested by client</w:t>
+      </w:r>
+    </w:p>
+    <w:p>
+      <w:pPr>
+        <w:pStyle w:val="ListParagraph"/>
+        <w:numPr>
+          <w:ilvl w:val="0"/>
+          <w:numId w:val="1"/>
+        </w:numPr>
+        <w:rPr>
+          <w:b/>
+        </w:rPr>
+      </w:pPr>
+      <w:r>
+        <w:rPr>
+          <w:b/>
+        </w:rPr>
+        <w:t xml:space="preserve">Resource Identifier – </w:t>
+      </w:r>
+      <w:r>
+        <w:t>to identify the resource uniquely , its a complete URL in WebService we call it as URI</w:t>
+      </w:r>
+    </w:p>
+    <w:p>
+      <w:pPr>
+        <w:pStyle w:val="ListParagraph"/>
+        <w:numPr>
+          <w:ilvl w:val="0"/>
+          <w:numId w:val="1"/>
+        </w:numPr>
+        <w:rPr>
+          <w:b/>
+        </w:rPr>
+      </w:pPr>
+      <w:r>
+        <w:rPr>
+          <w:b/>
+        </w:rPr>
+        <w:t xml:space="preserve">Representation – </w:t>
+      </w:r>
+      <w:r>
+        <w:t>Actual data returned by the server – HTML, XML, JSON</w:t>
+      </w:r>
+    </w:p>
+    <w:p>
+      <w:pPr>
+        <w:pStyle w:val="ListParagraph"/>
+        <w:numPr>
+          <w:ilvl w:val="0"/>
+          <w:numId w:val="2"/>
+        </w:numPr>
+      </w:pPr>
+      <w:r>
+        <w:rPr>
+          <w:b/>
+        </w:rPr>
+        <w:t xml:space="preserve">Representation Metadata – </w:t>
+      </w:r>
+      <w:r>
+        <w:t>Extra information sent by the server for every request made,</w:t>
+      </w:r>
+      <w:r>
+        <w:rPr>
+          <w:color w:val="002060"/>
+          <w:sz w:val="22"/>
+        </w:rPr>
+        <w:t xml:space="preserve"> </w:t>
+      </w:r>
+      <w:r>
+        <w:rPr>
+          <w:color w:val="002060"/>
+          <w:sz w:val="22"/>
+        </w:rPr>
+        <w:t>date, server who processed the request etc</w:t>
+      </w:r>
+    </w:p>
+    <w:p>
+      <w:pPr>
+        <w:pStyle w:val="ListParagraph"/>
+        <w:numPr>
+          <w:ilvl w:val="0"/>
+          <w:numId w:val="1"/>
+        </w:numPr>
+        <w:rPr>
+          <w:b/>
+        </w:rPr>
+      </w:pPr>
+      <w:r>
+        <w:rPr>
+          <w:b/>
+        </w:rPr>
+        <w:t>URI ::</w:t>
       </w:r>
     </w:p>
     <w:p>
@@ -1961,324 +1921,13 @@
         </w:numPr>
         <w:rPr>
           <w:b/>
-          <w:color w:val="002060"/>
-          <w:sz w:val="22"/>
-        </w:rPr>
-      </w:pPr>
-      <w:r>
-        <w:rPr>
-          <w:b/>
-          <w:color w:val="002060"/>
-          <w:sz w:val="22"/>
-        </w:rPr>
-        <w:t xml:space="preserve">Pre-Request Script, Optional, </w:t>
-      </w:r>
-      <w:r>
-        <w:rPr>
-          <w:color w:val="002060"/>
-          <w:sz w:val="22"/>
-        </w:rPr>
-        <w:t>Before sending a request if we want to execute some piece of code</w:t>
-      </w:r>
-    </w:p>
-    <w:p>
-      <w:pPr>
-        <w:pStyle w:val="ListParagraph"/>
-        <w:ind w:left="1440"/>
-        <w:rPr>
-          <w:b/>
-          <w:color w:val="002060"/>
-          <w:sz w:val="22"/>
-        </w:rPr>
-      </w:pPr>
-    </w:p>
-    <w:p>
-      <w:pPr>
-        <w:pStyle w:val="ListParagraph"/>
-        <w:numPr>
-          <w:ilvl w:val="0"/>
-          <w:numId w:val="1"/>
-        </w:numPr>
-        <w:rPr>
-          <w:b/>
-        </w:rPr>
-      </w:pPr>
-      <w:r>
-        <w:rPr>
-          <w:b/>
-        </w:rPr>
-        <w:t xml:space="preserve">HTTP </w:t>
-      </w:r>
-      <w:r>
-        <w:rPr>
-          <w:b/>
-        </w:rPr>
-        <w:t xml:space="preserve">Response : </w:t>
-      </w:r>
-    </w:p>
-    <w:p>
-      <w:pPr>
-        <w:ind w:firstLine="720"/>
-      </w:pPr>
-      <w:proofErr w:type="spellStart"/>
-      <w:proofErr w:type="gramStart"/>
-      <w:r>
-        <w:t>Its</w:t>
-      </w:r>
-      <w:proofErr w:type="spellEnd"/>
-      <w:proofErr w:type="gramEnd"/>
-      <w:r>
-        <w:t xml:space="preserve"> a package of information </w:t>
-      </w:r>
-      <w:r>
-        <w:t xml:space="preserve">sent </w:t>
-      </w:r>
-      <w:r>
-        <w:t>by server</w:t>
-      </w:r>
-      <w:r>
-        <w:t xml:space="preserve"> for the request made by client</w:t>
-      </w:r>
-    </w:p>
-    <w:p>
-      <w:pPr>
-        <w:pStyle w:val="ListParagraph"/>
-        <w:numPr>
-          <w:ilvl w:val="0"/>
-          <w:numId w:val="2"/>
-        </w:numPr>
-      </w:pPr>
-      <w:r>
-        <w:rPr>
-          <w:b/>
-          <w:color w:val="002060"/>
-          <w:sz w:val="22"/>
-        </w:rPr>
-        <w:t>Response</w:t>
-      </w:r>
-      <w:r>
-        <w:rPr>
-          <w:b/>
-          <w:color w:val="002060"/>
-          <w:sz w:val="22"/>
-        </w:rPr>
-        <w:t xml:space="preserve"> Line</w:t>
-      </w:r>
-      <w:r>
-        <w:rPr>
-          <w:b/>
-          <w:color w:val="002060"/>
-          <w:sz w:val="22"/>
-        </w:rPr>
-        <w:t xml:space="preserve"> -  GET</w:t>
-      </w:r>
-    </w:p>
-    <w:p>
-      <w:pPr>
-        <w:pStyle w:val="ListParagraph"/>
-        <w:numPr>
-          <w:ilvl w:val="0"/>
-          <w:numId w:val="2"/>
-        </w:numPr>
-      </w:pPr>
-      <w:r>
-        <w:rPr>
-          <w:b/>
-          <w:color w:val="002060"/>
-          <w:sz w:val="22"/>
-        </w:rPr>
-        <w:t xml:space="preserve">Response Headers – </w:t>
-      </w:r>
-      <w:r>
-        <w:rPr>
-          <w:color w:val="002060"/>
-          <w:sz w:val="22"/>
-        </w:rPr>
-        <w:t>contains meta data like, date, server who processed the request etc</w:t>
-      </w:r>
-    </w:p>
-    <w:p>
-      <w:pPr>
-        <w:pStyle w:val="ListParagraph"/>
-        <w:numPr>
-          <w:ilvl w:val="0"/>
-          <w:numId w:val="2"/>
-        </w:numPr>
-      </w:pPr>
-      <w:r>
-        <w:rPr>
-          <w:b/>
-          <w:color w:val="002060"/>
-          <w:sz w:val="22"/>
-        </w:rPr>
-        <w:t xml:space="preserve">Optional Body – </w:t>
-      </w:r>
-      <w:r>
-        <w:rPr>
-          <w:color w:val="002060"/>
-          <w:sz w:val="22"/>
-        </w:rPr>
-        <w:t>Optional, based on the API</w:t>
-      </w:r>
-    </w:p>
-    <w:p>
-      <w:pPr>
-        <w:pStyle w:val="ListParagraph"/>
-        <w:numPr>
-          <w:ilvl w:val="0"/>
-          <w:numId w:val="2"/>
-        </w:numPr>
-      </w:pPr>
-      <w:r>
-        <w:rPr>
-          <w:b/>
-          <w:color w:val="002060"/>
-          <w:sz w:val="22"/>
-        </w:rPr>
-        <w:t xml:space="preserve">Status Code – </w:t>
-      </w:r>
-      <w:r>
-        <w:rPr>
-          <w:color w:val="002060"/>
-          <w:sz w:val="22"/>
-        </w:rPr>
-        <w:t>APIs are validated through status code</w:t>
-      </w:r>
-    </w:p>
-    <w:p>
-      <w:pPr>
-        <w:rPr>
-          <w:b/>
-        </w:rPr>
-      </w:pPr>
-    </w:p>
-    <w:p>
-      <w:pPr>
-        <w:pStyle w:val="ListParagraph"/>
-        <w:numPr>
-          <w:ilvl w:val="0"/>
-          <w:numId w:val="1"/>
-        </w:numPr>
-        <w:rPr>
-          <w:b/>
-        </w:rPr>
-      </w:pPr>
-      <w:r>
-        <w:rPr>
-          <w:b/>
-        </w:rPr>
-        <w:t xml:space="preserve">Resource </w:t>
-      </w:r>
-      <w:r>
-        <w:t>– Any information stored in server and requested by client</w:t>
-      </w:r>
-    </w:p>
-    <w:p>
-      <w:pPr>
-        <w:pStyle w:val="ListParagraph"/>
-        <w:numPr>
-          <w:ilvl w:val="0"/>
-          <w:numId w:val="1"/>
-        </w:numPr>
-        <w:rPr>
-          <w:b/>
-        </w:rPr>
-      </w:pPr>
-      <w:r>
-        <w:rPr>
-          <w:b/>
-        </w:rPr>
-        <w:t xml:space="preserve">Resource Identifier – </w:t>
-      </w:r>
-      <w:r>
-        <w:t xml:space="preserve">to identify the resource uniquely , </w:t>
-      </w:r>
-      <w:proofErr w:type="spellStart"/>
-      <w:r>
-        <w:t>its</w:t>
-      </w:r>
-      <w:proofErr w:type="spellEnd"/>
-      <w:r>
-        <w:t xml:space="preserve"> a complete URL in </w:t>
-      </w:r>
-      <w:proofErr w:type="spellStart"/>
-      <w:r>
-        <w:t>WebService</w:t>
-      </w:r>
-      <w:proofErr w:type="spellEnd"/>
-      <w:r>
-        <w:t xml:space="preserve"> we call it as URI</w:t>
-      </w:r>
-    </w:p>
-    <w:p>
-      <w:pPr>
-        <w:pStyle w:val="ListParagraph"/>
-        <w:numPr>
-          <w:ilvl w:val="0"/>
-          <w:numId w:val="1"/>
-        </w:numPr>
-        <w:rPr>
-          <w:b/>
-        </w:rPr>
-      </w:pPr>
-      <w:r>
-        <w:rPr>
-          <w:b/>
-        </w:rPr>
-        <w:t xml:space="preserve">Representation – </w:t>
-      </w:r>
-      <w:r>
-        <w:t>Actual data returned by the server – HTML, XML, JSON</w:t>
-      </w:r>
-    </w:p>
-    <w:p>
-      <w:pPr>
-        <w:pStyle w:val="ListParagraph"/>
-        <w:numPr>
-          <w:ilvl w:val="0"/>
-          <w:numId w:val="2"/>
-        </w:numPr>
-      </w:pPr>
-      <w:r>
-        <w:rPr>
-          <w:b/>
-        </w:rPr>
-        <w:t xml:space="preserve">Representation Metadata – </w:t>
-      </w:r>
-      <w:r>
-        <w:t>Extra information sent by the server for every request made,</w:t>
-      </w:r>
-      <w:r>
-        <w:rPr>
-          <w:color w:val="002060"/>
-          <w:sz w:val="22"/>
-        </w:rPr>
-        <w:t xml:space="preserve"> </w:t>
-      </w:r>
-      <w:r>
-        <w:rPr>
-          <w:color w:val="002060"/>
-          <w:sz w:val="22"/>
-        </w:rPr>
-        <w:t>date, server who processed the request etc</w:t>
-      </w:r>
-    </w:p>
-    <w:p>
-      <w:pPr>
-        <w:pStyle w:val="ListParagraph"/>
-        <w:numPr>
-          <w:ilvl w:val="0"/>
-          <w:numId w:val="1"/>
-        </w:numPr>
-        <w:rPr>
-          <w:b/>
-        </w:rPr>
-      </w:pPr>
-      <w:r>
-        <w:rPr>
-          <w:b/>
-        </w:rPr>
-        <w:t>URI ::</w:t>
+        </w:rPr>
+      </w:pPr>
+      <w:r>
+        <w:rPr>
+          <w:b/>
+        </w:rPr>
+        <w:t>scheme://domain/pathparameter</w:t>
       </w:r>
     </w:p>
     <w:p>
@@ -2296,24 +1945,6 @@
         <w:rPr>
           <w:b/>
         </w:rPr>
-        <w:t>scheme://domain/pathparameter</w:t>
-      </w:r>
-    </w:p>
-    <w:p>
-      <w:pPr>
-        <w:pStyle w:val="ListParagraph"/>
-        <w:numPr>
-          <w:ilvl w:val="1"/>
-          <w:numId w:val="1"/>
-        </w:numPr>
-        <w:rPr>
-          <w:b/>
-        </w:rPr>
-      </w:pPr>
-      <w:r>
-        <w:rPr>
-          <w:b/>
-        </w:rPr>
         <w:t>scheme://domain/queryparameter</w:t>
       </w:r>
     </w:p>
@@ -2323,90 +1954,46 @@
           <w:b/>
         </w:rPr>
       </w:pPr>
-      <w:proofErr w:type="gramStart"/>
-      <w:r>
-        <w:rPr>
-          <w:b/>
-        </w:rPr>
-        <w:t>scheme :</w:t>
-      </w:r>
-      <w:proofErr w:type="gramEnd"/>
-      <w:r>
-        <w:rPr>
-          <w:b/>
-        </w:rPr>
-        <w:t xml:space="preserve"> http / https/ ftp ...</w:t>
-      </w:r>
-    </w:p>
-    <w:p>
-      <w:pPr>
-        <w:rPr>
-          <w:b/>
-        </w:rPr>
-      </w:pPr>
-      <w:proofErr w:type="gramStart"/>
-      <w:r>
-        <w:rPr>
-          <w:b/>
-        </w:rPr>
-        <w:t>domain</w:t>
-      </w:r>
-      <w:proofErr w:type="gramEnd"/>
-      <w:r>
-        <w:rPr>
-          <w:b/>
-        </w:rPr>
-        <w:t>: name where the application is hosted or accessed</w:t>
-      </w:r>
-    </w:p>
-    <w:p>
-      <w:proofErr w:type="spellStart"/>
-      <w:proofErr w:type="gramStart"/>
-      <w:r>
-        <w:rPr>
-          <w:b/>
-        </w:rPr>
-        <w:t>pathparameter</w:t>
-      </w:r>
-      <w:proofErr w:type="spellEnd"/>
-      <w:proofErr w:type="gramEnd"/>
-      <w:r>
-        <w:rPr>
-          <w:b/>
-        </w:rPr>
-        <w:t xml:space="preserve">: </w:t>
+      <w:r>
+        <w:rPr>
+          <w:b/>
+        </w:rPr>
+        <w:t>scheme : http / https/ ftp ...</w:t>
+      </w:r>
+    </w:p>
+    <w:p>
+      <w:pPr>
+        <w:rPr>
+          <w:b/>
+        </w:rPr>
+      </w:pPr>
+      <w:r>
+        <w:rPr>
+          <w:b/>
+        </w:rPr>
+        <w:t>domain: name where the application is hosted or accessed</w:t>
+      </w:r>
+    </w:p>
+    <w:p>
+      <w:r>
+        <w:rPr>
+          <w:b/>
+        </w:rPr>
+        <w:t xml:space="preserve">pathparameter: </w:t>
       </w:r>
       <w:r>
         <w:t>separated by / it is the actual location of  the resource</w:t>
       </w:r>
     </w:p>
     <w:p>
-      <w:proofErr w:type="spellStart"/>
-      <w:proofErr w:type="gramStart"/>
-      <w:r>
-        <w:rPr>
-          <w:b/>
-        </w:rPr>
-        <w:t>queryparameter</w:t>
-      </w:r>
-      <w:proofErr w:type="spellEnd"/>
-      <w:proofErr w:type="gramEnd"/>
-      <w:r>
-        <w:rPr>
-          <w:b/>
-        </w:rPr>
-        <w:t xml:space="preserve">: </w:t>
-      </w:r>
-      <w:r>
-        <w:t xml:space="preserve">separated by ? </w:t>
-      </w:r>
-      <w:proofErr w:type="gramStart"/>
-      <w:r>
-        <w:t>it</w:t>
-      </w:r>
-      <w:proofErr w:type="gramEnd"/>
-      <w:r>
-        <w:t xml:space="preserve"> is the data sent to server</w:t>
+      <w:r>
+        <w:rPr>
+          <w:b/>
+        </w:rPr>
+        <w:t xml:space="preserve">queryparameter: </w:t>
+      </w:r>
+      <w:r>
+        <w:t>separated by ? it is the data sent to server</w:t>
       </w:r>
     </w:p>
     <w:p/>
@@ -2478,21 +2065,8 @@
           <w:b/>
         </w:rPr>
       </w:pPr>
-      <w:proofErr w:type="spellStart"/>
-      <w:r>
-        <w:t>pm.globals.set</w:t>
-      </w:r>
-      <w:proofErr w:type="spellEnd"/>
-      <w:r>
-        <w:t>(“</w:t>
-      </w:r>
-      <w:proofErr w:type="spellStart"/>
-      <w:r>
-        <w:t>key”,”value</w:t>
-      </w:r>
-      <w:proofErr w:type="spellEnd"/>
-      <w:r>
-        <w:t>”)</w:t>
+      <w:r>
+        <w:t>pm.globals.set(“key”,”value”)</w:t>
       </w:r>
     </w:p>
     <w:p>
@@ -2695,21 +2269,8 @@
           <w:b/>
         </w:rPr>
       </w:pPr>
-      <w:proofErr w:type="spellStart"/>
-      <w:r>
-        <w:t>pm.environment.set</w:t>
-      </w:r>
-      <w:proofErr w:type="spellEnd"/>
-      <w:r>
-        <w:t>(“</w:t>
-      </w:r>
-      <w:proofErr w:type="spellStart"/>
-      <w:r>
-        <w:t>key”,”value</w:t>
-      </w:r>
-      <w:proofErr w:type="spellEnd"/>
-      <w:r>
-        <w:t>”)</w:t>
+      <w:r>
+        <w:t>pm.environment.set(“key”,”value”)</w:t>
       </w:r>
     </w:p>
     <w:p>
@@ -3096,15 +2657,7 @@
     </w:p>
     <w:p>
       <w:r>
-        <w:t xml:space="preserve">In a parameter Value use the global variable value in a double flower bracket </w:t>
-      </w:r>
-      <w:proofErr w:type="gramStart"/>
-      <w:r>
-        <w:t>EX :</w:t>
-      </w:r>
-      <w:proofErr w:type="gramEnd"/>
-      <w:r>
-        <w:t xml:space="preserve"> {{Global Data}}</w:t>
+        <w:t>In a parameter Value use the global variable value in a double flower bracket EX : {{Global Data}}</w:t>
       </w:r>
     </w:p>
     <w:p/>
@@ -3120,33 +2673,15 @@
           <w:b/>
           <w:color w:val="002060"/>
         </w:rPr>
-        <w:t xml:space="preserve">Syntax of TEST in </w:t>
-      </w:r>
-      <w:proofErr w:type="spellStart"/>
-      <w:proofErr w:type="gramStart"/>
+        <w:t>Syntax of TEST in postMa</w:t>
+      </w:r>
       <w:r>
         <w:rPr>
           <w:b/>
           <w:color w:val="002060"/>
         </w:rPr>
-        <w:t>postMa</w:t>
-      </w:r>
-      <w:r>
-        <w:rPr>
-          <w:b/>
-          <w:color w:val="002060"/>
-        </w:rPr>
-        <w:t>n</w:t>
-      </w:r>
-      <w:proofErr w:type="spellEnd"/>
-      <w:r>
-        <w:rPr>
-          <w:b/>
-          <w:color w:val="002060"/>
-        </w:rPr>
-        <w:t xml:space="preserve"> :</w:t>
-      </w:r>
-      <w:proofErr w:type="gramEnd"/>
+        <w:t>n :</w:t>
+      </w:r>
       <w:r>
         <w:rPr>
           <w:b/>
@@ -3213,13 +2748,8 @@
         <w:pStyle w:val="Title"/>
       </w:pPr>
       <w:r>
-        <w:t xml:space="preserve">HTTP </w:t>
-      </w:r>
-      <w:proofErr w:type="gramStart"/>
-      <w:r>
-        <w:t>Methods :</w:t>
-      </w:r>
-      <w:proofErr w:type="gramEnd"/>
+        <w:t>HTTP Methods :</w:t>
+      </w:r>
     </w:p>
     <w:p>
       <w:pPr>
@@ -3254,15 +2784,7 @@
         <w:t>POST</w:t>
       </w:r>
       <w:r>
-        <w:t xml:space="preserve"> – is used to create OR insert the record in the application or </w:t>
-      </w:r>
-      <w:proofErr w:type="spellStart"/>
-      <w:r>
-        <w:t>DB,usually</w:t>
-      </w:r>
-      <w:proofErr w:type="spellEnd"/>
-      <w:r>
-        <w:t xml:space="preserve"> we will get 201 on successful execution of API and we may get an error code 401, 404,500 …</w:t>
+        <w:t xml:space="preserve"> – is used to create OR insert the record in the application or DB,usually we will get 201 on successful execution of API and we may get an error code 401, 404,500 …</w:t>
       </w:r>
     </w:p>
     <w:p>
@@ -3331,14 +2853,9 @@
       <w:pPr>
         <w:pStyle w:val="Title"/>
       </w:pPr>
-      <w:proofErr w:type="spellStart"/>
       <w:r>
         <w:lastRenderedPageBreak/>
-        <w:t>Trello</w:t>
-      </w:r>
-      <w:proofErr w:type="spellEnd"/>
-      <w:r>
-        <w:t xml:space="preserve"> API</w:t>
+        <w:t>Trello API</w:t>
       </w:r>
     </w:p>
     <w:p>
@@ -3356,21 +2873,7 @@
         <w:rPr>
           <w:lang w:val="en-IN"/>
         </w:rPr>
-        <w:t xml:space="preserve">Register to </w:t>
-      </w:r>
-      <w:proofErr w:type="spellStart"/>
-      <w:r>
-        <w:rPr>
-          <w:lang w:val="en-IN"/>
-        </w:rPr>
-        <w:t>Trello</w:t>
-      </w:r>
-      <w:proofErr w:type="spellEnd"/>
-      <w:r>
-        <w:rPr>
-          <w:lang w:val="en-IN"/>
-        </w:rPr>
-        <w:t xml:space="preserve"> :  </w:t>
+        <w:t xml:space="preserve">Register to Trello :  </w:t>
       </w:r>
       <w:hyperlink r:id="rId25" w:history="1">
         <w:r>
@@ -3442,21 +2945,7 @@
         <w:rPr>
           <w:lang w:val="en-IN"/>
         </w:rPr>
-        <w:t xml:space="preserve">To use the APIs from </w:t>
-      </w:r>
-      <w:proofErr w:type="spellStart"/>
-      <w:r>
-        <w:rPr>
-          <w:lang w:val="en-IN"/>
-        </w:rPr>
-        <w:t>trello</w:t>
-      </w:r>
-      <w:proofErr w:type="spellEnd"/>
-      <w:r>
-        <w:rPr>
-          <w:lang w:val="en-IN"/>
-        </w:rPr>
-        <w:t xml:space="preserve"> we need to get authentication token from the Service provider</w:t>
+        <w:t>To use the APIs from trello we need to get authentication token from the Service provider</w:t>
       </w:r>
     </w:p>
     <w:p>
@@ -3519,21 +3008,7 @@
         <w:rPr>
           <w:lang w:val="en-IN"/>
         </w:rPr>
-        <w:t xml:space="preserve">Scroll down and click on </w:t>
-      </w:r>
-      <w:proofErr w:type="spellStart"/>
-      <w:r>
-        <w:rPr>
-          <w:lang w:val="en-IN"/>
-        </w:rPr>
-        <w:t>trello</w:t>
-      </w:r>
-      <w:proofErr w:type="spellEnd"/>
-      <w:r>
-        <w:rPr>
-          <w:lang w:val="en-IN"/>
-        </w:rPr>
-        <w:t xml:space="preserve"> REST APIs</w:t>
+        <w:t>Scroll down and click on trello REST APIs</w:t>
       </w:r>
     </w:p>
     <w:p>
@@ -4038,21 +3513,7 @@
         <w:rPr>
           <w:lang w:val="en-IN"/>
         </w:rPr>
-        <w:t xml:space="preserve">Create  a </w:t>
-      </w:r>
-      <w:proofErr w:type="spellStart"/>
-      <w:r>
-        <w:rPr>
-          <w:lang w:val="en-IN"/>
-        </w:rPr>
-        <w:t>github</w:t>
-      </w:r>
-      <w:proofErr w:type="spellEnd"/>
-      <w:r>
-        <w:rPr>
-          <w:lang w:val="en-IN"/>
-        </w:rPr>
-        <w:t xml:space="preserve"> Account</w:t>
+        <w:t>Create  a github Account</w:t>
       </w:r>
       <w:r>
         <w:rPr>
@@ -4091,44 +3552,8 @@
         <w:rPr>
           <w:lang w:val="en-IN"/>
         </w:rPr>
-        <w:t xml:space="preserve">go to </w:t>
-      </w:r>
-      <w:proofErr w:type="spellStart"/>
-      <w:r>
-        <w:rPr>
-          <w:lang w:val="en-IN"/>
-        </w:rPr>
-        <w:t>google</w:t>
-      </w:r>
-      <w:proofErr w:type="spellEnd"/>
-      <w:r>
-        <w:rPr>
-          <w:lang w:val="en-IN"/>
-        </w:rPr>
-        <w:t xml:space="preserve"> and search for </w:t>
-      </w:r>
-      <w:proofErr w:type="spellStart"/>
-      <w:r>
-        <w:rPr>
-          <w:lang w:val="en-IN"/>
-        </w:rPr>
-        <w:t>github</w:t>
-      </w:r>
-      <w:proofErr w:type="spellEnd"/>
-      <w:r>
-        <w:rPr>
-          <w:lang w:val="en-IN"/>
-        </w:rPr>
-        <w:t xml:space="preserve"> developer </w:t>
-      </w:r>
-      <w:proofErr w:type="spellStart"/>
-      <w:r>
-        <w:rPr>
-          <w:lang w:val="en-IN"/>
-        </w:rPr>
-        <w:t>api</w:t>
-      </w:r>
-      <w:proofErr w:type="spellEnd"/>
+        <w:t>go to google and search for github developer api</w:t>
+      </w:r>
     </w:p>
     <w:p>
       <w:pPr>
@@ -4369,30 +3794,8 @@
         <w:rPr>
           <w:lang w:val="en-IN"/>
         </w:rPr>
-        <w:t xml:space="preserve">Rest Assured is a java library built on top of HTTP Builder, all the HTTP Methods like, get, post, put, patch, delete are available inside REST Assured library. We </w:t>
-      </w:r>
-      <w:proofErr w:type="spellStart"/>
-      <w:r>
-        <w:rPr>
-          <w:lang w:val="en-IN"/>
-        </w:rPr>
-        <w:t>cn</w:t>
-      </w:r>
-      <w:proofErr w:type="spellEnd"/>
-      <w:r>
-        <w:rPr>
-          <w:lang w:val="en-IN"/>
-        </w:rPr>
-        <w:t xml:space="preserve"> easily automate the Request and </w:t>
-      </w:r>
-      <w:proofErr w:type="spellStart"/>
-      <w:r>
-        <w:rPr>
-          <w:lang w:val="en-IN"/>
-        </w:rPr>
-        <w:t>Respose</w:t>
-      </w:r>
-      <w:proofErr w:type="spellEnd"/>
+        <w:t>Rest Assured is a java library built on top of HTTP Builder, all the HTTP Methods like, get, post, put, patch, delete are available inside REST Assured library. We cn easily automate the Request and Respose</w:t>
+      </w:r>
     </w:p>
     <w:p>
       <w:pPr>
@@ -4411,16 +3814,8 @@
         <w:rPr>
           <w:rStyle w:val="IntenseReference"/>
         </w:rPr>
-        <w:t xml:space="preserve">Setup of Rest </w:t>
-      </w:r>
-      <w:proofErr w:type="gramStart"/>
-      <w:r>
-        <w:rPr>
-          <w:rStyle w:val="IntenseReference"/>
-        </w:rPr>
-        <w:t>assured :</w:t>
-      </w:r>
-      <w:proofErr w:type="gramEnd"/>
+        <w:t>Setup of Rest assured :</w:t>
+      </w:r>
     </w:p>
     <w:p>
       <w:pPr>
@@ -4997,47 +4392,36 @@
           <w:rStyle w:val="IntenseEmphasis"/>
           <w:b w:val="0"/>
         </w:rPr>
-        <w:t xml:space="preserve">n command prompt and execute </w:t>
-      </w:r>
-      <w:proofErr w:type="spellStart"/>
+        <w:t>n command prompt and execute mvn</w:t>
+      </w:r>
       <w:r>
         <w:rPr>
           <w:rStyle w:val="IntenseEmphasis"/>
           <w:b w:val="0"/>
         </w:rPr>
-        <w:t>mvn</w:t>
-      </w:r>
-      <w:proofErr w:type="spellEnd"/>
+        <w:softHyphen/>
+      </w:r>
       <w:r>
         <w:rPr>
           <w:rStyle w:val="IntenseEmphasis"/>
           <w:b w:val="0"/>
         </w:rPr>
-        <w:softHyphen/>
+        <w:t xml:space="preserve"> </w:t>
       </w:r>
       <w:r>
         <w:rPr>
           <w:rStyle w:val="IntenseEmphasis"/>
           <w:b w:val="0"/>
         </w:rPr>
-        <w:t xml:space="preserve"> </w:t>
+        <w:t>–</w:t>
       </w:r>
       <w:r>
         <w:rPr>
           <w:rStyle w:val="IntenseEmphasis"/>
           <w:b w:val="0"/>
         </w:rPr>
-        <w:t>–</w:t>
-      </w:r>
-      <w:proofErr w:type="spellStart"/>
-      <w:r>
-        <w:rPr>
-          <w:rStyle w:val="IntenseEmphasis"/>
-          <w:b w:val="0"/>
-        </w:rPr>
         <w:t>verison</w:t>
       </w:r>
-      <w:proofErr w:type="spellEnd"/>
     </w:p>
     <w:p>
       <w:pPr>
@@ -5172,39 +4556,7 @@
           <w:rStyle w:val="IntenseEmphasis"/>
           <w:b w:val="0"/>
         </w:rPr>
-        <w:t xml:space="preserve">Select </w:t>
-      </w:r>
-      <w:proofErr w:type="spellStart"/>
-      <w:r>
-        <w:rPr>
-          <w:rStyle w:val="IntenseEmphasis"/>
-          <w:b w:val="0"/>
-        </w:rPr>
-        <w:t>groupID</w:t>
-      </w:r>
-      <w:proofErr w:type="spellEnd"/>
-      <w:r>
-        <w:rPr>
-          <w:rStyle w:val="IntenseEmphasis"/>
-          <w:b w:val="0"/>
-        </w:rPr>
-        <w:t xml:space="preserve"> and </w:t>
-      </w:r>
-      <w:proofErr w:type="spellStart"/>
-      <w:r>
-        <w:rPr>
-          <w:rStyle w:val="IntenseEmphasis"/>
-          <w:b w:val="0"/>
-        </w:rPr>
-        <w:t>artifactID</w:t>
-      </w:r>
-      <w:proofErr w:type="spellEnd"/>
-      <w:r>
-        <w:rPr>
-          <w:rStyle w:val="IntenseEmphasis"/>
-          <w:b w:val="0"/>
-        </w:rPr>
-        <w:t xml:space="preserve"> to be used and click on next</w:t>
+        <w:t>Select groupID and artifactID to be used and click on next</w:t>
       </w:r>
     </w:p>
     <w:p>
@@ -5304,39 +4656,7 @@
           <w:rStyle w:val="IntenseEmphasis"/>
           <w:b w:val="0"/>
         </w:rPr>
-        <w:t xml:space="preserve">provide </w:t>
-      </w:r>
-      <w:proofErr w:type="spellStart"/>
-      <w:r>
-        <w:rPr>
-          <w:rStyle w:val="IntenseEmphasis"/>
-          <w:b w:val="0"/>
-        </w:rPr>
-        <w:t>groupid</w:t>
-      </w:r>
-      <w:proofErr w:type="spellEnd"/>
-      <w:r>
-        <w:rPr>
-          <w:rStyle w:val="IntenseEmphasis"/>
-          <w:b w:val="0"/>
-        </w:rPr>
-        <w:t xml:space="preserve"> and </w:t>
-      </w:r>
-      <w:proofErr w:type="spellStart"/>
-      <w:r>
-        <w:rPr>
-          <w:rStyle w:val="IntenseEmphasis"/>
-          <w:b w:val="0"/>
-        </w:rPr>
-        <w:t>artifactid</w:t>
-      </w:r>
-      <w:proofErr w:type="spellEnd"/>
-      <w:r>
-        <w:rPr>
-          <w:rStyle w:val="IntenseEmphasis"/>
-          <w:b w:val="0"/>
-        </w:rPr>
-        <w:t xml:space="preserve"> for your project</w:t>
+        <w:t>provide groupid and artifactid for your project</w:t>
       </w:r>
     </w:p>
     <w:p>
@@ -5786,39 +5106,7 @@
           <w:rStyle w:val="IntenseEmphasis"/>
           <w:b w:val="0"/>
         </w:rPr>
-        <w:t xml:space="preserve">Select the </w:t>
-      </w:r>
-      <w:proofErr w:type="spellStart"/>
-      <w:r>
-        <w:rPr>
-          <w:rStyle w:val="IntenseEmphasis"/>
-          <w:b w:val="0"/>
-        </w:rPr>
-        <w:t>jre</w:t>
-      </w:r>
-      <w:proofErr w:type="spellEnd"/>
-      <w:r>
-        <w:rPr>
-          <w:rStyle w:val="IntenseEmphasis"/>
-          <w:b w:val="0"/>
-        </w:rPr>
-        <w:t xml:space="preserve"> from </w:t>
-      </w:r>
-      <w:proofErr w:type="spellStart"/>
-      <w:r>
-        <w:rPr>
-          <w:rStyle w:val="IntenseEmphasis"/>
-          <w:b w:val="0"/>
-        </w:rPr>
-        <w:t>jdk</w:t>
-      </w:r>
-      <w:proofErr w:type="spellEnd"/>
-      <w:r>
-        <w:rPr>
-          <w:rStyle w:val="IntenseEmphasis"/>
-          <w:b w:val="0"/>
-        </w:rPr>
-        <w:t xml:space="preserve"> location</w:t>
+        <w:t>Select the jre from jdk location</w:t>
       </w:r>
     </w:p>
     <w:p>
@@ -5917,7 +5205,6 @@
           <w:lang w:val="en-IN"/>
         </w:rPr>
       </w:pPr>
-      <w:proofErr w:type="gramStart"/>
       <w:r>
         <w:rPr>
           <w:rStyle w:val="IntenseEmphasis"/>
@@ -5926,7 +5213,6 @@
         </w:rPr>
         <w:t>Maven :</w:t>
       </w:r>
-      <w:proofErr w:type="gramEnd"/>
     </w:p>
     <w:p>
       <w:pPr>
@@ -6058,14 +5344,12 @@
           <w:lang w:val="en-IN"/>
         </w:rPr>
       </w:pPr>
-      <w:proofErr w:type="gramStart"/>
       <w:r>
         <w:rPr>
           <w:lang w:val="en-IN"/>
         </w:rPr>
         <w:t>a</w:t>
       </w:r>
-      <w:proofErr w:type="gramEnd"/>
     </w:p>
     <w:p>
       <w:pPr>
@@ -6081,14 +5365,12 @@
           <w:lang w:val="en-IN"/>
         </w:rPr>
       </w:pPr>
-      <w:proofErr w:type="spellStart"/>
       <w:r>
         <w:rPr>
           <w:lang w:val="en-IN"/>
         </w:rPr>
         <w:t>TestNG</w:t>
       </w:r>
-      <w:proofErr w:type="spellEnd"/>
     </w:p>
     <w:p>
       <w:pPr>
@@ -6101,19 +5383,11 @@
           <w:lang w:val="en-IN"/>
         </w:rPr>
       </w:pPr>
-      <w:proofErr w:type="spellStart"/>
-      <w:r>
-        <w:rPr>
-          <w:lang w:val="en-IN"/>
-        </w:rPr>
-        <w:t>TestNG</w:t>
-      </w:r>
-      <w:proofErr w:type="spellEnd"/>
-      <w:r>
-        <w:rPr>
-          <w:lang w:val="en-IN"/>
-        </w:rPr>
-        <w:t xml:space="preserve"> is  a framework which can be used to execute Regression Tests</w:t>
+      <w:r>
+        <w:rPr>
+          <w:lang w:val="en-IN"/>
+        </w:rPr>
+        <w:t>TestNG is  a framework which can be used to execute Regression Tests</w:t>
       </w:r>
     </w:p>
     <w:p>
@@ -6131,21 +5405,7 @@
         <w:rPr>
           <w:lang w:val="en-IN"/>
         </w:rPr>
-        <w:t xml:space="preserve">To execute the tests we will be using </w:t>
-      </w:r>
-      <w:proofErr w:type="spellStart"/>
-      <w:r>
-        <w:rPr>
-          <w:lang w:val="en-IN"/>
-        </w:rPr>
-        <w:t>TestNG</w:t>
-      </w:r>
-      <w:proofErr w:type="spellEnd"/>
-      <w:r>
-        <w:rPr>
-          <w:lang w:val="en-IN"/>
-        </w:rPr>
-        <w:t xml:space="preserve"> Runtime Environment</w:t>
+        <w:t>To execute the tests we will be using TestNG Runtime Environment</w:t>
       </w:r>
     </w:p>
     <w:p>
@@ -6183,21 +5443,7 @@
         <w:rPr>
           <w:rStyle w:val="IntenseReference"/>
         </w:rPr>
-        <w:t xml:space="preserve">Configuring </w:t>
-      </w:r>
-      <w:proofErr w:type="spellStart"/>
-      <w:r>
-        <w:rPr>
-          <w:rStyle w:val="IntenseReference"/>
-        </w:rPr>
-        <w:t>TestNG</w:t>
-      </w:r>
-      <w:proofErr w:type="spellEnd"/>
-      <w:r>
-        <w:rPr>
-          <w:rStyle w:val="IntenseReference"/>
-        </w:rPr>
-        <w:t xml:space="preserve"> Library</w:t>
+        <w:t>Configuring TestNG Library</w:t>
       </w:r>
     </w:p>
     <w:p>
@@ -6224,16 +5470,8 @@
         <w:rPr>
           <w:rStyle w:val="Emphasis"/>
         </w:rPr>
-        <w:t xml:space="preserve">In Eclipse Help -&gt; Eclipse Market place -&gt; Search for testing and install the </w:t>
-      </w:r>
-      <w:proofErr w:type="spellStart"/>
-      <w:r>
-        <w:rPr>
-          <w:rStyle w:val="Emphasis"/>
-        </w:rPr>
-        <w:t>plugin</w:t>
-      </w:r>
-      <w:proofErr w:type="spellEnd"/>
+        <w:t>In Eclipse Help -&gt; Eclipse Market place -&gt; Search for testing and install the plugin</w:t>
+      </w:r>
     </w:p>
     <w:p>
       <w:pPr>
@@ -6259,16 +5497,8 @@
         <w:rPr>
           <w:rStyle w:val="Emphasis"/>
         </w:rPr>
-        <w:t xml:space="preserve">RC on the project -&gt; properties -&gt;  Libraries -&gt; Add library -&gt; </w:t>
-      </w:r>
-      <w:proofErr w:type="spellStart"/>
-      <w:r>
-        <w:rPr>
-          <w:rStyle w:val="Emphasis"/>
-        </w:rPr>
-        <w:t>TestNG</w:t>
-      </w:r>
-      <w:proofErr w:type="spellEnd"/>
+        <w:t>RC on the project -&gt; properties -&gt;  Libraries -&gt; Add library -&gt; TestNG</w:t>
+      </w:r>
     </w:p>
     <w:p>
       <w:pPr>
@@ -6294,21 +5524,7 @@
         <w:rPr>
           <w:rStyle w:val="Emphasis"/>
         </w:rPr>
-        <w:t xml:space="preserve">go to mvnrepository.com -&gt; search for testing  and update </w:t>
-      </w:r>
-      <w:proofErr w:type="spellStart"/>
-      <w:r>
-        <w:rPr>
-          <w:rStyle w:val="Emphasis"/>
-        </w:rPr>
-        <w:t>TestNG</w:t>
-      </w:r>
-      <w:proofErr w:type="spellEnd"/>
-      <w:r>
-        <w:rPr>
-          <w:rStyle w:val="Emphasis"/>
-        </w:rPr>
-        <w:t xml:space="preserve"> Dependencies</w:t>
+        <w:t>go to mvnrepository.com -&gt; search for testing  and update TestNG Dependencies</w:t>
       </w:r>
     </w:p>
     <w:p>
@@ -6335,21 +5551,7 @@
         <w:rPr>
           <w:rStyle w:val="Emphasis"/>
         </w:rPr>
-        <w:t xml:space="preserve">Write a </w:t>
-      </w:r>
-      <w:proofErr w:type="spellStart"/>
-      <w:r>
-        <w:rPr>
-          <w:rStyle w:val="Emphasis"/>
-        </w:rPr>
-        <w:t>TestNG</w:t>
-      </w:r>
-      <w:proofErr w:type="spellEnd"/>
-      <w:r>
-        <w:rPr>
-          <w:rStyle w:val="Emphasis"/>
-        </w:rPr>
-        <w:t xml:space="preserve"> Class </w:t>
+        <w:t xml:space="preserve">Write a TestNG Class </w:t>
       </w:r>
     </w:p>
     <w:p>
@@ -6358,28 +5560,12 @@
           <w:rStyle w:val="IntenseReference"/>
         </w:rPr>
       </w:pPr>
-      <w:proofErr w:type="gramStart"/>
       <w:r>
         <w:rPr>
           <w:rStyle w:val="IntenseReference"/>
         </w:rPr>
-        <w:t>annotations  in</w:t>
-      </w:r>
-      <w:proofErr w:type="gramEnd"/>
-      <w:r>
-        <w:rPr>
-          <w:rStyle w:val="IntenseReference"/>
-        </w:rPr>
-        <w:t xml:space="preserve">  </w:t>
-      </w:r>
-      <w:proofErr w:type="spellStart"/>
-      <w:r>
-        <w:rPr>
-          <w:rStyle w:val="IntenseReference"/>
-        </w:rPr>
-        <w:t>testng</w:t>
-      </w:r>
-      <w:proofErr w:type="spellEnd"/>
+        <w:t>annotations  in  testng</w:t>
+      </w:r>
     </w:p>
     <w:p>
       <w:pPr>
@@ -6810,43 +5996,13 @@
         <w:rPr>
           <w:rStyle w:val="IntenseReference"/>
         </w:rPr>
-        <w:t xml:space="preserve">verification of test output using </w:t>
-      </w:r>
-      <w:proofErr w:type="spellStart"/>
+        <w:t>verification of test output using hamcrest packge</w:t>
+      </w:r>
       <w:r>
         <w:rPr>
           <w:rStyle w:val="IntenseReference"/>
         </w:rPr>
-        <w:t>hamcrest</w:t>
-      </w:r>
-      <w:proofErr w:type="spellEnd"/>
-      <w:r>
-        <w:rPr>
-          <w:rStyle w:val="IntenseReference"/>
-        </w:rPr>
-        <w:t xml:space="preserve"> </w:t>
-      </w:r>
-      <w:proofErr w:type="spellStart"/>
-      <w:proofErr w:type="gramStart"/>
-      <w:r>
-        <w:rPr>
-          <w:rStyle w:val="IntenseReference"/>
-        </w:rPr>
-        <w:t>packge</w:t>
-      </w:r>
-      <w:proofErr w:type="spellEnd"/>
-      <w:r>
-        <w:rPr>
-          <w:rStyle w:val="IntenseReference"/>
-        </w:rPr>
-        <w:t xml:space="preserve"> :</w:t>
-      </w:r>
-      <w:proofErr w:type="gramEnd"/>
-      <w:r>
-        <w:rPr>
-          <w:rStyle w:val="IntenseReference"/>
-        </w:rPr>
-        <w:t xml:space="preserve"> </w:t>
+        <w:t xml:space="preserve"> : </w:t>
       </w:r>
     </w:p>
     <w:p>
@@ -6956,16 +6112,8 @@
           <w:rStyle w:val="IntenseReference"/>
         </w:rPr>
         <w:lastRenderedPageBreak/>
-        <w:t xml:space="preserve">static imports in </w:t>
-      </w:r>
-      <w:proofErr w:type="gramStart"/>
-      <w:r>
-        <w:rPr>
-          <w:rStyle w:val="IntenseReference"/>
-        </w:rPr>
-        <w:t>java :</w:t>
-      </w:r>
-      <w:proofErr w:type="gramEnd"/>
+        <w:t>static imports in java :</w:t>
+      </w:r>
     </w:p>
     <w:p>
       <w:pPr>
@@ -7120,30 +6268,8 @@
           <w:rStyle w:val="IntenseReference"/>
         </w:rPr>
         <w:lastRenderedPageBreak/>
-        <w:t xml:space="preserve">Global </w:t>
-      </w:r>
-      <w:proofErr w:type="spellStart"/>
-      <w:r>
-        <w:rPr>
-          <w:rStyle w:val="IntenseReference"/>
-        </w:rPr>
-        <w:t>Varibles</w:t>
-      </w:r>
-      <w:proofErr w:type="spellEnd"/>
-      <w:r>
-        <w:rPr>
-          <w:rStyle w:val="IntenseReference"/>
-        </w:rPr>
-        <w:t xml:space="preserve"> of rest OR reusability with rest assured </w:t>
-      </w:r>
-      <w:proofErr w:type="spellStart"/>
-      <w:r>
-        <w:rPr>
-          <w:rStyle w:val="IntenseReference"/>
-        </w:rPr>
-        <w:t>constatnts</w:t>
-      </w:r>
-      <w:proofErr w:type="spellEnd"/>
+        <w:t>Global Varibles of rest OR reusability with rest assured constatnts</w:t>
+      </w:r>
     </w:p>
     <w:p>
       <w:pPr>
@@ -7246,21 +6372,20 @@
         <w:rPr>
           <w:rStyle w:val="Emphasis"/>
         </w:rPr>
-        <w:t xml:space="preserve">1. </w:t>
-      </w:r>
-      <w:proofErr w:type="gramStart"/>
-      <w:r>
+        <w:t>1. path parameter</w:t>
+      </w:r>
+    </w:p>
+    <w:p>
+      <w:pPr>
         <w:rPr>
           <w:rStyle w:val="Emphasis"/>
         </w:rPr>
-        <w:t>path</w:t>
-      </w:r>
-      <w:proofErr w:type="gramEnd"/>
+      </w:pPr>
       <w:r>
         <w:rPr>
           <w:rStyle w:val="Emphasis"/>
         </w:rPr>
-        <w:t xml:space="preserve"> parameter</w:t>
+        <w:t>2. query parameter</w:t>
       </w:r>
     </w:p>
     <w:p>
@@ -7273,48 +6398,7 @@
         <w:rPr>
           <w:rStyle w:val="Emphasis"/>
         </w:rPr>
-        <w:t xml:space="preserve">2. </w:t>
-      </w:r>
-      <w:proofErr w:type="gramStart"/>
-      <w:r>
-        <w:rPr>
-          <w:rStyle w:val="Emphasis"/>
-        </w:rPr>
-        <w:t>query</w:t>
-      </w:r>
-      <w:proofErr w:type="gramEnd"/>
-      <w:r>
-        <w:rPr>
-          <w:rStyle w:val="Emphasis"/>
-        </w:rPr>
-        <w:t xml:space="preserve"> parameter</w:t>
-      </w:r>
-    </w:p>
-    <w:p>
-      <w:pPr>
-        <w:rPr>
-          <w:rStyle w:val="Emphasis"/>
-        </w:rPr>
-      </w:pPr>
-      <w:r>
-        <w:rPr>
-          <w:rStyle w:val="Emphasis"/>
-        </w:rPr>
-        <w:t xml:space="preserve">3. </w:t>
-      </w:r>
-      <w:proofErr w:type="gramStart"/>
-      <w:r>
-        <w:rPr>
-          <w:rStyle w:val="Emphasis"/>
-        </w:rPr>
-        <w:t>body</w:t>
-      </w:r>
-      <w:proofErr w:type="gramEnd"/>
-      <w:r>
-        <w:rPr>
-          <w:rStyle w:val="Emphasis"/>
-        </w:rPr>
-        <w:t xml:space="preserve"> parameter</w:t>
+        <w:t>3. body parameter</w:t>
       </w:r>
     </w:p>
     <w:p>
@@ -7345,16 +6429,8 @@
         <w:rPr>
           <w:rStyle w:val="Emphasis"/>
         </w:rPr>
-        <w:t xml:space="preserve">search for java faker </w:t>
-      </w:r>
-      <w:proofErr w:type="spellStart"/>
-      <w:r>
-        <w:rPr>
-          <w:rStyle w:val="Emphasis"/>
-        </w:rPr>
-        <w:t>github</w:t>
-      </w:r>
-      <w:proofErr w:type="spellEnd"/>
+        <w:t>search for java faker github</w:t>
+      </w:r>
     </w:p>
     <w:p>
       <w:pPr>
@@ -7397,15 +6473,7 @@
         </w:numPr>
       </w:pPr>
       <w:r>
-        <w:t xml:space="preserve">Refer the </w:t>
-      </w:r>
-      <w:proofErr w:type="spellStart"/>
-      <w:r>
-        <w:t>git</w:t>
-      </w:r>
-      <w:proofErr w:type="spellEnd"/>
-      <w:r>
-        <w:t xml:space="preserve"> hub documentation on how to use Faker API</w:t>
+        <w:t>Refer the git hub documentation on how to use Faker API</w:t>
       </w:r>
     </w:p>
     <w:p>
@@ -7424,21 +6492,8 @@
           <w:numId w:val="14"/>
         </w:numPr>
       </w:pPr>
-      <w:proofErr w:type="spellStart"/>
-      <w:r>
-        <w:t>Jayway</w:t>
-      </w:r>
-      <w:proofErr w:type="spellEnd"/>
-      <w:r>
-        <w:t xml:space="preserve"> </w:t>
-      </w:r>
-      <w:proofErr w:type="spellStart"/>
-      <w:r>
-        <w:t>Json</w:t>
-      </w:r>
-      <w:proofErr w:type="spellEnd"/>
-      <w:r>
-        <w:t xml:space="preserve"> Path </w:t>
+      <w:r>
+        <w:t xml:space="preserve">Jayway Json Path </w:t>
       </w:r>
     </w:p>
     <w:p>
@@ -7462,23 +6517,7 @@
         </w:numPr>
       </w:pPr>
       <w:r>
-        <w:t xml:space="preserve">first update pom.xml with the </w:t>
-      </w:r>
-      <w:proofErr w:type="spellStart"/>
-      <w:r>
-        <w:t>jayway</w:t>
-      </w:r>
-      <w:proofErr w:type="spellEnd"/>
-      <w:r>
-        <w:t xml:space="preserve"> </w:t>
-      </w:r>
-      <w:proofErr w:type="spellStart"/>
-      <w:r>
-        <w:t>jsonpath</w:t>
-      </w:r>
-      <w:proofErr w:type="spellEnd"/>
-      <w:r>
-        <w:t xml:space="preserve"> dependency, </w:t>
+        <w:t xml:space="preserve">first update pom.xml with the jayway jsonpath dependency, </w:t>
       </w:r>
       <w:hyperlink r:id="rId52" w:history="1">
         <w:r>
@@ -7498,23 +6537,7 @@
         </w:numPr>
       </w:pPr>
       <w:r>
-        <w:t xml:space="preserve">Use </w:t>
-      </w:r>
-      <w:proofErr w:type="spellStart"/>
-      <w:r>
-        <w:t>json</w:t>
-      </w:r>
-      <w:proofErr w:type="spellEnd"/>
-      <w:r>
-        <w:t xml:space="preserve"> editor to understand the structure of Complex </w:t>
-      </w:r>
-      <w:proofErr w:type="spellStart"/>
-      <w:r>
-        <w:t>Json</w:t>
-      </w:r>
-      <w:proofErr w:type="spellEnd"/>
-      <w:r>
-        <w:t xml:space="preserve">, </w:t>
+        <w:t xml:space="preserve">Use json editor to understand the structure of Complex Json, </w:t>
       </w:r>
       <w:hyperlink r:id="rId53" w:history="1">
         <w:r>
@@ -7537,15 +6560,7 @@
         </w:numPr>
       </w:pPr>
       <w:r>
-        <w:t xml:space="preserve">Use </w:t>
-      </w:r>
-      <w:proofErr w:type="spellStart"/>
-      <w:r>
-        <w:t>JsonPath</w:t>
-      </w:r>
-      <w:proofErr w:type="spellEnd"/>
-      <w:r>
-        <w:t xml:space="preserve"> evaluator  to verify the expression - </w:t>
+        <w:t xml:space="preserve">Use JsonPath evaluator  to verify the expression - </w:t>
       </w:r>
       <w:hyperlink r:id="rId54" w:history="1">
         <w:r>
@@ -7572,26 +6587,10 @@
       </w:pPr>
       <w:r>
         <w:lastRenderedPageBreak/>
-        <w:t xml:space="preserve">Sample </w:t>
-      </w:r>
-      <w:proofErr w:type="spellStart"/>
-      <w:r>
-        <w:t>Jay</w:t>
-      </w:r>
-      <w:r>
-        <w:t>way</w:t>
-      </w:r>
-      <w:proofErr w:type="spellEnd"/>
-      <w:r>
-        <w:t xml:space="preserve"> </w:t>
-      </w:r>
-      <w:proofErr w:type="spellStart"/>
-      <w:r>
-        <w:t>Json</w:t>
-      </w:r>
-      <w:proofErr w:type="spellEnd"/>
-      <w:r>
-        <w:t xml:space="preserve"> Expressions:</w:t>
+        <w:t>Sample Jay</w:t>
+      </w:r>
+      <w:r>
+        <w:t>way Json Expressions:</w:t>
       </w:r>
     </w:p>
     <w:p>
@@ -7603,23 +6602,7 @@
         </w:numPr>
       </w:pPr>
       <w:r>
-        <w:t xml:space="preserve">Example </w:t>
-      </w:r>
-      <w:proofErr w:type="spellStart"/>
-      <w:r>
-        <w:t>json</w:t>
-      </w:r>
-      <w:proofErr w:type="spellEnd"/>
-      <w:r>
-        <w:t xml:space="preserve"> is </w:t>
-      </w:r>
-      <w:proofErr w:type="spellStart"/>
-      <w:r>
-        <w:t>getboard</w:t>
-      </w:r>
-      <w:proofErr w:type="spellEnd"/>
-      <w:r>
-        <w:t xml:space="preserve"> with Background</w:t>
+        <w:t>Example json is getboard with Background</w:t>
       </w:r>
     </w:p>
     <w:tbl>
@@ -7716,33 +6699,8 @@
                 <w:sz w:val="20"/>
                 <w:szCs w:val="20"/>
               </w:rPr>
-              <w:t xml:space="preserve">print all </w:t>
+              <w:t>print all urls in BGImageScaled</w:t>
             </w:r>
-            <w:proofErr w:type="spellStart"/>
-            <w:r>
-              <w:rPr>
-                <w:sz w:val="20"/>
-                <w:szCs w:val="20"/>
-              </w:rPr>
-              <w:t>urls</w:t>
-            </w:r>
-            <w:proofErr w:type="spellEnd"/>
-            <w:r>
-              <w:rPr>
-                <w:sz w:val="20"/>
-                <w:szCs w:val="20"/>
-              </w:rPr>
-              <w:t xml:space="preserve"> in </w:t>
-            </w:r>
-            <w:proofErr w:type="spellStart"/>
-            <w:r>
-              <w:rPr>
-                <w:sz w:val="20"/>
-                <w:szCs w:val="20"/>
-              </w:rPr>
-              <w:t>BGImageScaled</w:t>
-            </w:r>
-            <w:proofErr w:type="spellEnd"/>
           </w:p>
         </w:tc>
         <w:tc>
@@ -7760,21 +6718,8 @@
               <w:cnfStyle w:val="000000100000"/>
             </w:pPr>
             <w:r>
-              <w:t>$.</w:t>
+              <w:t>$.prefs.backgroundImageScaled[*].url</w:t>
             </w:r>
-            <w:proofErr w:type="spellStart"/>
-            <w:r>
-              <w:t>prefs.backgroundImageScaled</w:t>
-            </w:r>
-            <w:proofErr w:type="spellEnd"/>
-            <w:r>
-              <w:t>[*].</w:t>
-            </w:r>
-            <w:proofErr w:type="spellStart"/>
-            <w:r>
-              <w:t>url</w:t>
-            </w:r>
-            <w:proofErr w:type="spellEnd"/>
           </w:p>
         </w:tc>
       </w:tr>
@@ -7802,17 +6747,8 @@
                 <w:sz w:val="20"/>
                 <w:szCs w:val="20"/>
               </w:rPr>
-              <w:t xml:space="preserve">Get first </w:t>
+              <w:t>Get first BGImge</w:t>
             </w:r>
-            <w:proofErr w:type="spellStart"/>
-            <w:r>
-              <w:rPr>
-                <w:sz w:val="20"/>
-                <w:szCs w:val="20"/>
-              </w:rPr>
-              <w:t>BGImge</w:t>
-            </w:r>
-            <w:proofErr w:type="spellEnd"/>
           </w:p>
         </w:tc>
         <w:tc>
@@ -7830,15 +6766,7 @@
               <w:cnfStyle w:val="000000000000"/>
             </w:pPr>
             <w:r>
-              <w:t>$.</w:t>
-            </w:r>
-            <w:proofErr w:type="spellStart"/>
-            <w:r>
-              <w:t>prefs.backgroundImageScaled</w:t>
-            </w:r>
-            <w:proofErr w:type="spellEnd"/>
-            <w:r>
-              <w:t>[0]</w:t>
+              <w:t>$.prefs.backgroundImageScaled[0]</w:t>
             </w:r>
           </w:p>
         </w:tc>
@@ -7889,13 +6817,8 @@
               <w:cnfStyle w:val="000000100000"/>
             </w:pPr>
             <w:r>
-              <w:t>$.</w:t>
+              <w:t>$.shortUrl</w:t>
             </w:r>
-            <w:proofErr w:type="spellStart"/>
-            <w:r>
-              <w:t>shortUrl</w:t>
-            </w:r>
-            <w:proofErr w:type="spellEnd"/>
           </w:p>
         </w:tc>
       </w:tr>
@@ -7942,13 +6865,8 @@
               <w:cnfStyle w:val="000000000000"/>
             </w:pPr>
             <w:r>
-              <w:t>$..</w:t>
+              <w:t>$..url</w:t>
             </w:r>
-            <w:proofErr w:type="spellStart"/>
-            <w:r>
-              <w:t>url</w:t>
-            </w:r>
-            <w:proofErr w:type="spellEnd"/>
           </w:p>
         </w:tc>
       </w:tr>
@@ -7998,15 +6916,7 @@
               <w:cnfStyle w:val="000000100000"/>
             </w:pPr>
             <w:r>
-              <w:t>$.</w:t>
-            </w:r>
-            <w:proofErr w:type="spellStart"/>
-            <w:r>
-              <w:t>prefs.switcherViews</w:t>
-            </w:r>
-            <w:proofErr w:type="spellEnd"/>
-            <w:r>
-              <w:t>[*].enabled</w:t>
+              <w:t>$.prefs.switcherViews[*].enabled</w:t>
             </w:r>
           </w:p>
         </w:tc>
@@ -8062,23 +6972,7 @@
                 <w:sz w:val="20"/>
                 <w:szCs w:val="20"/>
               </w:rPr>
-              <w:t>$.</w:t>
-            </w:r>
-            <w:proofErr w:type="spellStart"/>
-            <w:r>
-              <w:rPr>
-                <w:sz w:val="20"/>
-                <w:szCs w:val="20"/>
-              </w:rPr>
-              <w:t>prefs.backgroundImageScaled</w:t>
-            </w:r>
-            <w:proofErr w:type="spellEnd"/>
-            <w:r>
-              <w:rPr>
-                <w:sz w:val="20"/>
-                <w:szCs w:val="20"/>
-              </w:rPr>
-              <w:t>.[?(@.width&gt;1000)].width</w:t>
+              <w:t>$.prefs.backgroundImageScaled.[?(@.width&gt;1000)].width</w:t>
             </w:r>
           </w:p>
         </w:tc>
@@ -8105,21 +6999,12 @@
                 <w:szCs w:val="20"/>
               </w:rPr>
             </w:pPr>
-            <w:proofErr w:type="spellStart"/>
             <w:r>
               <w:rPr>
                 <w:sz w:val="20"/>
                 <w:szCs w:val="20"/>
               </w:rPr>
-              <w:t>url</w:t>
-            </w:r>
-            <w:proofErr w:type="spellEnd"/>
-            <w:r>
-              <w:rPr>
-                <w:sz w:val="20"/>
-                <w:szCs w:val="20"/>
-              </w:rPr>
-              <w:t xml:space="preserve"> for width &gt; 1000</w:t>
+              <w:t>url for width &gt; 1000</w:t>
             </w:r>
           </w:p>
         </w:tc>
@@ -8142,33 +7027,8 @@
                 <w:sz w:val="20"/>
                 <w:szCs w:val="20"/>
               </w:rPr>
-              <w:t>$.</w:t>
+              <w:t>$.prefs.backgroundImageScaled.[?(@.width&gt;1000)].url</w:t>
             </w:r>
-            <w:proofErr w:type="spellStart"/>
-            <w:r>
-              <w:rPr>
-                <w:sz w:val="20"/>
-                <w:szCs w:val="20"/>
-              </w:rPr>
-              <w:t>prefs.backgroundImageScaled</w:t>
-            </w:r>
-            <w:proofErr w:type="spellEnd"/>
-            <w:r>
-              <w:rPr>
-                <w:sz w:val="20"/>
-                <w:szCs w:val="20"/>
-              </w:rPr>
-              <w:t>.[?(@.width&gt;1000)].</w:t>
-            </w:r>
-            <w:proofErr w:type="spellStart"/>
-            <w:r>
-              <w:rPr>
-                <w:sz w:val="20"/>
-                <w:szCs w:val="20"/>
-              </w:rPr>
-              <w:t>url</w:t>
-            </w:r>
-            <w:proofErr w:type="spellEnd"/>
           </w:p>
         </w:tc>
       </w:tr>
@@ -8223,33 +7083,8 @@
                 <w:sz w:val="20"/>
                 <w:szCs w:val="20"/>
               </w:rPr>
-              <w:t>$.</w:t>
+              <w:t>$.prefs.switcherViews[?(@.enabled==false)].viewType</w:t>
             </w:r>
-            <w:proofErr w:type="spellStart"/>
-            <w:r>
-              <w:rPr>
-                <w:sz w:val="20"/>
-                <w:szCs w:val="20"/>
-              </w:rPr>
-              <w:t>prefs.switcherViews</w:t>
-            </w:r>
-            <w:proofErr w:type="spellEnd"/>
-            <w:r>
-              <w:rPr>
-                <w:sz w:val="20"/>
-                <w:szCs w:val="20"/>
-              </w:rPr>
-              <w:t>[?(@.enabled==false)].</w:t>
-            </w:r>
-            <w:proofErr w:type="spellStart"/>
-            <w:r>
-              <w:rPr>
-                <w:sz w:val="20"/>
-                <w:szCs w:val="20"/>
-              </w:rPr>
-              <w:t>viewType</w:t>
-            </w:r>
-            <w:proofErr w:type="spellEnd"/>
           </w:p>
         </w:tc>
       </w:tr>
@@ -8271,21 +7106,8 @@
           <w:numId w:val="14"/>
         </w:numPr>
       </w:pPr>
-      <w:proofErr w:type="spellStart"/>
-      <w:r>
-        <w:t>JsonPath</w:t>
-      </w:r>
-      <w:proofErr w:type="spellEnd"/>
-      <w:r>
-        <w:t xml:space="preserve"> – (</w:t>
-      </w:r>
-      <w:proofErr w:type="spellStart"/>
-      <w:r>
-        <w:t>builtin</w:t>
-      </w:r>
-      <w:proofErr w:type="spellEnd"/>
-      <w:r>
-        <w:t>)</w:t>
+      <w:r>
+        <w:t>JsonPath – (builtin)</w:t>
       </w:r>
     </w:p>
     <w:p>
@@ -8297,15 +7119,7 @@
         </w:numPr>
       </w:pPr>
       <w:r>
-        <w:t>Groovy (</w:t>
-      </w:r>
-      <w:proofErr w:type="spellStart"/>
-      <w:r>
-        <w:t>gpath</w:t>
-      </w:r>
-      <w:proofErr w:type="spellEnd"/>
-      <w:r>
-        <w:t xml:space="preserve"> expression we need to write)</w:t>
+        <w:t>Groovy (gpath expression we need to write)</w:t>
       </w:r>
     </w:p>
     <w:p>
@@ -8353,6 +7167,647 @@
         <w:pStyle w:val="ListParagraph"/>
         <w:numPr>
           <w:ilvl w:val="1"/>
+          <w:numId w:val="14"/>
+        </w:numPr>
+      </w:pPr>
+      <w:r>
+        <w:rPr>
+          <w:noProof/>
+        </w:rPr>
+        <w:drawing>
+          <wp:inline distT="0" distB="0" distL="0" distR="0">
+            <wp:extent cx="5060950" cy="2355850"/>
+            <wp:effectExtent l="19050" t="0" r="6350" b="0"/>
+            <wp:docPr id="26" name="Picture 2"/>
+            <wp:cNvGraphicFramePr>
+              <a:graphicFrameLocks xmlns:a="http://schemas.openxmlformats.org/drawingml/2006/main" noChangeAspect="1"/>
+            </wp:cNvGraphicFramePr>
+            <a:graphic xmlns:a="http://schemas.openxmlformats.org/drawingml/2006/main">
+              <a:graphicData uri="http://schemas.openxmlformats.org/drawingml/2006/picture">
+                <pic:pic xmlns:pic="http://schemas.openxmlformats.org/drawingml/2006/picture">
+                  <pic:nvPicPr>
+                    <pic:cNvPr id="0" name="Picture 2"/>
+                    <pic:cNvPicPr>
+                      <a:picLocks noChangeAspect="1" noChangeArrowheads="1"/>
+                    </pic:cNvPicPr>
+                  </pic:nvPicPr>
+                  <pic:blipFill>
+                    <a:blip r:embed="rId57"/>
+                    <a:srcRect/>
+                    <a:stretch>
+                      <a:fillRect/>
+                    </a:stretch>
+                  </pic:blipFill>
+                  <pic:spPr bwMode="auto">
+                    <a:xfrm>
+                      <a:off x="0" y="0"/>
+                      <a:ext cx="5060950" cy="2355850"/>
+                    </a:xfrm>
+                    <a:prstGeom prst="rect">
+                      <a:avLst/>
+                    </a:prstGeom>
+                    <a:noFill/>
+                    <a:ln w="9525">
+                      <a:noFill/>
+                      <a:miter lim="800000"/>
+                      <a:headEnd/>
+                      <a:tailEnd/>
+                    </a:ln>
+                  </pic:spPr>
+                </pic:pic>
+              </a:graphicData>
+            </a:graphic>
+          </wp:inline>
+        </w:drawing>
+      </w:r>
+    </w:p>
+    <w:p>
+      <w:pPr>
+        <w:pStyle w:val="ListParagraph"/>
+        <w:numPr>
+          <w:ilvl w:val="1"/>
+          <w:numId w:val="14"/>
+        </w:numPr>
+      </w:pPr>
+      <w:r>
+        <w:t>NOTE : in the above image within the single quote paste the json output with out whitespaces</w:t>
+      </w:r>
+    </w:p>
+    <w:tbl>
+      <w:tblPr>
+        <w:tblStyle w:val="LightShading-Accent2"/>
+        <w:tblW w:w="0" w:type="auto"/>
+        <w:tblLook w:val="04A0"/>
+      </w:tblPr>
+      <w:tblGrid>
+        <w:gridCol w:w="3540"/>
+        <w:gridCol w:w="6036"/>
+      </w:tblGrid>
+      <w:tr>
+        <w:trPr>
+          <w:cnfStyle w:val="100000000000"/>
+        </w:trPr>
+        <w:tc>
+          <w:tcPr>
+            <w:cnfStyle w:val="001000000000"/>
+            <w:tcW w:w="4788" w:type="dxa"/>
+          </w:tcPr>
+          <w:p>
+            <w:pPr>
+              <w:pStyle w:val="ListParagraph"/>
+              <w:numPr>
+                <w:ilvl w:val="1"/>
+                <w:numId w:val="14"/>
+              </w:numPr>
+              <w:ind w:left="0" w:firstLine="0"/>
+              <w:rPr>
+                <w:sz w:val="20"/>
+                <w:szCs w:val="20"/>
+              </w:rPr>
+            </w:pPr>
+            <w:r>
+              <w:rPr>
+                <w:sz w:val="20"/>
+                <w:szCs w:val="20"/>
+              </w:rPr>
+              <w:t>id</w:t>
+            </w:r>
+          </w:p>
+        </w:tc>
+        <w:tc>
+          <w:tcPr>
+            <w:tcW w:w="4788" w:type="dxa"/>
+          </w:tcPr>
+          <w:p>
+            <w:pPr>
+              <w:pStyle w:val="ListParagraph"/>
+              <w:numPr>
+                <w:ilvl w:val="1"/>
+                <w:numId w:val="14"/>
+              </w:numPr>
+              <w:ind w:left="0" w:firstLine="0"/>
+              <w:cnfStyle w:val="100000000000"/>
+              <w:rPr>
+                <w:b w:val="0"/>
+              </w:rPr>
+            </w:pPr>
+            <w:r>
+              <w:rPr>
+                <w:b w:val="0"/>
+              </w:rPr>
+              <w:t>id</w:t>
+            </w:r>
+          </w:p>
+        </w:tc>
+      </w:tr>
+      <w:tr>
+        <w:trPr>
+          <w:cnfStyle w:val="000000100000"/>
+        </w:trPr>
+        <w:tc>
+          <w:tcPr>
+            <w:cnfStyle w:val="001000000000"/>
+            <w:tcW w:w="4788" w:type="dxa"/>
+          </w:tcPr>
+          <w:p>
+            <w:pPr>
+              <w:pStyle w:val="ListParagraph"/>
+              <w:numPr>
+                <w:ilvl w:val="1"/>
+                <w:numId w:val="14"/>
+              </w:numPr>
+              <w:ind w:left="0" w:firstLine="0"/>
+              <w:rPr>
+                <w:sz w:val="20"/>
+                <w:szCs w:val="20"/>
+              </w:rPr>
+            </w:pPr>
+            <w:r>
+              <w:rPr>
+                <w:sz w:val="20"/>
+                <w:szCs w:val="20"/>
+              </w:rPr>
+              <w:t>print all urls in BGImageScaled</w:t>
+            </w:r>
+          </w:p>
+        </w:tc>
+        <w:tc>
+          <w:tcPr>
+            <w:tcW w:w="4788" w:type="dxa"/>
+          </w:tcPr>
+          <w:p>
+            <w:pPr>
+              <w:pStyle w:val="ListParagraph"/>
+              <w:numPr>
+                <w:ilvl w:val="1"/>
+                <w:numId w:val="14"/>
+              </w:numPr>
+              <w:ind w:left="0" w:firstLine="0"/>
+              <w:cnfStyle w:val="000000100000"/>
+            </w:pPr>
+            <w:r>
+              <w:t>prefs.backgroundImageScaled[index</w:t>
+            </w:r>
+            <w:r>
+              <w:t>].url</w:t>
+            </w:r>
+          </w:p>
+        </w:tc>
+      </w:tr>
+      <w:tr>
+        <w:tc>
+          <w:tcPr>
+            <w:cnfStyle w:val="001000000000"/>
+            <w:tcW w:w="4788" w:type="dxa"/>
+          </w:tcPr>
+          <w:p>
+            <w:pPr>
+              <w:pStyle w:val="ListParagraph"/>
+              <w:numPr>
+                <w:ilvl w:val="1"/>
+                <w:numId w:val="14"/>
+              </w:numPr>
+              <w:ind w:left="0" w:firstLine="0"/>
+              <w:rPr>
+                <w:sz w:val="20"/>
+                <w:szCs w:val="20"/>
+              </w:rPr>
+            </w:pPr>
+            <w:r>
+              <w:rPr>
+                <w:sz w:val="20"/>
+                <w:szCs w:val="20"/>
+              </w:rPr>
+              <w:t>Get first BGImge</w:t>
+            </w:r>
+          </w:p>
+        </w:tc>
+        <w:tc>
+          <w:tcPr>
+            <w:tcW w:w="4788" w:type="dxa"/>
+          </w:tcPr>
+          <w:p>
+            <w:pPr>
+              <w:pStyle w:val="ListParagraph"/>
+              <w:numPr>
+                <w:ilvl w:val="1"/>
+                <w:numId w:val="14"/>
+              </w:numPr>
+              <w:ind w:left="0" w:firstLine="0"/>
+              <w:cnfStyle w:val="000000000000"/>
+            </w:pPr>
+            <w:r>
+              <w:t>prefs.backgroundImageScaled[0]</w:t>
+            </w:r>
+          </w:p>
+        </w:tc>
+      </w:tr>
+      <w:tr>
+        <w:trPr>
+          <w:cnfStyle w:val="000000100000"/>
+        </w:trPr>
+        <w:tc>
+          <w:tcPr>
+            <w:cnfStyle w:val="001000000000"/>
+            <w:tcW w:w="4788" w:type="dxa"/>
+          </w:tcPr>
+          <w:p>
+            <w:pPr>
+              <w:pStyle w:val="ListParagraph"/>
+              <w:numPr>
+                <w:ilvl w:val="1"/>
+                <w:numId w:val="14"/>
+              </w:numPr>
+              <w:ind w:left="0" w:firstLine="0"/>
+              <w:rPr>
+                <w:sz w:val="20"/>
+                <w:szCs w:val="20"/>
+              </w:rPr>
+            </w:pPr>
+            <w:r>
+              <w:rPr>
+                <w:sz w:val="20"/>
+                <w:szCs w:val="20"/>
+              </w:rPr>
+              <w:t>short URL</w:t>
+            </w:r>
+          </w:p>
+        </w:tc>
+        <w:tc>
+          <w:tcPr>
+            <w:tcW w:w="4788" w:type="dxa"/>
+          </w:tcPr>
+          <w:p>
+            <w:pPr>
+              <w:pStyle w:val="ListParagraph"/>
+              <w:numPr>
+                <w:ilvl w:val="1"/>
+                <w:numId w:val="14"/>
+              </w:numPr>
+              <w:ind w:left="0" w:firstLine="0"/>
+              <w:cnfStyle w:val="000000100000"/>
+            </w:pPr>
+            <w:r>
+              <w:t>shortUrl</w:t>
+            </w:r>
+          </w:p>
+        </w:tc>
+      </w:tr>
+      <w:tr>
+        <w:tc>
+          <w:tcPr>
+            <w:cnfStyle w:val="001000000000"/>
+            <w:tcW w:w="4788" w:type="dxa"/>
+          </w:tcPr>
+          <w:p>
+            <w:pPr>
+              <w:pStyle w:val="ListParagraph"/>
+              <w:numPr>
+                <w:ilvl w:val="1"/>
+                <w:numId w:val="14"/>
+              </w:numPr>
+              <w:ind w:left="0" w:firstLine="0"/>
+              <w:rPr>
+                <w:sz w:val="20"/>
+                <w:szCs w:val="20"/>
+              </w:rPr>
+            </w:pPr>
+            <w:r>
+              <w:rPr>
+                <w:sz w:val="20"/>
+                <w:szCs w:val="20"/>
+              </w:rPr>
+              <w:t>All URLs of JSON</w:t>
+            </w:r>
+          </w:p>
+        </w:tc>
+        <w:tc>
+          <w:tcPr>
+            <w:tcW w:w="4788" w:type="dxa"/>
+          </w:tcPr>
+          <w:p>
+            <w:pPr>
+              <w:pStyle w:val="ListParagraph"/>
+              <w:numPr>
+                <w:ilvl w:val="1"/>
+                <w:numId w:val="14"/>
+              </w:numPr>
+              <w:ind w:left="0" w:firstLine="0"/>
+              <w:cnfStyle w:val="000000000000"/>
+            </w:pPr>
+            <w:r>
+              <w:t>$..url</w:t>
+            </w:r>
+          </w:p>
+        </w:tc>
+      </w:tr>
+      <w:tr>
+        <w:trPr>
+          <w:cnfStyle w:val="000000100000"/>
+        </w:trPr>
+        <w:tc>
+          <w:tcPr>
+            <w:cnfStyle w:val="001000000000"/>
+            <w:tcW w:w="4788" w:type="dxa"/>
+          </w:tcPr>
+          <w:p>
+            <w:pPr>
+              <w:pStyle w:val="ListParagraph"/>
+              <w:numPr>
+                <w:ilvl w:val="1"/>
+                <w:numId w:val="14"/>
+              </w:numPr>
+              <w:ind w:left="0" w:firstLine="0"/>
+              <w:rPr>
+                <w:sz w:val="20"/>
+                <w:szCs w:val="20"/>
+              </w:rPr>
+            </w:pPr>
+            <w:r>
+              <w:rPr>
+                <w:sz w:val="20"/>
+                <w:szCs w:val="20"/>
+              </w:rPr>
+              <w:t>Enabled Values</w:t>
+            </w:r>
+          </w:p>
+        </w:tc>
+        <w:tc>
+          <w:tcPr>
+            <w:tcW w:w="4788" w:type="dxa"/>
+          </w:tcPr>
+          <w:p>
+            <w:pPr>
+              <w:pStyle w:val="ListParagraph"/>
+              <w:numPr>
+                <w:ilvl w:val="1"/>
+                <w:numId w:val="14"/>
+              </w:numPr>
+              <w:ind w:left="0" w:firstLine="0"/>
+              <w:cnfStyle w:val="000000100000"/>
+            </w:pPr>
+            <w:r>
+              <w:t>prefs.switcherViews[inext</w:t>
+            </w:r>
+            <w:r>
+              <w:t>].enabled</w:t>
+            </w:r>
+          </w:p>
+        </w:tc>
+      </w:tr>
+      <w:tr>
+        <w:tc>
+          <w:tcPr>
+            <w:cnfStyle w:val="001000000000"/>
+            <w:tcW w:w="4788" w:type="dxa"/>
+          </w:tcPr>
+          <w:p>
+            <w:pPr>
+              <w:pStyle w:val="ListParagraph"/>
+              <w:numPr>
+                <w:ilvl w:val="1"/>
+                <w:numId w:val="14"/>
+              </w:numPr>
+              <w:ind w:left="0" w:firstLine="0"/>
+              <w:rPr>
+                <w:sz w:val="20"/>
+                <w:szCs w:val="20"/>
+              </w:rPr>
+            </w:pPr>
+            <w:r>
+              <w:rPr>
+                <w:sz w:val="20"/>
+                <w:szCs w:val="20"/>
+              </w:rPr>
+              <w:t>width &gt; 1000</w:t>
+            </w:r>
+          </w:p>
+        </w:tc>
+        <w:tc>
+          <w:tcPr>
+            <w:tcW w:w="4788" w:type="dxa"/>
+          </w:tcPr>
+          <w:p>
+            <w:pPr>
+              <w:pStyle w:val="ListParagraph"/>
+              <w:numPr>
+                <w:ilvl w:val="1"/>
+                <w:numId w:val="14"/>
+              </w:numPr>
+              <w:ind w:left="0" w:firstLine="0"/>
+              <w:cnfStyle w:val="000000000000"/>
+              <w:rPr>
+                <w:sz w:val="18"/>
+                <w:szCs w:val="18"/>
+              </w:rPr>
+            </w:pPr>
+            <w:r>
+              <w:rPr>
+                <w:sz w:val="18"/>
+                <w:szCs w:val="18"/>
+              </w:rPr>
+              <w:t>prefs.backgroundImageScaled.findAll { it.width &gt; 1000 }</w:t>
+            </w:r>
+          </w:p>
+        </w:tc>
+      </w:tr>
+      <w:tr>
+        <w:trPr>
+          <w:cnfStyle w:val="000000100000"/>
+        </w:trPr>
+        <w:tc>
+          <w:tcPr>
+            <w:cnfStyle w:val="001000000000"/>
+            <w:tcW w:w="4788" w:type="dxa"/>
+          </w:tcPr>
+          <w:p>
+            <w:pPr>
+              <w:pStyle w:val="ListParagraph"/>
+              <w:numPr>
+                <w:ilvl w:val="1"/>
+                <w:numId w:val="14"/>
+              </w:numPr>
+              <w:ind w:left="0" w:firstLine="0"/>
+              <w:rPr>
+                <w:sz w:val="20"/>
+                <w:szCs w:val="20"/>
+              </w:rPr>
+            </w:pPr>
+            <w:r>
+              <w:rPr>
+                <w:sz w:val="20"/>
+                <w:szCs w:val="20"/>
+              </w:rPr>
+              <w:t>url for width &gt; 1000</w:t>
+            </w:r>
+          </w:p>
+        </w:tc>
+        <w:tc>
+          <w:tcPr>
+            <w:tcW w:w="4788" w:type="dxa"/>
+          </w:tcPr>
+          <w:p>
+            <w:pPr>
+              <w:pStyle w:val="ListParagraph"/>
+              <w:numPr>
+                <w:ilvl w:val="1"/>
+                <w:numId w:val="14"/>
+              </w:numPr>
+              <w:ind w:left="0" w:firstLine="0"/>
+              <w:cnfStyle w:val="000000100000"/>
+            </w:pPr>
+            <w:r>
+              <w:rPr>
+                <w:sz w:val="16"/>
+                <w:szCs w:val="16"/>
+              </w:rPr>
+              <w:t>prefs.backgroundImageScaled.findAll { it.width &gt; 1000</w:t>
+            </w:r>
+            <w:r>
+              <w:rPr>
+                <w:sz w:val="18"/>
+                <w:szCs w:val="18"/>
+              </w:rPr>
+              <w:t xml:space="preserve"> }</w:t>
+            </w:r>
+            <w:r>
+              <w:rPr>
+                <w:sz w:val="18"/>
+                <w:szCs w:val="18"/>
+              </w:rPr>
+              <w:t>.</w:t>
+            </w:r>
+            <w:r>
+              <w:rPr>
+                <w:sz w:val="20"/>
+                <w:szCs w:val="20"/>
+              </w:rPr>
+              <w:t>url</w:t>
+            </w:r>
+          </w:p>
+        </w:tc>
+      </w:tr>
+      <w:tr>
+        <w:tc>
+          <w:tcPr>
+            <w:cnfStyle w:val="001000000000"/>
+            <w:tcW w:w="4788" w:type="dxa"/>
+          </w:tcPr>
+          <w:p>
+            <w:pPr>
+              <w:pStyle w:val="ListParagraph"/>
+              <w:numPr>
+                <w:ilvl w:val="1"/>
+                <w:numId w:val="14"/>
+              </w:numPr>
+              <w:ind w:left="0" w:firstLine="0"/>
+              <w:rPr>
+                <w:sz w:val="20"/>
+                <w:szCs w:val="20"/>
+              </w:rPr>
+            </w:pPr>
+            <w:r>
+              <w:rPr>
+                <w:sz w:val="20"/>
+                <w:szCs w:val="20"/>
+              </w:rPr>
+              <w:t>names of false items</w:t>
+            </w:r>
+          </w:p>
+        </w:tc>
+        <w:tc>
+          <w:tcPr>
+            <w:tcW w:w="4788" w:type="dxa"/>
+          </w:tcPr>
+          <w:p>
+            <w:pPr>
+              <w:pStyle w:val="ListParagraph"/>
+              <w:numPr>
+                <w:ilvl w:val="1"/>
+                <w:numId w:val="14"/>
+              </w:numPr>
+              <w:ind w:left="0" w:firstLine="0"/>
+              <w:cnfStyle w:val="000000000000"/>
+              <w:rPr>
+                <w:sz w:val="20"/>
+                <w:szCs w:val="20"/>
+              </w:rPr>
+            </w:pPr>
+            <w:r>
+              <w:rPr>
+                <w:sz w:val="20"/>
+                <w:szCs w:val="20"/>
+              </w:rPr>
+              <w:t>$.prefs.switcherViews[?(@.enabled==false)].viewType</w:t>
+            </w:r>
+          </w:p>
+        </w:tc>
+      </w:tr>
+      <w:tr>
+        <w:trPr>
+          <w:cnfStyle w:val="000000100000"/>
+        </w:trPr>
+        <w:tc>
+          <w:tcPr>
+            <w:cnfStyle w:val="001000000000"/>
+            <w:tcW w:w="4788" w:type="dxa"/>
+          </w:tcPr>
+          <w:p>
+            <w:pPr>
+              <w:pStyle w:val="ListParagraph"/>
+              <w:numPr>
+                <w:ilvl w:val="1"/>
+                <w:numId w:val="14"/>
+              </w:numPr>
+              <w:ind w:left="0" w:firstLine="0"/>
+              <w:rPr>
+                <w:sz w:val="20"/>
+                <w:szCs w:val="20"/>
+              </w:rPr>
+            </w:pPr>
+            <w:r>
+              <w:rPr>
+                <w:sz w:val="20"/>
+                <w:szCs w:val="20"/>
+              </w:rPr>
+              <w:t>first element with width&gt;1000</w:t>
+            </w:r>
+          </w:p>
+        </w:tc>
+        <w:tc>
+          <w:tcPr>
+            <w:tcW w:w="4788" w:type="dxa"/>
+          </w:tcPr>
+          <w:p>
+            <w:pPr>
+              <w:pStyle w:val="ListParagraph"/>
+              <w:numPr>
+                <w:ilvl w:val="1"/>
+                <w:numId w:val="14"/>
+              </w:numPr>
+              <w:ind w:left="0" w:firstLine="0"/>
+              <w:cnfStyle w:val="000000100000"/>
+              <w:rPr>
+                <w:sz w:val="20"/>
+                <w:szCs w:val="20"/>
+              </w:rPr>
+            </w:pPr>
+            <w:r>
+              <w:rPr>
+                <w:sz w:val="18"/>
+                <w:szCs w:val="18"/>
+              </w:rPr>
+              <w:t>prefs.backgroundImageScaled.find { it.width &gt; 1000 }</w:t>
+            </w:r>
+          </w:p>
+        </w:tc>
+      </w:tr>
+    </w:tbl>
+    <w:p>
+      <w:pPr>
+        <w:pStyle w:val="ListParagraph"/>
+        <w:numPr>
+          <w:ilvl w:val="0"/>
           <w:numId w:val="14"/>
         </w:numPr>
       </w:pPr>
@@ -8398,7 +7853,7 @@
         <v:path o:extrusionok="f" gradientshapeok="t" o:connecttype="rect"/>
         <o:lock v:ext="edit" aspectratio="t"/>
       </v:shapetype>
-      <v:shape id="_x0000_i1120" type="#_x0000_t75" style="width:11.5pt;height:11.5pt" o:bullet="t">
+      <v:shape id="_x0000_i1034" type="#_x0000_t75" style="width:11.5pt;height:11.5pt" o:bullet="t">
         <v:imagedata r:id="rId1" o:title="mso3071"/>
       </v:shape>
     </w:pict>

</xml_diff>

<commit_message>
Create repository using POJO
</commit_message>
<xml_diff>
--- a/Notes.docx
+++ b/Notes.docx
@@ -75,15 +75,10 @@
           <w:sz w:val="32"/>
           <w:szCs w:val="32"/>
         </w:rPr>
-        <w:t>2. WebServices and Why WS</w:t>
-      </w:r>
-    </w:p>
-    <w:p>
-      <w:pPr>
-        <w:autoSpaceDE w:val="0"/>
-        <w:autoSpaceDN w:val="0"/>
-        <w:adjustRightInd w:val="0"/>
-        <w:spacing w:after="0" w:line="240" w:lineRule="auto"/>
+        <w:t xml:space="preserve">2. </w:t>
+      </w:r>
+      <w:proofErr w:type="spellStart"/>
+      <w:r>
         <w:rPr>
           <w:rFonts w:cs="Bookman Old Style"/>
           <w:b/>
@@ -94,7 +89,9 @@
           <w:sz w:val="32"/>
           <w:szCs w:val="32"/>
         </w:rPr>
-      </w:pPr>
+        <w:t>WebServices</w:t>
+      </w:r>
+      <w:proofErr w:type="spellEnd"/>
       <w:r>
         <w:rPr>
           <w:rFonts w:cs="Bookman Old Style"/>
@@ -106,7 +103,7 @@
           <w:sz w:val="32"/>
           <w:szCs w:val="32"/>
         </w:rPr>
-        <w:t>3. REST APIs and how to Automate</w:t>
+        <w:t xml:space="preserve"> and Why WS</w:t>
       </w:r>
     </w:p>
     <w:p>
@@ -137,7 +134,7 @@
           <w:sz w:val="32"/>
           <w:szCs w:val="32"/>
         </w:rPr>
-        <w:t>4. Maven - Build Tool</w:t>
+        <w:t>3. REST APIs and how to Automate</w:t>
       </w:r>
     </w:p>
     <w:p>
@@ -168,7 +165,7 @@
           <w:sz w:val="32"/>
           <w:szCs w:val="32"/>
         </w:rPr>
-        <w:t>5. TestNG - Framework</w:t>
+        <w:t>4. Maven - Build Tool</w:t>
       </w:r>
     </w:p>
     <w:p>
@@ -199,7 +196,122 @@
           <w:sz w:val="32"/>
           <w:szCs w:val="32"/>
         </w:rPr>
-        <w:t>6. APIs - Github, Trello, Twitter</w:t>
+        <w:t xml:space="preserve">5. </w:t>
+      </w:r>
+      <w:proofErr w:type="spellStart"/>
+      <w:r>
+        <w:rPr>
+          <w:rFonts w:cs="Bookman Old Style"/>
+          <w:b/>
+          <w:bCs/>
+          <w:i/>
+          <w:iCs/>
+          <w:color w:val="3F48CC"/>
+          <w:sz w:val="32"/>
+          <w:szCs w:val="32"/>
+        </w:rPr>
+        <w:t>TestNG</w:t>
+      </w:r>
+      <w:proofErr w:type="spellEnd"/>
+      <w:r>
+        <w:rPr>
+          <w:rFonts w:cs="Bookman Old Style"/>
+          <w:b/>
+          <w:bCs/>
+          <w:i/>
+          <w:iCs/>
+          <w:color w:val="3F48CC"/>
+          <w:sz w:val="32"/>
+          <w:szCs w:val="32"/>
+        </w:rPr>
+        <w:t xml:space="preserve"> - Framework</w:t>
+      </w:r>
+    </w:p>
+    <w:p>
+      <w:pPr>
+        <w:autoSpaceDE w:val="0"/>
+        <w:autoSpaceDN w:val="0"/>
+        <w:adjustRightInd w:val="0"/>
+        <w:spacing w:after="0" w:line="240" w:lineRule="auto"/>
+        <w:rPr>
+          <w:rFonts w:cs="Bookman Old Style"/>
+          <w:b/>
+          <w:bCs/>
+          <w:i/>
+          <w:iCs/>
+          <w:color w:val="3F48CC"/>
+          <w:sz w:val="32"/>
+          <w:szCs w:val="32"/>
+        </w:rPr>
+      </w:pPr>
+      <w:r>
+        <w:rPr>
+          <w:rFonts w:cs="Bookman Old Style"/>
+          <w:b/>
+          <w:bCs/>
+          <w:i/>
+          <w:iCs/>
+          <w:color w:val="3F48CC"/>
+          <w:sz w:val="32"/>
+          <w:szCs w:val="32"/>
+        </w:rPr>
+        <w:t xml:space="preserve">6. APIs - </w:t>
+      </w:r>
+      <w:proofErr w:type="spellStart"/>
+      <w:r>
+        <w:rPr>
+          <w:rFonts w:cs="Bookman Old Style"/>
+          <w:b/>
+          <w:bCs/>
+          <w:i/>
+          <w:iCs/>
+          <w:color w:val="3F48CC"/>
+          <w:sz w:val="32"/>
+          <w:szCs w:val="32"/>
+        </w:rPr>
+        <w:t>Github</w:t>
+      </w:r>
+      <w:proofErr w:type="spellEnd"/>
+      <w:r>
+        <w:rPr>
+          <w:rFonts w:cs="Bookman Old Style"/>
+          <w:b/>
+          <w:bCs/>
+          <w:i/>
+          <w:iCs/>
+          <w:color w:val="3F48CC"/>
+          <w:sz w:val="32"/>
+          <w:szCs w:val="32"/>
+        </w:rPr>
+        <w:t xml:space="preserve">, </w:t>
+      </w:r>
+      <w:proofErr w:type="spellStart"/>
+      <w:r>
+        <w:rPr>
+          <w:rFonts w:cs="Bookman Old Style"/>
+          <w:b/>
+          <w:bCs/>
+          <w:i/>
+          <w:iCs/>
+          <w:color w:val="3F48CC"/>
+          <w:sz w:val="32"/>
+          <w:szCs w:val="32"/>
+        </w:rPr>
+        <w:t>Trello</w:t>
+      </w:r>
+      <w:proofErr w:type="spellEnd"/>
+      <w:r>
+        <w:rPr>
+          <w:rFonts w:cs="Bookman Old Style"/>
+          <w:b/>
+          <w:bCs/>
+          <w:i/>
+          <w:iCs/>
+          <w:color w:val="3F48CC"/>
+          <w:sz w:val="32"/>
+          <w:szCs w:val="32"/>
+        </w:rPr>
+        <w:t>, Twitter</w:t>
       </w:r>
     </w:p>
     <w:p>
@@ -494,7 +606,15 @@
       </w:pPr>
       <w:r>
         <w:lastRenderedPageBreak/>
-        <w:t>How WS Works ? Need of API in Software</w:t>
+        <w:t xml:space="preserve">How WS </w:t>
+      </w:r>
+      <w:proofErr w:type="gramStart"/>
+      <w:r>
+        <w:t>Works ?</w:t>
+      </w:r>
+      <w:proofErr w:type="gramEnd"/>
+      <w:r>
+        <w:t xml:space="preserve"> Need of API in Software</w:t>
       </w:r>
     </w:p>
     <w:p>
@@ -591,7 +711,21 @@
         <w:rPr>
           <w:lang w:val="en-IN"/>
         </w:rPr>
-        <w:t xml:space="preserve">Types of Web Services : </w:t>
+        <w:t xml:space="preserve">Types of Web </w:t>
+      </w:r>
+      <w:proofErr w:type="gramStart"/>
+      <w:r>
+        <w:rPr>
+          <w:lang w:val="en-IN"/>
+        </w:rPr>
+        <w:t>Services :</w:t>
+      </w:r>
+      <w:proofErr w:type="gramEnd"/>
+      <w:r>
+        <w:rPr>
+          <w:lang w:val="en-IN"/>
+        </w:rPr>
+        <w:t xml:space="preserve"> </w:t>
       </w:r>
     </w:p>
     <w:p>
@@ -741,8 +875,16 @@
         <w:rPr>
           <w:lang w:val="en-IN"/>
         </w:rPr>
-        <w:t>Sample SOAP Message :</w:t>
-      </w:r>
+        <w:t xml:space="preserve">Sample SOAP </w:t>
+      </w:r>
+      <w:proofErr w:type="gramStart"/>
+      <w:r>
+        <w:rPr>
+          <w:lang w:val="en-IN"/>
+        </w:rPr>
+        <w:t>Message :</w:t>
+      </w:r>
+      <w:proofErr w:type="gramEnd"/>
     </w:p>
     <w:p>
       <w:pPr>
@@ -831,12 +973,20 @@
           <w:lang w:val="en-IN"/>
         </w:rPr>
       </w:pPr>
+      <w:proofErr w:type="spellStart"/>
       <w:r>
         <w:rPr>
           <w:lang w:val="en-IN"/>
         </w:rPr>
         <w:lastRenderedPageBreak/>
-        <w:t>RESTful Web Service</w:t>
+        <w:t>RESTful</w:t>
+      </w:r>
+      <w:proofErr w:type="spellEnd"/>
+      <w:r>
+        <w:rPr>
+          <w:lang w:val="en-IN"/>
+        </w:rPr>
+        <w:t xml:space="preserve"> Web Service</w:t>
       </w:r>
     </w:p>
     <w:p>
@@ -854,6 +1004,7 @@
           <w:szCs w:val="24"/>
         </w:rPr>
       </w:pPr>
+      <w:proofErr w:type="gramStart"/>
       <w:r>
         <w:rPr>
           <w:rFonts w:cs="Bookman Old Style"/>
@@ -863,8 +1014,21 @@
           <w:color w:val="22B14C"/>
           <w:szCs w:val="24"/>
         </w:rPr>
-        <w:t xml:space="preserve">REST : </w:t>
-      </w:r>
+        <w:t>REST :</w:t>
+      </w:r>
+      <w:proofErr w:type="gramEnd"/>
+      <w:r>
+        <w:rPr>
+          <w:rFonts w:cs="Bookman Old Style"/>
+          <w:bCs/>
+          <w:i/>
+          <w:iCs/>
+          <w:color w:val="22B14C"/>
+          <w:szCs w:val="24"/>
+        </w:rPr>
+        <w:t xml:space="preserve"> </w:t>
+      </w:r>
+      <w:proofErr w:type="spellStart"/>
       <w:r>
         <w:rPr>
           <w:rFonts w:cs="Bookman Old Style"/>
@@ -874,15 +1038,10 @@
           <w:color w:val="00A2E8"/>
           <w:szCs w:val="24"/>
         </w:rPr>
-        <w:t>WebService that communicates or Exchange the messages b/n 2 Application using REST Architecture</w:t>
-      </w:r>
-    </w:p>
-    <w:p>
-      <w:pPr>
-        <w:autoSpaceDE w:val="0"/>
-        <w:autoSpaceDN w:val="0"/>
-        <w:adjustRightInd w:val="0"/>
-        <w:spacing w:after="0" w:line="240" w:lineRule="auto"/>
+        <w:t>WebService</w:t>
+      </w:r>
+      <w:proofErr w:type="spellEnd"/>
+      <w:r>
         <w:rPr>
           <w:rFonts w:cs="Bookman Old Style"/>
           <w:bCs/>
@@ -891,8 +1050,15 @@
           <w:color w:val="00A2E8"/>
           <w:szCs w:val="24"/>
         </w:rPr>
-      </w:pPr>
-      <w:r>
+        <w:t xml:space="preserve"> that communicates or Exchange the messages b/n 2 Application using REST Architecture</w:t>
+      </w:r>
+    </w:p>
+    <w:p>
+      <w:pPr>
+        <w:autoSpaceDE w:val="0"/>
+        <w:autoSpaceDN w:val="0"/>
+        <w:adjustRightInd w:val="0"/>
+        <w:spacing w:after="0" w:line="240" w:lineRule="auto"/>
         <w:rPr>
           <w:rFonts w:cs="Bookman Old Style"/>
           <w:bCs/>
@@ -901,15 +1067,8 @@
           <w:color w:val="00A2E8"/>
           <w:szCs w:val="24"/>
         </w:rPr>
-        <w:t>OR Rest Principles then we call the Service as RESTful WebServies</w:t>
-      </w:r>
-    </w:p>
-    <w:p>
-      <w:pPr>
-        <w:autoSpaceDE w:val="0"/>
-        <w:autoSpaceDN w:val="0"/>
-        <w:adjustRightInd w:val="0"/>
-        <w:spacing w:after="0" w:line="240" w:lineRule="auto"/>
+      </w:pPr>
+      <w:r>
         <w:rPr>
           <w:rFonts w:cs="Bookman Old Style"/>
           <w:bCs/>
@@ -918,7 +1077,9 @@
           <w:color w:val="00A2E8"/>
           <w:szCs w:val="24"/>
         </w:rPr>
-      </w:pPr>
+        <w:t xml:space="preserve">OR Rest Principles then we call the Service as </w:t>
+      </w:r>
+      <w:proofErr w:type="spellStart"/>
       <w:r>
         <w:rPr>
           <w:rFonts w:cs="Bookman Old Style"/>
@@ -928,7 +1089,83 @@
           <w:color w:val="00A2E8"/>
           <w:szCs w:val="24"/>
         </w:rPr>
-        <w:t xml:space="preserve"> - REST is nothing but Representational State Transfer its an Architecture style</w:t>
+        <w:t>RESTful</w:t>
+      </w:r>
+      <w:proofErr w:type="spellEnd"/>
+      <w:r>
+        <w:rPr>
+          <w:rFonts w:cs="Bookman Old Style"/>
+          <w:bCs/>
+          <w:i/>
+          <w:iCs/>
+          <w:color w:val="00A2E8"/>
+          <w:szCs w:val="24"/>
+        </w:rPr>
+        <w:t xml:space="preserve"> </w:t>
+      </w:r>
+      <w:proofErr w:type="spellStart"/>
+      <w:r>
+        <w:rPr>
+          <w:rFonts w:cs="Bookman Old Style"/>
+          <w:bCs/>
+          <w:i/>
+          <w:iCs/>
+          <w:color w:val="00A2E8"/>
+          <w:szCs w:val="24"/>
+        </w:rPr>
+        <w:t>WebServies</w:t>
+      </w:r>
+      <w:proofErr w:type="spellEnd"/>
+    </w:p>
+    <w:p>
+      <w:pPr>
+        <w:autoSpaceDE w:val="0"/>
+        <w:autoSpaceDN w:val="0"/>
+        <w:adjustRightInd w:val="0"/>
+        <w:spacing w:after="0" w:line="240" w:lineRule="auto"/>
+        <w:rPr>
+          <w:rFonts w:cs="Bookman Old Style"/>
+          <w:bCs/>
+          <w:i/>
+          <w:iCs/>
+          <w:color w:val="00A2E8"/>
+          <w:szCs w:val="24"/>
+        </w:rPr>
+      </w:pPr>
+      <w:r>
+        <w:rPr>
+          <w:rFonts w:cs="Bookman Old Style"/>
+          <w:bCs/>
+          <w:i/>
+          <w:iCs/>
+          <w:color w:val="00A2E8"/>
+          <w:szCs w:val="24"/>
+        </w:rPr>
+        <w:t xml:space="preserve"> - REST is nothing but Representational State Transfer </w:t>
+      </w:r>
+      <w:proofErr w:type="gramStart"/>
+      <w:r>
+        <w:rPr>
+          <w:rFonts w:cs="Bookman Old Style"/>
+          <w:bCs/>
+          <w:i/>
+          <w:iCs/>
+          <w:color w:val="00A2E8"/>
+          <w:szCs w:val="24"/>
+        </w:rPr>
+        <w:t>its</w:t>
+      </w:r>
+      <w:proofErr w:type="gramEnd"/>
+      <w:r>
+        <w:rPr>
+          <w:rFonts w:cs="Bookman Old Style"/>
+          <w:bCs/>
+          <w:i/>
+          <w:iCs/>
+          <w:color w:val="00A2E8"/>
+          <w:szCs w:val="24"/>
+        </w:rPr>
+        <w:t xml:space="preserve"> an Architecture style</w:t>
       </w:r>
     </w:p>
     <w:p>
@@ -1015,8 +1252,16 @@
         <w:rPr>
           <w:color w:val="FFC000"/>
         </w:rPr>
-        <w:t>What are the Design Principles or Constraints of REST :</w:t>
-      </w:r>
+        <w:t xml:space="preserve">What are the Design Principles or Constraints of </w:t>
+      </w:r>
+      <w:proofErr w:type="gramStart"/>
+      <w:r>
+        <w:rPr>
+          <w:color w:val="FFC000"/>
+        </w:rPr>
+        <w:t>REST :</w:t>
+      </w:r>
+      <w:proofErr w:type="gramEnd"/>
     </w:p>
     <w:p>
       <w:r>
@@ -1073,7 +1318,15 @@
     <w:p/>
     <w:p>
       <w:r>
-        <w:t xml:space="preserve">Example of REST API : </w:t>
+        <w:t xml:space="preserve">Example of REST </w:t>
+      </w:r>
+      <w:proofErr w:type="gramStart"/>
+      <w:r>
+        <w:t>API :</w:t>
+      </w:r>
+      <w:proofErr w:type="gramEnd"/>
+      <w:r>
+        <w:t xml:space="preserve"> </w:t>
       </w:r>
     </w:p>
     <w:p>
@@ -1160,19 +1413,54 @@
       <w:pPr>
         <w:pStyle w:val="Title"/>
       </w:pPr>
+      <w:proofErr w:type="spellStart"/>
       <w:r>
         <w:t>PostMan</w:t>
       </w:r>
-    </w:p>
-    <w:p>
-      <w:r>
-        <w:t>Its a third party software used to Test the REST Api’s. POSTMAN can be download and installed on a machine or it can be used as a browser plugin</w:t>
-      </w:r>
-    </w:p>
-    <w:p>
-      <w:r>
-        <w:t>STEPS to use PostMan</w:t>
-      </w:r>
+      <w:proofErr w:type="spellEnd"/>
+    </w:p>
+    <w:p>
+      <w:proofErr w:type="spellStart"/>
+      <w:proofErr w:type="gramStart"/>
+      <w:r>
+        <w:t>Its</w:t>
+      </w:r>
+      <w:proofErr w:type="spellEnd"/>
+      <w:proofErr w:type="gramEnd"/>
+      <w:r>
+        <w:t xml:space="preserve"> a third party software used to Test the REST </w:t>
+      </w:r>
+      <w:proofErr w:type="spellStart"/>
+      <w:r>
+        <w:t>Api’s</w:t>
+      </w:r>
+      <w:proofErr w:type="spellEnd"/>
+      <w:r>
+        <w:t xml:space="preserve">. POSTMAN can be </w:t>
+      </w:r>
+      <w:proofErr w:type="gramStart"/>
+      <w:r>
+        <w:t>download</w:t>
+      </w:r>
+      <w:proofErr w:type="gramEnd"/>
+      <w:r>
+        <w:t xml:space="preserve"> and installed on a machine or it can be used as a browser </w:t>
+      </w:r>
+      <w:proofErr w:type="spellStart"/>
+      <w:r>
+        <w:t>plugin</w:t>
+      </w:r>
+      <w:proofErr w:type="spellEnd"/>
+    </w:p>
+    <w:p>
+      <w:r>
+        <w:t xml:space="preserve">STEPS to use </w:t>
+      </w:r>
+      <w:proofErr w:type="spellStart"/>
+      <w:r>
+        <w:t>PostMan</w:t>
+      </w:r>
+      <w:proofErr w:type="spellEnd"/>
     </w:p>
     <w:p>
       <w:r>
@@ -1197,7 +1485,15 @@
     </w:p>
     <w:p>
       <w:r>
-        <w:t>3. Once the application is launched you have to register with POSTMAN, you have to signup (you can use your gmail account to login)</w:t>
+        <w:t xml:space="preserve">3. Once the application is launched you have to register with POSTMAN, you have to signup (you can use your </w:t>
+      </w:r>
+      <w:proofErr w:type="spellStart"/>
+      <w:r>
+        <w:t>gmail</w:t>
+      </w:r>
+      <w:proofErr w:type="spellEnd"/>
+      <w:r>
+        <w:t xml:space="preserve"> account to login)</w:t>
       </w:r>
     </w:p>
     <w:p/>
@@ -1208,9 +1504,19 @@
           <w:bottom w:val="single" w:sz="6" w:space="1" w:color="auto"/>
         </w:pBdr>
       </w:pPr>
-      <w:r>
-        <w:t>RestAPI Elements :</w:t>
-      </w:r>
+      <w:proofErr w:type="spellStart"/>
+      <w:r>
+        <w:t>RestAPI</w:t>
+      </w:r>
+      <w:proofErr w:type="spellEnd"/>
+      <w:r>
+        <w:t xml:space="preserve"> </w:t>
+      </w:r>
+      <w:proofErr w:type="gramStart"/>
+      <w:r>
+        <w:t>Elements :</w:t>
+      </w:r>
+      <w:proofErr w:type="gramEnd"/>
     </w:p>
     <w:p>
       <w:pPr>
@@ -1240,8 +1546,15 @@
       <w:pPr>
         <w:ind w:left="720"/>
       </w:pPr>
-      <w:r>
-        <w:t>Its a package of information requested by client to server</w:t>
+      <w:proofErr w:type="spellStart"/>
+      <w:proofErr w:type="gramStart"/>
+      <w:r>
+        <w:t>Its</w:t>
+      </w:r>
+      <w:proofErr w:type="spellEnd"/>
+      <w:proofErr w:type="gramEnd"/>
+      <w:r>
+        <w:t xml:space="preserve"> a package of information requested by client to server</w:t>
       </w:r>
     </w:p>
     <w:p>
@@ -1271,14 +1584,31 @@
           <w:color w:val="002060"/>
           <w:sz w:val="22"/>
         </w:rPr>
-        <w:t xml:space="preserve"> -  </w:t>
-      </w:r>
-      <w:r>
-        <w:rPr>
+        <w:t xml:space="preserve"> </w:t>
+      </w:r>
+      <w:proofErr w:type="gramStart"/>
+      <w:r>
+        <w:rPr>
+          <w:b/>
           <w:color w:val="002060"/>
           <w:sz w:val="22"/>
         </w:rPr>
-        <w:t>specifies the method token ( GET, PUT, POST, DELETE, PATCH..)</w:t>
+        <w:t xml:space="preserve">-  </w:t>
+      </w:r>
+      <w:r>
+        <w:rPr>
+          <w:color w:val="002060"/>
+          <w:sz w:val="22"/>
+        </w:rPr>
+        <w:t>specifies</w:t>
+      </w:r>
+      <w:proofErr w:type="gramEnd"/>
+      <w:r>
+        <w:rPr>
+          <w:color w:val="002060"/>
+          <w:sz w:val="22"/>
+        </w:rPr>
+        <w:t xml:space="preserve"> the method token ( GET, PUT, POST, DELETE, PATCH..)</w:t>
       </w:r>
     </w:p>
     <w:p>
@@ -1427,15 +1757,17 @@
           <w:color w:val="002060"/>
           <w:sz w:val="22"/>
         </w:rPr>
-        <w:t xml:space="preserve"> facebook </w:t>
-      </w:r>
+        <w:t xml:space="preserve"> </w:t>
+      </w:r>
+      <w:proofErr w:type="spellStart"/>
       <w:r>
         <w:rPr>
           <w:color w:val="002060"/>
           <w:sz w:val="22"/>
         </w:rPr>
-        <w:t>,like send request or send message to friend</w:t>
-      </w:r>
+        <w:t>facebook</w:t>
+      </w:r>
+      <w:proofErr w:type="spellEnd"/>
       <w:r>
         <w:rPr>
           <w:color w:val="002060"/>
@@ -1448,14 +1780,28 @@
           <w:color w:val="002060"/>
           <w:sz w:val="22"/>
         </w:rPr>
-        <w:t>–</w:t>
-      </w:r>
-      <w:r>
-        <w:rPr>
-          <w:b/>
+        <w:t>,like send request or send message to friend</w:t>
+      </w:r>
+      <w:r>
+        <w:rPr>
           <w:color w:val="002060"/>
           <w:sz w:val="22"/>
         </w:rPr>
+        <w:t xml:space="preserve"> </w:t>
+      </w:r>
+      <w:r>
+        <w:rPr>
+          <w:color w:val="002060"/>
+          <w:sz w:val="22"/>
+        </w:rPr>
+        <w:t>–</w:t>
+      </w:r>
+      <w:r>
+        <w:rPr>
+          <w:b/>
+          <w:color w:val="002060"/>
+          <w:sz w:val="22"/>
+        </w:rPr>
         <w:t xml:space="preserve"> additional headers</w:t>
       </w:r>
     </w:p>
@@ -1674,8 +2020,15 @@
       <w:pPr>
         <w:ind w:firstLine="720"/>
       </w:pPr>
-      <w:r>
-        <w:t xml:space="preserve">Its a package of information </w:t>
+      <w:proofErr w:type="spellStart"/>
+      <w:proofErr w:type="gramStart"/>
+      <w:r>
+        <w:t>Its</w:t>
+      </w:r>
+      <w:proofErr w:type="spellEnd"/>
+      <w:proofErr w:type="gramEnd"/>
+      <w:r>
+        <w:t xml:space="preserve"> a package of information </w:t>
       </w:r>
       <w:r>
         <w:t xml:space="preserve">sent </w:t>
@@ -1838,7 +2191,23 @@
         <w:t xml:space="preserve">Resource Identifier – </w:t>
       </w:r>
       <w:r>
-        <w:t>to identify the resource uniquely , its a complete URL in WebService we call it as URI</w:t>
+        <w:t xml:space="preserve">to identify the resource uniquely , </w:t>
+      </w:r>
+      <w:proofErr w:type="spellStart"/>
+      <w:r>
+        <w:t>its</w:t>
+      </w:r>
+      <w:proofErr w:type="spellEnd"/>
+      <w:r>
+        <w:t xml:space="preserve"> a complete URL in </w:t>
+      </w:r>
+      <w:proofErr w:type="spellStart"/>
+      <w:r>
+        <w:t>WebService</w:t>
+      </w:r>
+      <w:proofErr w:type="spellEnd"/>
+      <w:r>
+        <w:t xml:space="preserve"> we call it as URI</w:t>
       </w:r>
     </w:p>
     <w:p>
@@ -1954,46 +2323,90 @@
           <w:b/>
         </w:rPr>
       </w:pPr>
-      <w:r>
-        <w:rPr>
-          <w:b/>
-        </w:rPr>
-        <w:t>scheme : http / https/ ftp ...</w:t>
-      </w:r>
-    </w:p>
-    <w:p>
-      <w:pPr>
-        <w:rPr>
-          <w:b/>
-        </w:rPr>
-      </w:pPr>
-      <w:r>
-        <w:rPr>
-          <w:b/>
-        </w:rPr>
-        <w:t>domain: name where the application is hosted or accessed</w:t>
-      </w:r>
-    </w:p>
-    <w:p>
-      <w:r>
-        <w:rPr>
-          <w:b/>
-        </w:rPr>
-        <w:t xml:space="preserve">pathparameter: </w:t>
+      <w:proofErr w:type="gramStart"/>
+      <w:r>
+        <w:rPr>
+          <w:b/>
+        </w:rPr>
+        <w:t>scheme :</w:t>
+      </w:r>
+      <w:proofErr w:type="gramEnd"/>
+      <w:r>
+        <w:rPr>
+          <w:b/>
+        </w:rPr>
+        <w:t xml:space="preserve"> http / https/ ftp ...</w:t>
+      </w:r>
+    </w:p>
+    <w:p>
+      <w:pPr>
+        <w:rPr>
+          <w:b/>
+        </w:rPr>
+      </w:pPr>
+      <w:proofErr w:type="gramStart"/>
+      <w:r>
+        <w:rPr>
+          <w:b/>
+        </w:rPr>
+        <w:t>domain</w:t>
+      </w:r>
+      <w:proofErr w:type="gramEnd"/>
+      <w:r>
+        <w:rPr>
+          <w:b/>
+        </w:rPr>
+        <w:t>: name where the application is hosted or accessed</w:t>
+      </w:r>
+    </w:p>
+    <w:p>
+      <w:proofErr w:type="spellStart"/>
+      <w:proofErr w:type="gramStart"/>
+      <w:r>
+        <w:rPr>
+          <w:b/>
+        </w:rPr>
+        <w:t>pathparameter</w:t>
+      </w:r>
+      <w:proofErr w:type="spellEnd"/>
+      <w:proofErr w:type="gramEnd"/>
+      <w:r>
+        <w:rPr>
+          <w:b/>
+        </w:rPr>
+        <w:t xml:space="preserve">: </w:t>
       </w:r>
       <w:r>
         <w:t>separated by / it is the actual location of  the resource</w:t>
       </w:r>
     </w:p>
     <w:p>
-      <w:r>
-        <w:rPr>
-          <w:b/>
-        </w:rPr>
-        <w:t xml:space="preserve">queryparameter: </w:t>
-      </w:r>
-      <w:r>
-        <w:t>separated by ? it is the data sent to server</w:t>
+      <w:proofErr w:type="spellStart"/>
+      <w:proofErr w:type="gramStart"/>
+      <w:r>
+        <w:rPr>
+          <w:b/>
+        </w:rPr>
+        <w:t>queryparameter</w:t>
+      </w:r>
+      <w:proofErr w:type="spellEnd"/>
+      <w:proofErr w:type="gramEnd"/>
+      <w:r>
+        <w:rPr>
+          <w:b/>
+        </w:rPr>
+        <w:t xml:space="preserve">: </w:t>
+      </w:r>
+      <w:r>
+        <w:t xml:space="preserve">separated by ? </w:t>
+      </w:r>
+      <w:proofErr w:type="gramStart"/>
+      <w:r>
+        <w:t>it</w:t>
+      </w:r>
+      <w:proofErr w:type="gramEnd"/>
+      <w:r>
+        <w:t xml:space="preserve"> is the data sent to server</w:t>
       </w:r>
     </w:p>
     <w:p/>
@@ -2065,8 +2478,21 @@
           <w:b/>
         </w:rPr>
       </w:pPr>
-      <w:r>
-        <w:t>pm.globals.set(“key”,”value”)</w:t>
+      <w:proofErr w:type="spellStart"/>
+      <w:r>
+        <w:t>pm.globals.set</w:t>
+      </w:r>
+      <w:proofErr w:type="spellEnd"/>
+      <w:r>
+        <w:t>(“</w:t>
+      </w:r>
+      <w:proofErr w:type="spellStart"/>
+      <w:r>
+        <w:t>key”,”value</w:t>
+      </w:r>
+      <w:proofErr w:type="spellEnd"/>
+      <w:r>
+        <w:t>”)</w:t>
       </w:r>
     </w:p>
     <w:p>
@@ -2269,8 +2695,21 @@
           <w:b/>
         </w:rPr>
       </w:pPr>
-      <w:r>
-        <w:t>pm.environment.set(“key”,”value”)</w:t>
+      <w:proofErr w:type="spellStart"/>
+      <w:r>
+        <w:t>pm.environment.set</w:t>
+      </w:r>
+      <w:proofErr w:type="spellEnd"/>
+      <w:r>
+        <w:t>(“</w:t>
+      </w:r>
+      <w:proofErr w:type="spellStart"/>
+      <w:r>
+        <w:t>key”,”value</w:t>
+      </w:r>
+      <w:proofErr w:type="spellEnd"/>
+      <w:r>
+        <w:t>”)</w:t>
       </w:r>
     </w:p>
     <w:p>
@@ -2657,7 +3096,15 @@
     </w:p>
     <w:p>
       <w:r>
-        <w:t>In a parameter Value use the global variable value in a double flower bracket EX : {{Global Data}}</w:t>
+        <w:t xml:space="preserve">In a parameter Value use the global variable value in a double flower bracket </w:t>
+      </w:r>
+      <w:proofErr w:type="gramStart"/>
+      <w:r>
+        <w:t>EX :</w:t>
+      </w:r>
+      <w:proofErr w:type="gramEnd"/>
+      <w:r>
+        <w:t xml:space="preserve"> {{Global Data}}</w:t>
       </w:r>
     </w:p>
     <w:p/>
@@ -2673,15 +3120,33 @@
           <w:b/>
           <w:color w:val="002060"/>
         </w:rPr>
-        <w:t>Syntax of TEST in postMa</w:t>
-      </w:r>
+        <w:t xml:space="preserve">Syntax of TEST in </w:t>
+      </w:r>
+      <w:proofErr w:type="spellStart"/>
+      <w:proofErr w:type="gramStart"/>
       <w:r>
         <w:rPr>
           <w:b/>
           <w:color w:val="002060"/>
         </w:rPr>
-        <w:t>n :</w:t>
-      </w:r>
+        <w:t>postMa</w:t>
+      </w:r>
+      <w:r>
+        <w:rPr>
+          <w:b/>
+          <w:color w:val="002060"/>
+        </w:rPr>
+        <w:t>n</w:t>
+      </w:r>
+      <w:proofErr w:type="spellEnd"/>
+      <w:r>
+        <w:rPr>
+          <w:b/>
+          <w:color w:val="002060"/>
+        </w:rPr>
+        <w:t xml:space="preserve"> :</w:t>
+      </w:r>
+      <w:proofErr w:type="gramEnd"/>
       <w:r>
         <w:rPr>
           <w:b/>
@@ -2748,8 +3213,13 @@
         <w:pStyle w:val="Title"/>
       </w:pPr>
       <w:r>
-        <w:t>HTTP Methods :</w:t>
-      </w:r>
+        <w:t xml:space="preserve">HTTP </w:t>
+      </w:r>
+      <w:proofErr w:type="gramStart"/>
+      <w:r>
+        <w:t>Methods :</w:t>
+      </w:r>
+      <w:proofErr w:type="gramEnd"/>
     </w:p>
     <w:p>
       <w:pPr>
@@ -2784,7 +3254,15 @@
         <w:t>POST</w:t>
       </w:r>
       <w:r>
-        <w:t xml:space="preserve"> – is used to create OR insert the record in the application or DB,usually we will get 201 on successful execution of API and we may get an error code 401, 404,500 …</w:t>
+        <w:t xml:space="preserve"> – is used to create OR insert the record in the application or </w:t>
+      </w:r>
+      <w:proofErr w:type="spellStart"/>
+      <w:r>
+        <w:t>DB,usually</w:t>
+      </w:r>
+      <w:proofErr w:type="spellEnd"/>
+      <w:r>
+        <w:t xml:space="preserve"> we will get 201 on successful execution of API and we may get an error code 401, 404,500 …</w:t>
       </w:r>
     </w:p>
     <w:p>
@@ -2853,9 +3331,14 @@
       <w:pPr>
         <w:pStyle w:val="Title"/>
       </w:pPr>
+      <w:proofErr w:type="spellStart"/>
       <w:r>
         <w:lastRenderedPageBreak/>
-        <w:t>Trello API</w:t>
+        <w:t>Trello</w:t>
+      </w:r>
+      <w:proofErr w:type="spellEnd"/>
+      <w:r>
+        <w:t xml:space="preserve"> API</w:t>
       </w:r>
     </w:p>
     <w:p>
@@ -2873,7 +3356,21 @@
         <w:rPr>
           <w:lang w:val="en-IN"/>
         </w:rPr>
-        <w:t xml:space="preserve">Register to Trello :  </w:t>
+        <w:t xml:space="preserve">Register to </w:t>
+      </w:r>
+      <w:proofErr w:type="spellStart"/>
+      <w:r>
+        <w:rPr>
+          <w:lang w:val="en-IN"/>
+        </w:rPr>
+        <w:t>Trello</w:t>
+      </w:r>
+      <w:proofErr w:type="spellEnd"/>
+      <w:r>
+        <w:rPr>
+          <w:lang w:val="en-IN"/>
+        </w:rPr>
+        <w:t xml:space="preserve"> :  </w:t>
       </w:r>
       <w:hyperlink r:id="rId25" w:history="1">
         <w:r>
@@ -2945,7 +3442,21 @@
         <w:rPr>
           <w:lang w:val="en-IN"/>
         </w:rPr>
-        <w:t>To use the APIs from trello we need to get authentication token from the Service provider</w:t>
+        <w:t xml:space="preserve">To use the APIs from </w:t>
+      </w:r>
+      <w:proofErr w:type="spellStart"/>
+      <w:r>
+        <w:rPr>
+          <w:lang w:val="en-IN"/>
+        </w:rPr>
+        <w:t>trello</w:t>
+      </w:r>
+      <w:proofErr w:type="spellEnd"/>
+      <w:r>
+        <w:rPr>
+          <w:lang w:val="en-IN"/>
+        </w:rPr>
+        <w:t xml:space="preserve"> we need to get authentication token from the Service provider</w:t>
       </w:r>
     </w:p>
     <w:p>
@@ -3008,7 +3519,21 @@
         <w:rPr>
           <w:lang w:val="en-IN"/>
         </w:rPr>
-        <w:t>Scroll down and click on trello REST APIs</w:t>
+        <w:t xml:space="preserve">Scroll down and click on </w:t>
+      </w:r>
+      <w:proofErr w:type="spellStart"/>
+      <w:r>
+        <w:rPr>
+          <w:lang w:val="en-IN"/>
+        </w:rPr>
+        <w:t>trello</w:t>
+      </w:r>
+      <w:proofErr w:type="spellEnd"/>
+      <w:r>
+        <w:rPr>
+          <w:lang w:val="en-IN"/>
+        </w:rPr>
+        <w:t xml:space="preserve"> REST APIs</w:t>
       </w:r>
     </w:p>
     <w:p>
@@ -3513,7 +4038,21 @@
         <w:rPr>
           <w:lang w:val="en-IN"/>
         </w:rPr>
-        <w:t>Create  a github Account</w:t>
+        <w:t xml:space="preserve">Create  a </w:t>
+      </w:r>
+      <w:proofErr w:type="spellStart"/>
+      <w:r>
+        <w:rPr>
+          <w:lang w:val="en-IN"/>
+        </w:rPr>
+        <w:t>github</w:t>
+      </w:r>
+      <w:proofErr w:type="spellEnd"/>
+      <w:r>
+        <w:rPr>
+          <w:lang w:val="en-IN"/>
+        </w:rPr>
+        <w:t xml:space="preserve"> Account</w:t>
       </w:r>
       <w:r>
         <w:rPr>
@@ -3552,8 +4091,44 @@
         <w:rPr>
           <w:lang w:val="en-IN"/>
         </w:rPr>
-        <w:t>go to google and search for github developer api</w:t>
-      </w:r>
+        <w:t xml:space="preserve">go to </w:t>
+      </w:r>
+      <w:proofErr w:type="spellStart"/>
+      <w:r>
+        <w:rPr>
+          <w:lang w:val="en-IN"/>
+        </w:rPr>
+        <w:t>google</w:t>
+      </w:r>
+      <w:proofErr w:type="spellEnd"/>
+      <w:r>
+        <w:rPr>
+          <w:lang w:val="en-IN"/>
+        </w:rPr>
+        <w:t xml:space="preserve"> and search for </w:t>
+      </w:r>
+      <w:proofErr w:type="spellStart"/>
+      <w:r>
+        <w:rPr>
+          <w:lang w:val="en-IN"/>
+        </w:rPr>
+        <w:t>github</w:t>
+      </w:r>
+      <w:proofErr w:type="spellEnd"/>
+      <w:r>
+        <w:rPr>
+          <w:lang w:val="en-IN"/>
+        </w:rPr>
+        <w:t xml:space="preserve"> developer </w:t>
+      </w:r>
+      <w:proofErr w:type="spellStart"/>
+      <w:r>
+        <w:rPr>
+          <w:lang w:val="en-IN"/>
+        </w:rPr>
+        <w:t>api</w:t>
+      </w:r>
+      <w:proofErr w:type="spellEnd"/>
     </w:p>
     <w:p>
       <w:pPr>
@@ -3794,8 +4369,30 @@
         <w:rPr>
           <w:lang w:val="en-IN"/>
         </w:rPr>
-        <w:t>Rest Assured is a java library built on top of HTTP Builder, all the HTTP Methods like, get, post, put, patch, delete are available inside REST Assured library. We cn easily automate the Request and Respose</w:t>
-      </w:r>
+        <w:t xml:space="preserve">Rest Assured is a java library built on top of HTTP Builder, all the HTTP Methods like, get, post, put, patch, delete are available inside REST Assured library. We </w:t>
+      </w:r>
+      <w:proofErr w:type="spellStart"/>
+      <w:r>
+        <w:rPr>
+          <w:lang w:val="en-IN"/>
+        </w:rPr>
+        <w:t>cn</w:t>
+      </w:r>
+      <w:proofErr w:type="spellEnd"/>
+      <w:r>
+        <w:rPr>
+          <w:lang w:val="en-IN"/>
+        </w:rPr>
+        <w:t xml:space="preserve"> easily automate the Request and </w:t>
+      </w:r>
+      <w:proofErr w:type="spellStart"/>
+      <w:r>
+        <w:rPr>
+          <w:lang w:val="en-IN"/>
+        </w:rPr>
+        <w:t>Respose</w:t>
+      </w:r>
+      <w:proofErr w:type="spellEnd"/>
     </w:p>
     <w:p>
       <w:pPr>
@@ -3814,8 +4411,16 @@
         <w:rPr>
           <w:rStyle w:val="IntenseReference"/>
         </w:rPr>
-        <w:t>Setup of Rest assured :</w:t>
-      </w:r>
+        <w:t xml:space="preserve">Setup of Rest </w:t>
+      </w:r>
+      <w:proofErr w:type="gramStart"/>
+      <w:r>
+        <w:rPr>
+          <w:rStyle w:val="IntenseReference"/>
+        </w:rPr>
+        <w:t>assured :</w:t>
+      </w:r>
+      <w:proofErr w:type="gramEnd"/>
     </w:p>
     <w:p>
       <w:pPr>
@@ -4392,36 +4997,47 @@
           <w:rStyle w:val="IntenseEmphasis"/>
           <w:b w:val="0"/>
         </w:rPr>
-        <w:t>n command prompt and execute mvn</w:t>
-      </w:r>
+        <w:t xml:space="preserve">n command prompt and execute </w:t>
+      </w:r>
+      <w:proofErr w:type="spellStart"/>
       <w:r>
         <w:rPr>
           <w:rStyle w:val="IntenseEmphasis"/>
           <w:b w:val="0"/>
         </w:rPr>
-        <w:softHyphen/>
-      </w:r>
+        <w:t>mvn</w:t>
+      </w:r>
+      <w:proofErr w:type="spellEnd"/>
       <w:r>
         <w:rPr>
           <w:rStyle w:val="IntenseEmphasis"/>
           <w:b w:val="0"/>
         </w:rPr>
-        <w:t xml:space="preserve"> </w:t>
+        <w:softHyphen/>
       </w:r>
       <w:r>
         <w:rPr>
           <w:rStyle w:val="IntenseEmphasis"/>
           <w:b w:val="0"/>
         </w:rPr>
-        <w:t>–</w:t>
+        <w:t xml:space="preserve"> </w:t>
       </w:r>
       <w:r>
         <w:rPr>
           <w:rStyle w:val="IntenseEmphasis"/>
           <w:b w:val="0"/>
         </w:rPr>
+        <w:t>–</w:t>
+      </w:r>
+      <w:proofErr w:type="spellStart"/>
+      <w:r>
+        <w:rPr>
+          <w:rStyle w:val="IntenseEmphasis"/>
+          <w:b w:val="0"/>
+        </w:rPr>
         <w:t>verison</w:t>
       </w:r>
+      <w:proofErr w:type="spellEnd"/>
     </w:p>
     <w:p>
       <w:pPr>
@@ -4556,7 +5172,39 @@
           <w:rStyle w:val="IntenseEmphasis"/>
           <w:b w:val="0"/>
         </w:rPr>
-        <w:t>Select groupID and artifactID to be used and click on next</w:t>
+        <w:t xml:space="preserve">Select </w:t>
+      </w:r>
+      <w:proofErr w:type="spellStart"/>
+      <w:r>
+        <w:rPr>
+          <w:rStyle w:val="IntenseEmphasis"/>
+          <w:b w:val="0"/>
+        </w:rPr>
+        <w:t>groupID</w:t>
+      </w:r>
+      <w:proofErr w:type="spellEnd"/>
+      <w:r>
+        <w:rPr>
+          <w:rStyle w:val="IntenseEmphasis"/>
+          <w:b w:val="0"/>
+        </w:rPr>
+        <w:t xml:space="preserve"> and </w:t>
+      </w:r>
+      <w:proofErr w:type="spellStart"/>
+      <w:r>
+        <w:rPr>
+          <w:rStyle w:val="IntenseEmphasis"/>
+          <w:b w:val="0"/>
+        </w:rPr>
+        <w:t>artifactID</w:t>
+      </w:r>
+      <w:proofErr w:type="spellEnd"/>
+      <w:r>
+        <w:rPr>
+          <w:rStyle w:val="IntenseEmphasis"/>
+          <w:b w:val="0"/>
+        </w:rPr>
+        <w:t xml:space="preserve"> to be used and click on next</w:t>
       </w:r>
     </w:p>
     <w:p>
@@ -4656,7 +5304,39 @@
           <w:rStyle w:val="IntenseEmphasis"/>
           <w:b w:val="0"/>
         </w:rPr>
-        <w:t>provide groupid and artifactid for your project</w:t>
+        <w:t xml:space="preserve">provide </w:t>
+      </w:r>
+      <w:proofErr w:type="spellStart"/>
+      <w:r>
+        <w:rPr>
+          <w:rStyle w:val="IntenseEmphasis"/>
+          <w:b w:val="0"/>
+        </w:rPr>
+        <w:t>groupid</w:t>
+      </w:r>
+      <w:proofErr w:type="spellEnd"/>
+      <w:r>
+        <w:rPr>
+          <w:rStyle w:val="IntenseEmphasis"/>
+          <w:b w:val="0"/>
+        </w:rPr>
+        <w:t xml:space="preserve"> and </w:t>
+      </w:r>
+      <w:proofErr w:type="spellStart"/>
+      <w:r>
+        <w:rPr>
+          <w:rStyle w:val="IntenseEmphasis"/>
+          <w:b w:val="0"/>
+        </w:rPr>
+        <w:t>artifactid</w:t>
+      </w:r>
+      <w:proofErr w:type="spellEnd"/>
+      <w:r>
+        <w:rPr>
+          <w:rStyle w:val="IntenseEmphasis"/>
+          <w:b w:val="0"/>
+        </w:rPr>
+        <w:t xml:space="preserve"> for your project</w:t>
       </w:r>
     </w:p>
     <w:p>
@@ -5106,7 +5786,39 @@
           <w:rStyle w:val="IntenseEmphasis"/>
           <w:b w:val="0"/>
         </w:rPr>
-        <w:t>Select the jre from jdk location</w:t>
+        <w:t xml:space="preserve">Select the </w:t>
+      </w:r>
+      <w:proofErr w:type="spellStart"/>
+      <w:r>
+        <w:rPr>
+          <w:rStyle w:val="IntenseEmphasis"/>
+          <w:b w:val="0"/>
+        </w:rPr>
+        <w:t>jre</w:t>
+      </w:r>
+      <w:proofErr w:type="spellEnd"/>
+      <w:r>
+        <w:rPr>
+          <w:rStyle w:val="IntenseEmphasis"/>
+          <w:b w:val="0"/>
+        </w:rPr>
+        <w:t xml:space="preserve"> from </w:t>
+      </w:r>
+      <w:proofErr w:type="spellStart"/>
+      <w:r>
+        <w:rPr>
+          <w:rStyle w:val="IntenseEmphasis"/>
+          <w:b w:val="0"/>
+        </w:rPr>
+        <w:t>jdk</w:t>
+      </w:r>
+      <w:proofErr w:type="spellEnd"/>
+      <w:r>
+        <w:rPr>
+          <w:rStyle w:val="IntenseEmphasis"/>
+          <w:b w:val="0"/>
+        </w:rPr>
+        <w:t xml:space="preserve"> location</w:t>
       </w:r>
     </w:p>
     <w:p>
@@ -5205,6 +5917,7 @@
           <w:lang w:val="en-IN"/>
         </w:rPr>
       </w:pPr>
+      <w:proofErr w:type="gramStart"/>
       <w:r>
         <w:rPr>
           <w:rStyle w:val="IntenseEmphasis"/>
@@ -5213,6 +5926,7 @@
         </w:rPr>
         <w:t>Maven :</w:t>
       </w:r>
+      <w:proofErr w:type="gramEnd"/>
     </w:p>
     <w:p>
       <w:pPr>
@@ -5344,12 +6058,14 @@
           <w:lang w:val="en-IN"/>
         </w:rPr>
       </w:pPr>
+      <w:proofErr w:type="gramStart"/>
       <w:r>
         <w:rPr>
           <w:lang w:val="en-IN"/>
         </w:rPr>
         <w:t>a</w:t>
       </w:r>
+      <w:proofErr w:type="gramEnd"/>
     </w:p>
     <w:p>
       <w:pPr>
@@ -5365,12 +6081,14 @@
           <w:lang w:val="en-IN"/>
         </w:rPr>
       </w:pPr>
+      <w:proofErr w:type="spellStart"/>
       <w:r>
         <w:rPr>
           <w:lang w:val="en-IN"/>
         </w:rPr>
         <w:t>TestNG</w:t>
       </w:r>
+      <w:proofErr w:type="spellEnd"/>
     </w:p>
     <w:p>
       <w:pPr>
@@ -5383,11 +6101,19 @@
           <w:lang w:val="en-IN"/>
         </w:rPr>
       </w:pPr>
-      <w:r>
-        <w:rPr>
-          <w:lang w:val="en-IN"/>
-        </w:rPr>
-        <w:t>TestNG is  a framework which can be used to execute Regression Tests</w:t>
+      <w:proofErr w:type="spellStart"/>
+      <w:r>
+        <w:rPr>
+          <w:lang w:val="en-IN"/>
+        </w:rPr>
+        <w:t>TestNG</w:t>
+      </w:r>
+      <w:proofErr w:type="spellEnd"/>
+      <w:r>
+        <w:rPr>
+          <w:lang w:val="en-IN"/>
+        </w:rPr>
+        <w:t xml:space="preserve"> is  a framework which can be used to execute Regression Tests</w:t>
       </w:r>
     </w:p>
     <w:p>
@@ -5405,7 +6131,21 @@
         <w:rPr>
           <w:lang w:val="en-IN"/>
         </w:rPr>
-        <w:t>To execute the tests we will be using TestNG Runtime Environment</w:t>
+        <w:t xml:space="preserve">To execute the tests we will be using </w:t>
+      </w:r>
+      <w:proofErr w:type="spellStart"/>
+      <w:r>
+        <w:rPr>
+          <w:lang w:val="en-IN"/>
+        </w:rPr>
+        <w:t>TestNG</w:t>
+      </w:r>
+      <w:proofErr w:type="spellEnd"/>
+      <w:r>
+        <w:rPr>
+          <w:lang w:val="en-IN"/>
+        </w:rPr>
+        <w:t xml:space="preserve"> Runtime Environment</w:t>
       </w:r>
     </w:p>
     <w:p>
@@ -5443,7 +6183,21 @@
         <w:rPr>
           <w:rStyle w:val="IntenseReference"/>
         </w:rPr>
-        <w:t>Configuring TestNG Library</w:t>
+        <w:t xml:space="preserve">Configuring </w:t>
+      </w:r>
+      <w:proofErr w:type="spellStart"/>
+      <w:r>
+        <w:rPr>
+          <w:rStyle w:val="IntenseReference"/>
+        </w:rPr>
+        <w:t>TestNG</w:t>
+      </w:r>
+      <w:proofErr w:type="spellEnd"/>
+      <w:r>
+        <w:rPr>
+          <w:rStyle w:val="IntenseReference"/>
+        </w:rPr>
+        <w:t xml:space="preserve"> Library</w:t>
       </w:r>
     </w:p>
     <w:p>
@@ -5470,8 +6224,16 @@
         <w:rPr>
           <w:rStyle w:val="Emphasis"/>
         </w:rPr>
-        <w:t>In Eclipse Help -&gt; Eclipse Market place -&gt; Search for testing and install the plugin</w:t>
-      </w:r>
+        <w:t xml:space="preserve">In Eclipse Help -&gt; Eclipse Market place -&gt; Search for testing and install the </w:t>
+      </w:r>
+      <w:proofErr w:type="spellStart"/>
+      <w:r>
+        <w:rPr>
+          <w:rStyle w:val="Emphasis"/>
+        </w:rPr>
+        <w:t>plugin</w:t>
+      </w:r>
+      <w:proofErr w:type="spellEnd"/>
     </w:p>
     <w:p>
       <w:pPr>
@@ -5497,8 +6259,16 @@
         <w:rPr>
           <w:rStyle w:val="Emphasis"/>
         </w:rPr>
-        <w:t>RC on the project -&gt; properties -&gt;  Libraries -&gt; Add library -&gt; TestNG</w:t>
-      </w:r>
+        <w:t xml:space="preserve">RC on the project -&gt; properties -&gt;  Libraries -&gt; Add library -&gt; </w:t>
+      </w:r>
+      <w:proofErr w:type="spellStart"/>
+      <w:r>
+        <w:rPr>
+          <w:rStyle w:val="Emphasis"/>
+        </w:rPr>
+        <w:t>TestNG</w:t>
+      </w:r>
+      <w:proofErr w:type="spellEnd"/>
     </w:p>
     <w:p>
       <w:pPr>
@@ -5524,7 +6294,21 @@
         <w:rPr>
           <w:rStyle w:val="Emphasis"/>
         </w:rPr>
-        <w:t>go to mvnrepository.com -&gt; search for testing  and update TestNG Dependencies</w:t>
+        <w:t xml:space="preserve">go to mvnrepository.com -&gt; search for testing  and update </w:t>
+      </w:r>
+      <w:proofErr w:type="spellStart"/>
+      <w:r>
+        <w:rPr>
+          <w:rStyle w:val="Emphasis"/>
+        </w:rPr>
+        <w:t>TestNG</w:t>
+      </w:r>
+      <w:proofErr w:type="spellEnd"/>
+      <w:r>
+        <w:rPr>
+          <w:rStyle w:val="Emphasis"/>
+        </w:rPr>
+        <w:t xml:space="preserve"> Dependencies</w:t>
       </w:r>
     </w:p>
     <w:p>
@@ -5551,7 +6335,21 @@
         <w:rPr>
           <w:rStyle w:val="Emphasis"/>
         </w:rPr>
-        <w:t xml:space="preserve">Write a TestNG Class </w:t>
+        <w:t xml:space="preserve">Write a </w:t>
+      </w:r>
+      <w:proofErr w:type="spellStart"/>
+      <w:r>
+        <w:rPr>
+          <w:rStyle w:val="Emphasis"/>
+        </w:rPr>
+        <w:t>TestNG</w:t>
+      </w:r>
+      <w:proofErr w:type="spellEnd"/>
+      <w:r>
+        <w:rPr>
+          <w:rStyle w:val="Emphasis"/>
+        </w:rPr>
+        <w:t xml:space="preserve"> Class </w:t>
       </w:r>
     </w:p>
     <w:p>
@@ -5560,12 +6358,28 @@
           <w:rStyle w:val="IntenseReference"/>
         </w:rPr>
       </w:pPr>
+      <w:proofErr w:type="gramStart"/>
       <w:r>
         <w:rPr>
           <w:rStyle w:val="IntenseReference"/>
         </w:rPr>
-        <w:t>annotations  in  testng</w:t>
-      </w:r>
+        <w:t>annotations  in</w:t>
+      </w:r>
+      <w:proofErr w:type="gramEnd"/>
+      <w:r>
+        <w:rPr>
+          <w:rStyle w:val="IntenseReference"/>
+        </w:rPr>
+        <w:t xml:space="preserve">  </w:t>
+      </w:r>
+      <w:proofErr w:type="spellStart"/>
+      <w:r>
+        <w:rPr>
+          <w:rStyle w:val="IntenseReference"/>
+        </w:rPr>
+        <w:t>testng</w:t>
+      </w:r>
+      <w:proofErr w:type="spellEnd"/>
     </w:p>
     <w:p>
       <w:pPr>
@@ -5996,13 +6810,43 @@
         <w:rPr>
           <w:rStyle w:val="IntenseReference"/>
         </w:rPr>
-        <w:t>verification of test output using hamcrest packge</w:t>
-      </w:r>
+        <w:t xml:space="preserve">verification of test output using </w:t>
+      </w:r>
+      <w:proofErr w:type="spellStart"/>
       <w:r>
         <w:rPr>
           <w:rStyle w:val="IntenseReference"/>
         </w:rPr>
-        <w:t xml:space="preserve"> : </w:t>
+        <w:t>hamcrest</w:t>
+      </w:r>
+      <w:proofErr w:type="spellEnd"/>
+      <w:r>
+        <w:rPr>
+          <w:rStyle w:val="IntenseReference"/>
+        </w:rPr>
+        <w:t xml:space="preserve"> </w:t>
+      </w:r>
+      <w:proofErr w:type="spellStart"/>
+      <w:proofErr w:type="gramStart"/>
+      <w:r>
+        <w:rPr>
+          <w:rStyle w:val="IntenseReference"/>
+        </w:rPr>
+        <w:t>packge</w:t>
+      </w:r>
+      <w:proofErr w:type="spellEnd"/>
+      <w:r>
+        <w:rPr>
+          <w:rStyle w:val="IntenseReference"/>
+        </w:rPr>
+        <w:t xml:space="preserve"> :</w:t>
+      </w:r>
+      <w:proofErr w:type="gramEnd"/>
+      <w:r>
+        <w:rPr>
+          <w:rStyle w:val="IntenseReference"/>
+        </w:rPr>
+        <w:t xml:space="preserve"> </w:t>
       </w:r>
     </w:p>
     <w:p>
@@ -6112,8 +6956,16 @@
           <w:rStyle w:val="IntenseReference"/>
         </w:rPr>
         <w:lastRenderedPageBreak/>
-        <w:t>static imports in java :</w:t>
-      </w:r>
+        <w:t xml:space="preserve">static imports in </w:t>
+      </w:r>
+      <w:proofErr w:type="gramStart"/>
+      <w:r>
+        <w:rPr>
+          <w:rStyle w:val="IntenseReference"/>
+        </w:rPr>
+        <w:t>java :</w:t>
+      </w:r>
+      <w:proofErr w:type="gramEnd"/>
     </w:p>
     <w:p>
       <w:pPr>
@@ -6268,8 +7120,30 @@
           <w:rStyle w:val="IntenseReference"/>
         </w:rPr>
         <w:lastRenderedPageBreak/>
-        <w:t>Global Varibles of rest OR reusability with rest assured constatnts</w:t>
-      </w:r>
+        <w:t xml:space="preserve">Global </w:t>
+      </w:r>
+      <w:proofErr w:type="spellStart"/>
+      <w:r>
+        <w:rPr>
+          <w:rStyle w:val="IntenseReference"/>
+        </w:rPr>
+        <w:t>Varibles</w:t>
+      </w:r>
+      <w:proofErr w:type="spellEnd"/>
+      <w:r>
+        <w:rPr>
+          <w:rStyle w:val="IntenseReference"/>
+        </w:rPr>
+        <w:t xml:space="preserve"> of rest OR reusability with rest assured </w:t>
+      </w:r>
+      <w:proofErr w:type="spellStart"/>
+      <w:r>
+        <w:rPr>
+          <w:rStyle w:val="IntenseReference"/>
+        </w:rPr>
+        <w:t>constatnts</w:t>
+      </w:r>
+      <w:proofErr w:type="spellEnd"/>
     </w:p>
     <w:p>
       <w:pPr>
@@ -6372,20 +7246,21 @@
         <w:rPr>
           <w:rStyle w:val="Emphasis"/>
         </w:rPr>
-        <w:t>1. path parameter</w:t>
-      </w:r>
-    </w:p>
-    <w:p>
-      <w:pPr>
+        <w:t xml:space="preserve">1. </w:t>
+      </w:r>
+      <w:proofErr w:type="gramStart"/>
+      <w:r>
         <w:rPr>
           <w:rStyle w:val="Emphasis"/>
         </w:rPr>
-      </w:pPr>
+        <w:t>path</w:t>
+      </w:r>
+      <w:proofErr w:type="gramEnd"/>
       <w:r>
         <w:rPr>
           <w:rStyle w:val="Emphasis"/>
         </w:rPr>
-        <w:t>2. query parameter</w:t>
+        <w:t xml:space="preserve"> parameter</w:t>
       </w:r>
     </w:p>
     <w:p>
@@ -6398,7 +7273,48 @@
         <w:rPr>
           <w:rStyle w:val="Emphasis"/>
         </w:rPr>
-        <w:t>3. body parameter</w:t>
+        <w:t xml:space="preserve">2. </w:t>
+      </w:r>
+      <w:proofErr w:type="gramStart"/>
+      <w:r>
+        <w:rPr>
+          <w:rStyle w:val="Emphasis"/>
+        </w:rPr>
+        <w:t>query</w:t>
+      </w:r>
+      <w:proofErr w:type="gramEnd"/>
+      <w:r>
+        <w:rPr>
+          <w:rStyle w:val="Emphasis"/>
+        </w:rPr>
+        <w:t xml:space="preserve"> parameter</w:t>
+      </w:r>
+    </w:p>
+    <w:p>
+      <w:pPr>
+        <w:rPr>
+          <w:rStyle w:val="Emphasis"/>
+        </w:rPr>
+      </w:pPr>
+      <w:r>
+        <w:rPr>
+          <w:rStyle w:val="Emphasis"/>
+        </w:rPr>
+        <w:t xml:space="preserve">3. </w:t>
+      </w:r>
+      <w:proofErr w:type="gramStart"/>
+      <w:r>
+        <w:rPr>
+          <w:rStyle w:val="Emphasis"/>
+        </w:rPr>
+        <w:t>body</w:t>
+      </w:r>
+      <w:proofErr w:type="gramEnd"/>
+      <w:r>
+        <w:rPr>
+          <w:rStyle w:val="Emphasis"/>
+        </w:rPr>
+        <w:t xml:space="preserve"> parameter</w:t>
       </w:r>
     </w:p>
     <w:p>
@@ -6429,8 +7345,16 @@
         <w:rPr>
           <w:rStyle w:val="Emphasis"/>
         </w:rPr>
-        <w:t>search for java faker github</w:t>
-      </w:r>
+        <w:t xml:space="preserve">search for java faker </w:t>
+      </w:r>
+      <w:proofErr w:type="spellStart"/>
+      <w:r>
+        <w:rPr>
+          <w:rStyle w:val="Emphasis"/>
+        </w:rPr>
+        <w:t>github</w:t>
+      </w:r>
+      <w:proofErr w:type="spellEnd"/>
     </w:p>
     <w:p>
       <w:pPr>
@@ -6473,7 +7397,15 @@
         </w:numPr>
       </w:pPr>
       <w:r>
-        <w:t>Refer the git hub documentation on how to use Faker API</w:t>
+        <w:t xml:space="preserve">Refer the </w:t>
+      </w:r>
+      <w:proofErr w:type="spellStart"/>
+      <w:r>
+        <w:t>git</w:t>
+      </w:r>
+      <w:proofErr w:type="spellEnd"/>
+      <w:r>
+        <w:t xml:space="preserve"> hub documentation on how to use Faker API</w:t>
       </w:r>
     </w:p>
     <w:p>
@@ -6492,8 +7424,21 @@
           <w:numId w:val="14"/>
         </w:numPr>
       </w:pPr>
-      <w:r>
-        <w:t xml:space="preserve">Jayway Json Path </w:t>
+      <w:proofErr w:type="spellStart"/>
+      <w:r>
+        <w:t>Jayway</w:t>
+      </w:r>
+      <w:proofErr w:type="spellEnd"/>
+      <w:r>
+        <w:t xml:space="preserve"> </w:t>
+      </w:r>
+      <w:proofErr w:type="spellStart"/>
+      <w:r>
+        <w:t>Json</w:t>
+      </w:r>
+      <w:proofErr w:type="spellEnd"/>
+      <w:r>
+        <w:t xml:space="preserve"> Path </w:t>
       </w:r>
     </w:p>
     <w:p>
@@ -6517,7 +7462,23 @@
         </w:numPr>
       </w:pPr>
       <w:r>
-        <w:t xml:space="preserve">first update pom.xml with the jayway jsonpath dependency, </w:t>
+        <w:t xml:space="preserve">first update pom.xml with the </w:t>
+      </w:r>
+      <w:proofErr w:type="spellStart"/>
+      <w:r>
+        <w:t>jayway</w:t>
+      </w:r>
+      <w:proofErr w:type="spellEnd"/>
+      <w:r>
+        <w:t xml:space="preserve"> </w:t>
+      </w:r>
+      <w:proofErr w:type="spellStart"/>
+      <w:r>
+        <w:t>jsonpath</w:t>
+      </w:r>
+      <w:proofErr w:type="spellEnd"/>
+      <w:r>
+        <w:t xml:space="preserve"> dependency, </w:t>
       </w:r>
       <w:hyperlink r:id="rId52" w:history="1">
         <w:r>
@@ -6537,7 +7498,23 @@
         </w:numPr>
       </w:pPr>
       <w:r>
-        <w:t xml:space="preserve">Use json editor to understand the structure of Complex Json, </w:t>
+        <w:t xml:space="preserve">Use </w:t>
+      </w:r>
+      <w:proofErr w:type="spellStart"/>
+      <w:r>
+        <w:t>json</w:t>
+      </w:r>
+      <w:proofErr w:type="spellEnd"/>
+      <w:r>
+        <w:t xml:space="preserve"> editor to understand the structure of Complex </w:t>
+      </w:r>
+      <w:proofErr w:type="spellStart"/>
+      <w:r>
+        <w:t>Json</w:t>
+      </w:r>
+      <w:proofErr w:type="spellEnd"/>
+      <w:r>
+        <w:t xml:space="preserve">, </w:t>
       </w:r>
       <w:hyperlink r:id="rId53" w:history="1">
         <w:r>
@@ -6560,7 +7537,15 @@
         </w:numPr>
       </w:pPr>
       <w:r>
-        <w:t xml:space="preserve">Use JsonPath evaluator  to verify the expression - </w:t>
+        <w:t xml:space="preserve">Use </w:t>
+      </w:r>
+      <w:proofErr w:type="spellStart"/>
+      <w:r>
+        <w:t>JsonPath</w:t>
+      </w:r>
+      <w:proofErr w:type="spellEnd"/>
+      <w:r>
+        <w:t xml:space="preserve"> evaluator  to verify the expression - </w:t>
       </w:r>
       <w:hyperlink r:id="rId54" w:history="1">
         <w:r>
@@ -6587,10 +7572,26 @@
       </w:pPr>
       <w:r>
         <w:lastRenderedPageBreak/>
-        <w:t>Sample Jay</w:t>
-      </w:r>
-      <w:r>
-        <w:t>way Json Expressions:</w:t>
+        <w:t xml:space="preserve">Sample </w:t>
+      </w:r>
+      <w:proofErr w:type="spellStart"/>
+      <w:r>
+        <w:t>Jay</w:t>
+      </w:r>
+      <w:r>
+        <w:t>way</w:t>
+      </w:r>
+      <w:proofErr w:type="spellEnd"/>
+      <w:r>
+        <w:t xml:space="preserve"> </w:t>
+      </w:r>
+      <w:proofErr w:type="spellStart"/>
+      <w:r>
+        <w:t>Json</w:t>
+      </w:r>
+      <w:proofErr w:type="spellEnd"/>
+      <w:r>
+        <w:t xml:space="preserve"> Expressions:</w:t>
       </w:r>
     </w:p>
     <w:p>
@@ -6602,7 +7603,23 @@
         </w:numPr>
       </w:pPr>
       <w:r>
-        <w:t>Example json is getboard with Background</w:t>
+        <w:t xml:space="preserve">Example </w:t>
+      </w:r>
+      <w:proofErr w:type="spellStart"/>
+      <w:r>
+        <w:t>json</w:t>
+      </w:r>
+      <w:proofErr w:type="spellEnd"/>
+      <w:r>
+        <w:t xml:space="preserve"> is </w:t>
+      </w:r>
+      <w:proofErr w:type="spellStart"/>
+      <w:r>
+        <w:t>getboard</w:t>
+      </w:r>
+      <w:proofErr w:type="spellEnd"/>
+      <w:r>
+        <w:t xml:space="preserve"> with Background</w:t>
       </w:r>
     </w:p>
     <w:tbl>
@@ -6699,8 +7716,33 @@
                 <w:sz w:val="20"/>
                 <w:szCs w:val="20"/>
               </w:rPr>
-              <w:t>print all urls in BGImageScaled</w:t>
+              <w:t xml:space="preserve">print all </w:t>
             </w:r>
+            <w:proofErr w:type="spellStart"/>
+            <w:r>
+              <w:rPr>
+                <w:sz w:val="20"/>
+                <w:szCs w:val="20"/>
+              </w:rPr>
+              <w:t>urls</w:t>
+            </w:r>
+            <w:proofErr w:type="spellEnd"/>
+            <w:r>
+              <w:rPr>
+                <w:sz w:val="20"/>
+                <w:szCs w:val="20"/>
+              </w:rPr>
+              <w:t xml:space="preserve"> in </w:t>
+            </w:r>
+            <w:proofErr w:type="spellStart"/>
+            <w:r>
+              <w:rPr>
+                <w:sz w:val="20"/>
+                <w:szCs w:val="20"/>
+              </w:rPr>
+              <w:t>BGImageScaled</w:t>
+            </w:r>
+            <w:proofErr w:type="spellEnd"/>
           </w:p>
         </w:tc>
         <w:tc>
@@ -6718,8 +7760,21 @@
               <w:cnfStyle w:val="000000100000"/>
             </w:pPr>
             <w:r>
-              <w:t>$.prefs.backgroundImageScaled[*].url</w:t>
+              <w:t>$.</w:t>
             </w:r>
+            <w:proofErr w:type="spellStart"/>
+            <w:r>
+              <w:t>prefs.backgroundImageScaled</w:t>
+            </w:r>
+            <w:proofErr w:type="spellEnd"/>
+            <w:r>
+              <w:t>[*].</w:t>
+            </w:r>
+            <w:proofErr w:type="spellStart"/>
+            <w:r>
+              <w:t>url</w:t>
+            </w:r>
+            <w:proofErr w:type="spellEnd"/>
           </w:p>
         </w:tc>
       </w:tr>
@@ -6747,8 +7802,17 @@
                 <w:sz w:val="20"/>
                 <w:szCs w:val="20"/>
               </w:rPr>
-              <w:t>Get first BGImge</w:t>
+              <w:t xml:space="preserve">Get first </w:t>
             </w:r>
+            <w:proofErr w:type="spellStart"/>
+            <w:r>
+              <w:rPr>
+                <w:sz w:val="20"/>
+                <w:szCs w:val="20"/>
+              </w:rPr>
+              <w:t>BGImge</w:t>
+            </w:r>
+            <w:proofErr w:type="spellEnd"/>
           </w:p>
         </w:tc>
         <w:tc>
@@ -6766,7 +7830,15 @@
               <w:cnfStyle w:val="000000000000"/>
             </w:pPr>
             <w:r>
-              <w:t>$.prefs.backgroundImageScaled[0]</w:t>
+              <w:t>$.</w:t>
+            </w:r>
+            <w:proofErr w:type="spellStart"/>
+            <w:r>
+              <w:t>prefs.backgroundImageScaled</w:t>
+            </w:r>
+            <w:proofErr w:type="spellEnd"/>
+            <w:r>
+              <w:t>[0]</w:t>
             </w:r>
           </w:p>
         </w:tc>
@@ -6817,8 +7889,13 @@
               <w:cnfStyle w:val="000000100000"/>
             </w:pPr>
             <w:r>
-              <w:t>$.shortUrl</w:t>
+              <w:t>$.</w:t>
             </w:r>
+            <w:proofErr w:type="spellStart"/>
+            <w:r>
+              <w:t>shortUrl</w:t>
+            </w:r>
+            <w:proofErr w:type="spellEnd"/>
           </w:p>
         </w:tc>
       </w:tr>
@@ -6865,8 +7942,13 @@
               <w:cnfStyle w:val="000000000000"/>
             </w:pPr>
             <w:r>
-              <w:t>$..url</w:t>
+              <w:t>$..</w:t>
             </w:r>
+            <w:proofErr w:type="spellStart"/>
+            <w:r>
+              <w:t>url</w:t>
+            </w:r>
+            <w:proofErr w:type="spellEnd"/>
           </w:p>
         </w:tc>
       </w:tr>
@@ -6916,7 +7998,15 @@
               <w:cnfStyle w:val="000000100000"/>
             </w:pPr>
             <w:r>
-              <w:t>$.prefs.switcherViews[*].enabled</w:t>
+              <w:t>$.</w:t>
+            </w:r>
+            <w:proofErr w:type="spellStart"/>
+            <w:r>
+              <w:t>prefs.switcherViews</w:t>
+            </w:r>
+            <w:proofErr w:type="spellEnd"/>
+            <w:r>
+              <w:t>[*].enabled</w:t>
             </w:r>
           </w:p>
         </w:tc>
@@ -6972,7 +8062,23 @@
                 <w:sz w:val="20"/>
                 <w:szCs w:val="20"/>
               </w:rPr>
-              <w:t>$.prefs.backgroundImageScaled.[?(@.width&gt;1000)].width</w:t>
+              <w:t>$.</w:t>
+            </w:r>
+            <w:proofErr w:type="spellStart"/>
+            <w:r>
+              <w:rPr>
+                <w:sz w:val="20"/>
+                <w:szCs w:val="20"/>
+              </w:rPr>
+              <w:t>prefs.backgroundImageScaled</w:t>
+            </w:r>
+            <w:proofErr w:type="spellEnd"/>
+            <w:r>
+              <w:rPr>
+                <w:sz w:val="20"/>
+                <w:szCs w:val="20"/>
+              </w:rPr>
+              <w:t>.[?(@.width&gt;1000)].width</w:t>
             </w:r>
           </w:p>
         </w:tc>
@@ -6999,12 +8105,21 @@
                 <w:szCs w:val="20"/>
               </w:rPr>
             </w:pPr>
+            <w:proofErr w:type="spellStart"/>
             <w:r>
               <w:rPr>
                 <w:sz w:val="20"/>
                 <w:szCs w:val="20"/>
               </w:rPr>
-              <w:t>url for width &gt; 1000</w:t>
+              <w:t>url</w:t>
+            </w:r>
+            <w:proofErr w:type="spellEnd"/>
+            <w:r>
+              <w:rPr>
+                <w:sz w:val="20"/>
+                <w:szCs w:val="20"/>
+              </w:rPr>
+              <w:t xml:space="preserve"> for width &gt; 1000</w:t>
             </w:r>
           </w:p>
         </w:tc>
@@ -7027,8 +8142,33 @@
                 <w:sz w:val="20"/>
                 <w:szCs w:val="20"/>
               </w:rPr>
-              <w:t>$.prefs.backgroundImageScaled.[?(@.width&gt;1000)].url</w:t>
+              <w:t>$.</w:t>
             </w:r>
+            <w:proofErr w:type="spellStart"/>
+            <w:r>
+              <w:rPr>
+                <w:sz w:val="20"/>
+                <w:szCs w:val="20"/>
+              </w:rPr>
+              <w:t>prefs.backgroundImageScaled</w:t>
+            </w:r>
+            <w:proofErr w:type="spellEnd"/>
+            <w:r>
+              <w:rPr>
+                <w:sz w:val="20"/>
+                <w:szCs w:val="20"/>
+              </w:rPr>
+              <w:t>.[?(@.width&gt;1000)].</w:t>
+            </w:r>
+            <w:proofErr w:type="spellStart"/>
+            <w:r>
+              <w:rPr>
+                <w:sz w:val="20"/>
+                <w:szCs w:val="20"/>
+              </w:rPr>
+              <w:t>url</w:t>
+            </w:r>
+            <w:proofErr w:type="spellEnd"/>
           </w:p>
         </w:tc>
       </w:tr>
@@ -7083,8 +8223,33 @@
                 <w:sz w:val="20"/>
                 <w:szCs w:val="20"/>
               </w:rPr>
-              <w:t>$.prefs.switcherViews[?(@.enabled==false)].viewType</w:t>
+              <w:t>$.</w:t>
             </w:r>
+            <w:proofErr w:type="spellStart"/>
+            <w:r>
+              <w:rPr>
+                <w:sz w:val="20"/>
+                <w:szCs w:val="20"/>
+              </w:rPr>
+              <w:t>prefs.switcherViews</w:t>
+            </w:r>
+            <w:proofErr w:type="spellEnd"/>
+            <w:r>
+              <w:rPr>
+                <w:sz w:val="20"/>
+                <w:szCs w:val="20"/>
+              </w:rPr>
+              <w:t>[?(@.enabled==false)].</w:t>
+            </w:r>
+            <w:proofErr w:type="spellStart"/>
+            <w:r>
+              <w:rPr>
+                <w:sz w:val="20"/>
+                <w:szCs w:val="20"/>
+              </w:rPr>
+              <w:t>viewType</w:t>
+            </w:r>
+            <w:proofErr w:type="spellEnd"/>
           </w:p>
         </w:tc>
       </w:tr>
@@ -7106,8 +8271,21 @@
           <w:numId w:val="14"/>
         </w:numPr>
       </w:pPr>
-      <w:r>
-        <w:t>JsonPath – (builtin)</w:t>
+      <w:proofErr w:type="spellStart"/>
+      <w:r>
+        <w:t>JsonPath</w:t>
+      </w:r>
+      <w:proofErr w:type="spellEnd"/>
+      <w:r>
+        <w:t xml:space="preserve"> – (</w:t>
+      </w:r>
+      <w:proofErr w:type="spellStart"/>
+      <w:r>
+        <w:t>builtin</w:t>
+      </w:r>
+      <w:proofErr w:type="spellEnd"/>
+      <w:r>
+        <w:t>)</w:t>
       </w:r>
     </w:p>
     <w:p>
@@ -7119,7 +8297,15 @@
         </w:numPr>
       </w:pPr>
       <w:r>
-        <w:t>Groovy (gpath expression we need to write)</w:t>
+        <w:t>Groovy (</w:t>
+      </w:r>
+      <w:proofErr w:type="spellStart"/>
+      <w:r>
+        <w:t>gpath</w:t>
+      </w:r>
+      <w:proofErr w:type="spellEnd"/>
+      <w:r>
+        <w:t xml:space="preserve"> expression we need to write)</w:t>
       </w:r>
     </w:p>
     <w:p>
@@ -7230,7 +8416,23 @@
         </w:numPr>
       </w:pPr>
       <w:r>
-        <w:t>NOTE : in the above image within the single quote paste the json output with out whitespaces</w:t>
+        <w:t xml:space="preserve">NOTE : in the above image within the single quote paste the </w:t>
+      </w:r>
+      <w:proofErr w:type="spellStart"/>
+      <w:r>
+        <w:t>json</w:t>
+      </w:r>
+      <w:proofErr w:type="spellEnd"/>
+      <w:r>
+        <w:t xml:space="preserve"> output </w:t>
+      </w:r>
+      <w:proofErr w:type="spellStart"/>
+      <w:r>
+        <w:t>with out</w:t>
+      </w:r>
+      <w:proofErr w:type="spellEnd"/>
+      <w:r>
+        <w:t xml:space="preserve"> whitespaces</w:t>
       </w:r>
     </w:p>
     <w:tbl>
@@ -7327,8 +8529,33 @@
                 <w:sz w:val="20"/>
                 <w:szCs w:val="20"/>
               </w:rPr>
-              <w:t>print all urls in BGImageScaled</w:t>
+              <w:t xml:space="preserve">print all </w:t>
             </w:r>
+            <w:proofErr w:type="spellStart"/>
+            <w:r>
+              <w:rPr>
+                <w:sz w:val="20"/>
+                <w:szCs w:val="20"/>
+              </w:rPr>
+              <w:t>urls</w:t>
+            </w:r>
+            <w:proofErr w:type="spellEnd"/>
+            <w:r>
+              <w:rPr>
+                <w:sz w:val="20"/>
+                <w:szCs w:val="20"/>
+              </w:rPr>
+              <w:t xml:space="preserve"> in </w:t>
+            </w:r>
+            <w:proofErr w:type="spellStart"/>
+            <w:r>
+              <w:rPr>
+                <w:sz w:val="20"/>
+                <w:szCs w:val="20"/>
+              </w:rPr>
+              <w:t>BGImageScaled</w:t>
+            </w:r>
+            <w:proofErr w:type="spellEnd"/>
           </w:p>
         </w:tc>
         <w:tc>
@@ -7345,12 +8572,22 @@
               <w:ind w:left="0" w:firstLine="0"/>
               <w:cnfStyle w:val="000000100000"/>
             </w:pPr>
+            <w:proofErr w:type="spellStart"/>
             <w:r>
-              <w:t>prefs.backgroundImageScaled[index</w:t>
+              <w:t>prefs.backgroundImageScaled</w:t>
+            </w:r>
+            <w:proofErr w:type="spellEnd"/>
+            <w:r>
+              <w:t>[index</w:t>
             </w:r>
             <w:r>
-              <w:t>].url</w:t>
+              <w:t>].</w:t>
             </w:r>
+            <w:proofErr w:type="spellStart"/>
+            <w:r>
+              <w:t>url</w:t>
+            </w:r>
+            <w:proofErr w:type="spellEnd"/>
           </w:p>
         </w:tc>
       </w:tr>
@@ -7378,8 +8615,17 @@
                 <w:sz w:val="20"/>
                 <w:szCs w:val="20"/>
               </w:rPr>
-              <w:t>Get first BGImge</w:t>
+              <w:t xml:space="preserve">Get first </w:t>
             </w:r>
+            <w:proofErr w:type="spellStart"/>
+            <w:r>
+              <w:rPr>
+                <w:sz w:val="20"/>
+                <w:szCs w:val="20"/>
+              </w:rPr>
+              <w:t>BGImge</w:t>
+            </w:r>
+            <w:proofErr w:type="spellEnd"/>
           </w:p>
         </w:tc>
         <w:tc>
@@ -7396,8 +8642,13 @@
               <w:ind w:left="0" w:firstLine="0"/>
               <w:cnfStyle w:val="000000000000"/>
             </w:pPr>
+            <w:proofErr w:type="spellStart"/>
             <w:r>
-              <w:t>prefs.backgroundImageScaled[0]</w:t>
+              <w:t>prefs.backgroundImageScaled</w:t>
+            </w:r>
+            <w:proofErr w:type="spellEnd"/>
+            <w:r>
+              <w:t>[0]</w:t>
             </w:r>
           </w:p>
         </w:tc>
@@ -7447,9 +8698,11 @@
               <w:ind w:left="0" w:firstLine="0"/>
               <w:cnfStyle w:val="000000100000"/>
             </w:pPr>
+            <w:proofErr w:type="spellStart"/>
             <w:r>
               <w:t>shortUrl</w:t>
             </w:r>
+            <w:proofErr w:type="spellEnd"/>
           </w:p>
         </w:tc>
       </w:tr>
@@ -7546,9 +8799,19 @@
               <w:ind w:left="0" w:firstLine="0"/>
               <w:cnfStyle w:val="000000100000"/>
             </w:pPr>
+            <w:proofErr w:type="spellStart"/>
             <w:r>
-              <w:t>prefs.switcherViews[inext</w:t>
+              <w:t>prefs.switcherViews</w:t>
             </w:r>
+            <w:proofErr w:type="spellEnd"/>
+            <w:r>
+              <w:t>[</w:t>
+            </w:r>
+            <w:proofErr w:type="spellStart"/>
+            <w:r>
+              <w:t>inext</w:t>
+            </w:r>
+            <w:proofErr w:type="spellEnd"/>
             <w:r>
               <w:t>].enabled</w:t>
             </w:r>
@@ -7601,12 +8864,37 @@
                 <w:szCs w:val="18"/>
               </w:rPr>
             </w:pPr>
+            <w:proofErr w:type="spellStart"/>
             <w:r>
               <w:rPr>
                 <w:sz w:val="18"/>
                 <w:szCs w:val="18"/>
               </w:rPr>
-              <w:t>prefs.backgroundImageScaled.findAll { it.width &gt; 1000 }</w:t>
+              <w:t>prefs.backgroundImageScaled.findAll</w:t>
+            </w:r>
+            <w:proofErr w:type="spellEnd"/>
+            <w:r>
+              <w:rPr>
+                <w:sz w:val="18"/>
+                <w:szCs w:val="18"/>
+              </w:rPr>
+              <w:t xml:space="preserve"> { </w:t>
+            </w:r>
+            <w:proofErr w:type="spellStart"/>
+            <w:r>
+              <w:rPr>
+                <w:sz w:val="18"/>
+                <w:szCs w:val="18"/>
+              </w:rPr>
+              <w:t>it.width</w:t>
+            </w:r>
+            <w:proofErr w:type="spellEnd"/>
+            <w:r>
+              <w:rPr>
+                <w:sz w:val="18"/>
+                <w:szCs w:val="18"/>
+              </w:rPr>
+              <w:t xml:space="preserve"> &gt; 1000 }</w:t>
             </w:r>
           </w:p>
         </w:tc>
@@ -7633,12 +8921,21 @@
                 <w:szCs w:val="20"/>
               </w:rPr>
             </w:pPr>
+            <w:proofErr w:type="spellStart"/>
             <w:r>
               <w:rPr>
                 <w:sz w:val="20"/>
                 <w:szCs w:val="20"/>
               </w:rPr>
-              <w:t>url for width &gt; 1000</w:t>
+              <w:t>url</w:t>
+            </w:r>
+            <w:proofErr w:type="spellEnd"/>
+            <w:r>
+              <w:rPr>
+                <w:sz w:val="20"/>
+                <w:szCs w:val="20"/>
+              </w:rPr>
+              <w:t xml:space="preserve"> for width &gt; 1000</w:t>
             </w:r>
           </w:p>
         </w:tc>
@@ -7656,12 +8953,37 @@
               <w:ind w:left="0" w:firstLine="0"/>
               <w:cnfStyle w:val="000000100000"/>
             </w:pPr>
+            <w:proofErr w:type="spellStart"/>
             <w:r>
               <w:rPr>
                 <w:sz w:val="16"/>
                 <w:szCs w:val="16"/>
               </w:rPr>
-              <w:t>prefs.backgroundImageScaled.findAll { it.width &gt; 1000</w:t>
+              <w:t>prefs.backgroundImageScaled.findAll</w:t>
+            </w:r>
+            <w:proofErr w:type="spellEnd"/>
+            <w:r>
+              <w:rPr>
+                <w:sz w:val="16"/>
+                <w:szCs w:val="16"/>
+              </w:rPr>
+              <w:t xml:space="preserve"> { </w:t>
+            </w:r>
+            <w:proofErr w:type="spellStart"/>
+            <w:r>
+              <w:rPr>
+                <w:sz w:val="16"/>
+                <w:szCs w:val="16"/>
+              </w:rPr>
+              <w:t>it.width</w:t>
+            </w:r>
+            <w:proofErr w:type="spellEnd"/>
+            <w:r>
+              <w:rPr>
+                <w:sz w:val="16"/>
+                <w:szCs w:val="16"/>
+              </w:rPr>
+              <w:t xml:space="preserve"> &gt; 1000</w:t>
             </w:r>
             <w:r>
               <w:rPr>
@@ -7677,6 +8999,7 @@
               </w:rPr>
               <w:t>.</w:t>
             </w:r>
+            <w:proofErr w:type="spellStart"/>
             <w:r>
               <w:rPr>
                 <w:sz w:val="20"/>
@@ -7684,6 +9007,7 @@
               </w:rPr>
               <w:t>url</w:t>
             </w:r>
+            <w:proofErr w:type="spellEnd"/>
           </w:p>
         </w:tc>
       </w:tr>
@@ -7738,8 +9062,33 @@
                 <w:sz w:val="20"/>
                 <w:szCs w:val="20"/>
               </w:rPr>
-              <w:t>$.prefs.switcherViews[?(@.enabled==false)].viewType</w:t>
+              <w:t>$.</w:t>
             </w:r>
+            <w:proofErr w:type="spellStart"/>
+            <w:r>
+              <w:rPr>
+                <w:sz w:val="20"/>
+                <w:szCs w:val="20"/>
+              </w:rPr>
+              <w:t>prefs.switcherViews</w:t>
+            </w:r>
+            <w:proofErr w:type="spellEnd"/>
+            <w:r>
+              <w:rPr>
+                <w:sz w:val="20"/>
+                <w:szCs w:val="20"/>
+              </w:rPr>
+              <w:t>[?(@.enabled==false)].</w:t>
+            </w:r>
+            <w:proofErr w:type="spellStart"/>
+            <w:r>
+              <w:rPr>
+                <w:sz w:val="20"/>
+                <w:szCs w:val="20"/>
+              </w:rPr>
+              <w:t>viewType</w:t>
+            </w:r>
+            <w:proofErr w:type="spellEnd"/>
           </w:p>
         </w:tc>
       </w:tr>
@@ -7792,12 +9141,37 @@
                 <w:szCs w:val="20"/>
               </w:rPr>
             </w:pPr>
+            <w:proofErr w:type="spellStart"/>
             <w:r>
               <w:rPr>
                 <w:sz w:val="18"/>
                 <w:szCs w:val="18"/>
               </w:rPr>
-              <w:t>prefs.backgroundImageScaled.find { it.width &gt; 1000 }</w:t>
+              <w:t>prefs.backgroundImageScaled.find</w:t>
+            </w:r>
+            <w:proofErr w:type="spellEnd"/>
+            <w:r>
+              <w:rPr>
+                <w:sz w:val="18"/>
+                <w:szCs w:val="18"/>
+              </w:rPr>
+              <w:t xml:space="preserve"> { </w:t>
+            </w:r>
+            <w:proofErr w:type="spellStart"/>
+            <w:r>
+              <w:rPr>
+                <w:sz w:val="18"/>
+                <w:szCs w:val="18"/>
+              </w:rPr>
+              <w:t>it.width</w:t>
+            </w:r>
+            <w:proofErr w:type="spellEnd"/>
+            <w:r>
+              <w:rPr>
+                <w:sz w:val="18"/>
+                <w:szCs w:val="18"/>
+              </w:rPr>
+              <w:t xml:space="preserve"> &gt; 1000 }</w:t>
             </w:r>
           </w:p>
         </w:tc>
@@ -7810,16 +9184,318 @@
           <w:ilvl w:val="0"/>
           <w:numId w:val="14"/>
         </w:numPr>
-      </w:pPr>
-      <w:r>
         <w:rPr>
           <w:rStyle w:val="IntenseReference"/>
+          <w:b w:val="0"/>
+          <w:bCs w:val="0"/>
+          <w:smallCaps w:val="0"/>
+          <w:color w:val="auto"/>
+          <w:spacing w:val="0"/>
+          <w:u w:val="none"/>
+        </w:rPr>
+      </w:pPr>
+      <w:r>
+        <w:rPr>
+          <w:rStyle w:val="IntenseReference"/>
         </w:rPr>
         <w:lastRenderedPageBreak/>
-        <w:t>Validate json response using VALIDATABLERESPONSE CLASS</w:t>
+        <w:t xml:space="preserve">Validate </w:t>
+      </w:r>
+      <w:proofErr w:type="spellStart"/>
+      <w:r>
+        <w:rPr>
+          <w:rStyle w:val="IntenseReference"/>
+        </w:rPr>
+        <w:t>json</w:t>
+      </w:r>
+      <w:proofErr w:type="spellEnd"/>
+      <w:r>
+        <w:rPr>
+          <w:rStyle w:val="IntenseReference"/>
+        </w:rPr>
+        <w:t xml:space="preserve"> response using VALIDATABLERESPONSE CLASS</w:t>
+      </w:r>
+    </w:p>
+    <w:p>
+      <w:pPr>
+        <w:ind w:left="1080"/>
+        <w:rPr>
+          <w:rStyle w:val="Emphasis"/>
+        </w:rPr>
+      </w:pPr>
+      <w:r>
+        <w:rPr>
+          <w:rStyle w:val="Emphasis"/>
+        </w:rPr>
+        <w:t xml:space="preserve">Create an object to ValidatableResponse and use extract method to fetch the values from </w:t>
+      </w:r>
+      <w:proofErr w:type="spellStart"/>
+      <w:r>
+        <w:rPr>
+          <w:rStyle w:val="Emphasis"/>
+        </w:rPr>
+        <w:t>json</w:t>
+      </w:r>
+      <w:proofErr w:type="spellEnd"/>
+    </w:p>
+    <w:p>
+      <w:pPr>
+        <w:ind w:left="1080"/>
+      </w:pPr>
+      <w:r>
+        <w:rPr>
+          <w:noProof/>
+        </w:rPr>
+        <w:drawing>
+          <wp:inline distT="0" distB="0" distL="0" distR="0">
+            <wp:extent cx="5943600" cy="4131457"/>
+            <wp:effectExtent l="19050" t="0" r="0" b="0"/>
+            <wp:docPr id="29" name="Picture 5"/>
+            <wp:cNvGraphicFramePr>
+              <a:graphicFrameLocks xmlns:a="http://schemas.openxmlformats.org/drawingml/2006/main" noChangeAspect="1"/>
+            </wp:cNvGraphicFramePr>
+            <a:graphic xmlns:a="http://schemas.openxmlformats.org/drawingml/2006/main">
+              <a:graphicData uri="http://schemas.openxmlformats.org/drawingml/2006/picture">
+                <pic:pic xmlns:pic="http://schemas.openxmlformats.org/drawingml/2006/picture">
+                  <pic:nvPicPr>
+                    <pic:cNvPr id="0" name="Picture 5"/>
+                    <pic:cNvPicPr>
+                      <a:picLocks noChangeAspect="1" noChangeArrowheads="1"/>
+                    </pic:cNvPicPr>
+                  </pic:nvPicPr>
+                  <pic:blipFill>
+                    <a:blip r:embed="rId58"/>
+                    <a:srcRect/>
+                    <a:stretch>
+                      <a:fillRect/>
+                    </a:stretch>
+                  </pic:blipFill>
+                  <pic:spPr bwMode="auto">
+                    <a:xfrm>
+                      <a:off x="0" y="0"/>
+                      <a:ext cx="5943600" cy="4131457"/>
+                    </a:xfrm>
+                    <a:prstGeom prst="rect">
+                      <a:avLst/>
+                    </a:prstGeom>
+                    <a:noFill/>
+                    <a:ln w="9525">
+                      <a:noFill/>
+                      <a:miter lim="800000"/>
+                      <a:headEnd/>
+                      <a:tailEnd/>
+                    </a:ln>
+                  </pic:spPr>
+                </pic:pic>
+              </a:graphicData>
+            </a:graphic>
+          </wp:inline>
+        </w:drawing>
+      </w:r>
+    </w:p>
+    <w:p>
+      <w:pPr>
+        <w:ind w:left="1080"/>
+      </w:pPr>
+      <w:r>
+        <w:rPr>
+          <w:noProof/>
+        </w:rPr>
+        <w:drawing>
+          <wp:inline distT="0" distB="0" distL="0" distR="0">
+            <wp:extent cx="5943600" cy="2215212"/>
+            <wp:effectExtent l="19050" t="0" r="0" b="0"/>
+            <wp:docPr id="30" name="Picture 8"/>
+            <wp:cNvGraphicFramePr>
+              <a:graphicFrameLocks xmlns:a="http://schemas.openxmlformats.org/drawingml/2006/main" noChangeAspect="1"/>
+            </wp:cNvGraphicFramePr>
+            <a:graphic xmlns:a="http://schemas.openxmlformats.org/drawingml/2006/main">
+              <a:graphicData uri="http://schemas.openxmlformats.org/drawingml/2006/picture">
+                <pic:pic xmlns:pic="http://schemas.openxmlformats.org/drawingml/2006/picture">
+                  <pic:nvPicPr>
+                    <pic:cNvPr id="0" name="Picture 8"/>
+                    <pic:cNvPicPr>
+                      <a:picLocks noChangeAspect="1" noChangeArrowheads="1"/>
+                    </pic:cNvPicPr>
+                  </pic:nvPicPr>
+                  <pic:blipFill>
+                    <a:blip r:embed="rId59"/>
+                    <a:srcRect/>
+                    <a:stretch>
+                      <a:fillRect/>
+                    </a:stretch>
+                  </pic:blipFill>
+                  <pic:spPr bwMode="auto">
+                    <a:xfrm>
+                      <a:off x="0" y="0"/>
+                      <a:ext cx="5943600" cy="2215212"/>
+                    </a:xfrm>
+                    <a:prstGeom prst="rect">
+                      <a:avLst/>
+                    </a:prstGeom>
+                    <a:noFill/>
+                    <a:ln w="9525">
+                      <a:noFill/>
+                      <a:miter lim="800000"/>
+                      <a:headEnd/>
+                      <a:tailEnd/>
+                    </a:ln>
+                  </pic:spPr>
+                </pic:pic>
+              </a:graphicData>
+            </a:graphic>
+          </wp:inline>
+        </w:drawing>
+      </w:r>
+    </w:p>
+    <w:p>
+      <w:pPr>
+        <w:ind w:left="1080"/>
+      </w:pPr>
+    </w:p>
+    <w:p>
+      <w:pPr>
+        <w:pStyle w:val="Title"/>
+      </w:pPr>
+      <w:r>
+        <w:lastRenderedPageBreak/>
+        <w:t>Logging or Enable Loggers in REST</w:t>
+      </w:r>
+    </w:p>
+    <w:p>
+      <w:hyperlink r:id="rId60" w:history="1">
+        <w:r>
+          <w:rPr>
+            <w:rStyle w:val="Hyperlink"/>
+          </w:rPr>
+          <w:t>https://github.com/rest-assured/rest-assured/wiki/Usage#logging</w:t>
+        </w:r>
+      </w:hyperlink>
+      <w:r>
+        <w:t xml:space="preserve"> </w:t>
+      </w:r>
+    </w:p>
+    <w:p>
+      <w:r>
+        <w:rPr>
+          <w:noProof/>
+        </w:rPr>
+        <w:drawing>
+          <wp:inline distT="0" distB="0" distL="0" distR="0">
+            <wp:extent cx="5943600" cy="2374242"/>
+            <wp:effectExtent l="19050" t="0" r="0" b="0"/>
+            <wp:docPr id="32" name="Picture 11"/>
+            <wp:cNvGraphicFramePr>
+              <a:graphicFrameLocks xmlns:a="http://schemas.openxmlformats.org/drawingml/2006/main" noChangeAspect="1"/>
+            </wp:cNvGraphicFramePr>
+            <a:graphic xmlns:a="http://schemas.openxmlformats.org/drawingml/2006/main">
+              <a:graphicData uri="http://schemas.openxmlformats.org/drawingml/2006/picture">
+                <pic:pic xmlns:pic="http://schemas.openxmlformats.org/drawingml/2006/picture">
+                  <pic:nvPicPr>
+                    <pic:cNvPr id="0" name="Picture 11"/>
+                    <pic:cNvPicPr>
+                      <a:picLocks noChangeAspect="1" noChangeArrowheads="1"/>
+                    </pic:cNvPicPr>
+                  </pic:nvPicPr>
+                  <pic:blipFill>
+                    <a:blip r:embed="rId61"/>
+                    <a:srcRect/>
+                    <a:stretch>
+                      <a:fillRect/>
+                    </a:stretch>
+                  </pic:blipFill>
+                  <pic:spPr bwMode="auto">
+                    <a:xfrm>
+                      <a:off x="0" y="0"/>
+                      <a:ext cx="5943600" cy="2374242"/>
+                    </a:xfrm>
+                    <a:prstGeom prst="rect">
+                      <a:avLst/>
+                    </a:prstGeom>
+                    <a:noFill/>
+                    <a:ln w="9525">
+                      <a:noFill/>
+                      <a:miter lim="800000"/>
+                      <a:headEnd/>
+                      <a:tailEnd/>
+                    </a:ln>
+                  </pic:spPr>
+                </pic:pic>
+              </a:graphicData>
+            </a:graphic>
+          </wp:inline>
+        </w:drawing>
+      </w:r>
+    </w:p>
+    <w:p>
+      <w:r>
+        <w:rPr>
+          <w:noProof/>
+        </w:rPr>
+        <w:drawing>
+          <wp:inline distT="0" distB="0" distL="0" distR="0">
+            <wp:extent cx="5943600" cy="2546700"/>
+            <wp:effectExtent l="19050" t="0" r="0" b="0"/>
+            <wp:docPr id="33" name="Picture 14"/>
+            <wp:cNvGraphicFramePr>
+              <a:graphicFrameLocks xmlns:a="http://schemas.openxmlformats.org/drawingml/2006/main" noChangeAspect="1"/>
+            </wp:cNvGraphicFramePr>
+            <a:graphic xmlns:a="http://schemas.openxmlformats.org/drawingml/2006/main">
+              <a:graphicData uri="http://schemas.openxmlformats.org/drawingml/2006/picture">
+                <pic:pic xmlns:pic="http://schemas.openxmlformats.org/drawingml/2006/picture">
+                  <pic:nvPicPr>
+                    <pic:cNvPr id="0" name="Picture 14"/>
+                    <pic:cNvPicPr>
+                      <a:picLocks noChangeAspect="1" noChangeArrowheads="1"/>
+                    </pic:cNvPicPr>
+                  </pic:nvPicPr>
+                  <pic:blipFill>
+                    <a:blip r:embed="rId62"/>
+                    <a:srcRect/>
+                    <a:stretch>
+                      <a:fillRect/>
+                    </a:stretch>
+                  </pic:blipFill>
+                  <pic:spPr bwMode="auto">
+                    <a:xfrm>
+                      <a:off x="0" y="0"/>
+                      <a:ext cx="5943600" cy="2546700"/>
+                    </a:xfrm>
+                    <a:prstGeom prst="rect">
+                      <a:avLst/>
+                    </a:prstGeom>
+                    <a:noFill/>
+                    <a:ln w="9525">
+                      <a:noFill/>
+                      <a:miter lim="800000"/>
+                      <a:headEnd/>
+                      <a:tailEnd/>
+                    </a:ln>
+                  </pic:spPr>
+                </pic:pic>
+              </a:graphicData>
+            </a:graphic>
+          </wp:inline>
+        </w:drawing>
       </w:r>
     </w:p>
     <w:p/>
+    <w:p>
+      <w:pPr>
+        <w:pStyle w:val="Title"/>
+        <w:rPr>
+          <w:sz w:val="44"/>
+          <w:szCs w:val="44"/>
+        </w:rPr>
+      </w:pPr>
+      <w:r>
+        <w:rPr>
+          <w:sz w:val="44"/>
+          <w:szCs w:val="44"/>
+        </w:rPr>
+        <w:t>Creating POJO – Serialization &amp; De- Serialization</w:t>
+      </w:r>
+    </w:p>
     <w:p>
       <w:pPr>
         <w:rPr>
@@ -7860,7 +9536,7 @@
         <v:path o:extrusionok="f" gradientshapeok="t" o:connecttype="rect"/>
         <o:lock v:ext="edit" aspectratio="t"/>
       </v:shapetype>
-      <v:shape id="_x0000_i1041" type="#_x0000_t75" style="width:11.5pt;height:11.5pt" o:bullet="t">
+      <v:shape id="_x0000_i1058" type="#_x0000_t75" style="width:11.5pt;height:11.5pt" o:bullet="t">
         <v:imagedata r:id="rId1" o:title="mso3071"/>
       </v:shape>
     </w:pict>

</xml_diff>